<commit_message>
Adding more information of linear regression from moderndive and more git tricks
</commit_message>
<xml_diff>
--- a/09 Other tecnology/32 Git summary V02.docx
+++ b/09 Other tecnology/32 Git summary V02.docx
@@ -19,8 +19,13 @@
       <w:pPr>
         <w:pStyle w:val="Heading2"/>
       </w:pPr>
-      <w:r>
-        <w:t>Onedrive vs git</w:t>
+      <w:proofErr w:type="spellStart"/>
+      <w:r>
+        <w:t>Onedrive</w:t>
+      </w:r>
+      <w:proofErr w:type="spellEnd"/>
+      <w:r>
+        <w:t xml:space="preserve"> vs git</w:t>
       </w:r>
     </w:p>
     <w:p>
@@ -52,12 +57,21 @@
                 <w:bCs/>
               </w:rPr>
             </w:pPr>
+            <w:proofErr w:type="spellStart"/>
             <w:r>
               <w:rPr>
                 <w:b/>
                 <w:bCs/>
               </w:rPr>
-              <w:t>Anydrive service</w:t>
+              <w:t>Anydrive</w:t>
+            </w:r>
+            <w:proofErr w:type="spellEnd"/>
+            <w:r>
+              <w:rPr>
+                <w:b/>
+                <w:bCs/>
+              </w:rPr>
+              <w:t xml:space="preserve"> service</w:t>
             </w:r>
           </w:p>
         </w:tc>
@@ -472,9 +486,11 @@
       <w:r>
         <w:t xml:space="preserve"> </w:t>
       </w:r>
+      <w:proofErr w:type="spellStart"/>
       <w:r>
         <w:t>gitignore</w:t>
       </w:r>
+      <w:proofErr w:type="spellEnd"/>
     </w:p>
     <w:p>
       <w:pPr>
@@ -531,10 +547,12 @@
       <w:r>
         <w:t xml:space="preserve">git config --global </w:t>
       </w:r>
+      <w:proofErr w:type="spellStart"/>
       <w:proofErr w:type="gramStart"/>
       <w:r>
         <w:t>user.email</w:t>
       </w:r>
+      <w:proofErr w:type="spellEnd"/>
       <w:proofErr w:type="gramEnd"/>
       <w:r>
         <w:t xml:space="preserve"> </w:t>
@@ -561,16 +579,26 @@
       <w:r>
         <w:t xml:space="preserve">git config --global </w:t>
       </w:r>
+      <w:proofErr w:type="spellStart"/>
       <w:proofErr w:type="gramStart"/>
       <w:r>
         <w:t>core.editor</w:t>
       </w:r>
+      <w:proofErr w:type="spellEnd"/>
       <w:proofErr w:type="gramEnd"/>
       <w:r>
         <w:t xml:space="preserve"> </w:t>
       </w:r>
       <w:r>
-        <w:t>&lt;notepad or text_editor&gt;:</w:t>
+        <w:t xml:space="preserve">&lt;notepad or </w:t>
+      </w:r>
+      <w:proofErr w:type="spellStart"/>
+      <w:r>
+        <w:t>text_editor</w:t>
+      </w:r>
+      <w:proofErr w:type="spellEnd"/>
+      <w:r>
+        <w:t>&gt;:</w:t>
       </w:r>
       <w:r>
         <w:rPr>
@@ -598,10 +626,12 @@
       <w:r>
         <w:t xml:space="preserve">git config --global </w:t>
       </w:r>
+      <w:proofErr w:type="spellStart"/>
       <w:proofErr w:type="gramStart"/>
       <w:r>
         <w:t>init.defaultBranch</w:t>
       </w:r>
+      <w:proofErr w:type="spellEnd"/>
       <w:proofErr w:type="gramEnd"/>
       <w:r>
         <w:t xml:space="preserve"> main</w:t>
@@ -647,8 +677,17 @@
           <w:b/>
           <w:bCs/>
         </w:rPr>
-        <w:t>.gitignore</w:t>
-      </w:r>
+        <w:t>.</w:t>
+      </w:r>
+      <w:proofErr w:type="spellStart"/>
+      <w:r>
+        <w:rPr>
+          <w:b/>
+          <w:bCs/>
+        </w:rPr>
+        <w:t>gitignore</w:t>
+      </w:r>
+      <w:proofErr w:type="spellEnd"/>
       <w:proofErr w:type="gramEnd"/>
       <w:r>
         <w:rPr>
@@ -862,8 +901,13 @@
               <w:t>T</w:t>
             </w:r>
             <w:r>
-              <w:t>o avoid recursivity</w:t>
-            </w:r>
+              <w:t xml:space="preserve">o avoid </w:t>
+            </w:r>
+            <w:proofErr w:type="spellStart"/>
+            <w:r>
+              <w:t>recursivity</w:t>
+            </w:r>
+            <w:proofErr w:type="spellEnd"/>
           </w:p>
         </w:tc>
         <w:tc>
@@ -1144,15 +1188,22 @@
             <w:pPr>
               <w:pStyle w:val="robot"/>
             </w:pPr>
-            <w:r>
-              <w:t xml:space="preserve">mkdir </w:t>
+            <w:proofErr w:type="spellStart"/>
+            <w:r>
+              <w:t>mkdir</w:t>
+            </w:r>
+            <w:proofErr w:type="spellEnd"/>
+            <w:r>
+              <w:t xml:space="preserve"> </w:t>
             </w:r>
             <w:r>
               <w:t>/documents/</w:t>
             </w:r>
+            <w:proofErr w:type="spellStart"/>
             <w:r>
               <w:t>directory_name</w:t>
             </w:r>
+            <w:proofErr w:type="spellEnd"/>
           </w:p>
           <w:p>
             <w:pPr>
@@ -1161,9 +1212,11 @@
             <w:r>
               <w:t>cd /documents/</w:t>
             </w:r>
+            <w:proofErr w:type="spellStart"/>
             <w:r>
               <w:t>directory_name</w:t>
             </w:r>
+            <w:proofErr w:type="spellEnd"/>
           </w:p>
           <w:p>
             <w:pPr>
@@ -1230,8 +1283,21 @@
                 <w:sz w:val="22"/>
                 <w:szCs w:val="22"/>
               </w:rPr>
-              <w:t>git init</w:t>
-            </w:r>
+              <w:t xml:space="preserve">git </w:t>
+            </w:r>
+            <w:proofErr w:type="spellStart"/>
+            <w:r>
+              <w:rPr>
+                <w:rFonts w:ascii="c3a051" w:hAnsi="c3a051"/>
+                <w:b/>
+                <w:bCs/>
+                <w:color w:val="000000" w:themeColor="text1"/>
+                <w:sz w:val="22"/>
+                <w:szCs w:val="22"/>
+              </w:rPr>
+              <w:t>init</w:t>
+            </w:r>
+            <w:proofErr w:type="spellEnd"/>
             <w:r>
               <w:rPr>
                 <w:rFonts w:ascii="c3a051" w:hAnsi="c3a051"/>
@@ -1303,9 +1369,11 @@
             <w:r>
               <w:t>[-o &lt;</w:t>
             </w:r>
+            <w:proofErr w:type="spellStart"/>
             <w:r>
               <w:t>remote_name</w:t>
             </w:r>
+            <w:proofErr w:type="spellEnd"/>
             <w:r>
               <w:t>&gt;]</w:t>
             </w:r>
@@ -1315,9 +1383,11 @@
             <w:r>
               <w:t>[-b &lt;</w:t>
             </w:r>
+            <w:proofErr w:type="spellStart"/>
             <w:r>
               <w:t>branch_name</w:t>
             </w:r>
+            <w:proofErr w:type="spellEnd"/>
             <w:r>
               <w:t>&gt;]</w:t>
             </w:r>
@@ -1325,7 +1395,15 @@
               <w:t xml:space="preserve"> </w:t>
             </w:r>
             <w:r>
-              <w:t xml:space="preserve">&lt;remote_url&gt; </w:t>
+              <w:t>&lt;</w:t>
+            </w:r>
+            <w:proofErr w:type="spellStart"/>
+            <w:r>
+              <w:t>remote_url</w:t>
+            </w:r>
+            <w:proofErr w:type="spellEnd"/>
+            <w:r>
+              <w:t xml:space="preserve">&gt; </w:t>
             </w:r>
             <w:r>
               <w:t>[</w:t>
@@ -1334,8 +1412,13 @@
               <w:t>&lt;</w:t>
             </w:r>
             <w:r>
-              <w:t xml:space="preserve"> directory_name</w:t>
-            </w:r>
+              <w:t xml:space="preserve"> </w:t>
+            </w:r>
+            <w:proofErr w:type="spellStart"/>
+            <w:r>
+              <w:t>directory_name</w:t>
+            </w:r>
+            <w:proofErr w:type="spellEnd"/>
             <w:r>
               <w:t>&gt;</w:t>
             </w:r>
@@ -2330,7 +2413,23 @@
               <w:pStyle w:val="robot"/>
             </w:pPr>
             <w:r>
-              <w:t>git diff &lt;hash_old&gt; &lt;hash_new&gt;</w:t>
+              <w:t>git diff &lt;</w:t>
+            </w:r>
+            <w:proofErr w:type="spellStart"/>
+            <w:r>
+              <w:t>hash_old</w:t>
+            </w:r>
+            <w:proofErr w:type="spellEnd"/>
+            <w:r>
+              <w:t>&gt; &lt;</w:t>
+            </w:r>
+            <w:proofErr w:type="spellStart"/>
+            <w:r>
+              <w:t>hash_new</w:t>
+            </w:r>
+            <w:proofErr w:type="spellEnd"/>
+            <w:r>
+              <w:t>&gt;</w:t>
             </w:r>
           </w:p>
         </w:tc>
@@ -2379,8 +2478,13 @@
               <w:pStyle w:val="robot"/>
             </w:pPr>
             <w:r>
-              <w:t>git difftool</w:t>
-            </w:r>
+              <w:t xml:space="preserve">git </w:t>
+            </w:r>
+            <w:proofErr w:type="spellStart"/>
+            <w:r>
+              <w:t>difftool</w:t>
+            </w:r>
+            <w:proofErr w:type="spellEnd"/>
           </w:p>
         </w:tc>
         <w:tc>
@@ -2598,7 +2702,23 @@
           <w:b/>
           <w:bCs/>
         </w:rPr>
-        <w:t xml:space="preserve"> [commit_code]</w:t>
+        <w:t xml:space="preserve"> [</w:t>
+      </w:r>
+      <w:proofErr w:type="spellStart"/>
+      <w:r>
+        <w:rPr>
+          <w:b/>
+          <w:bCs/>
+        </w:rPr>
+        <w:t>commit_code</w:t>
+      </w:r>
+      <w:proofErr w:type="spellEnd"/>
+      <w:r>
+        <w:rPr>
+          <w:b/>
+          <w:bCs/>
+        </w:rPr>
+        <w:t>]</w:t>
       </w:r>
       <w:r>
         <w:rPr>
@@ -2761,14 +2881,7 @@
           <w:b/>
           <w:bCs/>
         </w:rPr>
-        <w:t>g</w:t>
-      </w:r>
-      <w:r>
-        <w:rPr>
-          <w:b/>
-          <w:bCs/>
-        </w:rPr>
-        <w:t xml:space="preserve">it push &lt;remote&gt; --tags: </w:t>
+        <w:t xml:space="preserve">git push &lt;remote&gt; --tags: </w:t>
       </w:r>
       <w:r>
         <w:t>Transfers all tags to the remote server.</w:t>
@@ -3165,8 +3278,17 @@
                 <w:b/>
                 <w:bCs/>
               </w:rPr>
-              <w:t>git log --pretty=oneline</w:t>
-            </w:r>
+              <w:t>git log --pretty=</w:t>
+            </w:r>
+            <w:proofErr w:type="spellStart"/>
+            <w:r>
+              <w:rPr>
+                <w:b/>
+                <w:bCs/>
+              </w:rPr>
+              <w:t>oneline</w:t>
+            </w:r>
+            <w:proofErr w:type="spellEnd"/>
             <w:r>
               <w:rPr>
                 <w:b/>
@@ -3252,6 +3374,7 @@
               </w:rPr>
               <w:t>git log --pretty=format:"</w:t>
             </w:r>
+            <w:proofErr w:type="spellStart"/>
             <w:r>
               <w:rPr>
                 <w:b/>
@@ -3259,6 +3382,7 @@
               </w:rPr>
               <w:t>format_code</w:t>
             </w:r>
+            <w:proofErr w:type="spellEnd"/>
             <w:r>
               <w:rPr>
                 <w:b/>
@@ -3356,8 +3480,17 @@
                 <w:b/>
                 <w:bCs/>
               </w:rPr>
-              <w:t xml:space="preserve"> format_code</w:t>
-            </w:r>
+              <w:t xml:space="preserve"> </w:t>
+            </w:r>
+            <w:proofErr w:type="spellStart"/>
+            <w:r>
+              <w:rPr>
+                <w:b/>
+                <w:bCs/>
+              </w:rPr>
+              <w:t>format_code</w:t>
+            </w:r>
+            <w:proofErr w:type="spellEnd"/>
             <w:r>
               <w:rPr>
                 <w:b/>
@@ -3445,7 +3578,23 @@
                 <w:b/>
                 <w:bCs/>
               </w:rPr>
-              <w:t xml:space="preserve">git log --oneline --decorate --graph </w:t>
+              <w:t>git log --</w:t>
+            </w:r>
+            <w:proofErr w:type="spellStart"/>
+            <w:r>
+              <w:rPr>
+                <w:b/>
+                <w:bCs/>
+              </w:rPr>
+              <w:t>oneline</w:t>
+            </w:r>
+            <w:proofErr w:type="spellEnd"/>
+            <w:r>
+              <w:rPr>
+                <w:b/>
+                <w:bCs/>
+              </w:rPr>
+              <w:t xml:space="preserve"> --decorate --graph </w:t>
             </w:r>
             <w:r>
               <w:rPr>
@@ -3737,8 +3886,17 @@
                 <w:b/>
                 <w:bCs/>
               </w:rPr>
-              <w:t>--shortstat</w:t>
-            </w:r>
+              <w:t>--</w:t>
+            </w:r>
+            <w:proofErr w:type="spellStart"/>
+            <w:r>
+              <w:rPr>
+                <w:b/>
+                <w:bCs/>
+              </w:rPr>
+              <w:t>shortstat</w:t>
+            </w:r>
+            <w:proofErr w:type="spellEnd"/>
           </w:p>
         </w:tc>
         <w:tc>
@@ -4207,8 +4365,17 @@
           <w:b/>
           <w:bCs/>
         </w:rPr>
-        <w:t>git log -S function_name</w:t>
-      </w:r>
+        <w:t xml:space="preserve">git log -S </w:t>
+      </w:r>
+      <w:proofErr w:type="spellStart"/>
+      <w:r>
+        <w:rPr>
+          <w:b/>
+          <w:bCs/>
+        </w:rPr>
+        <w:t>function_name</w:t>
+      </w:r>
+      <w:proofErr w:type="spellEnd"/>
       <w:r>
         <w:rPr>
           <w:b/>
@@ -4717,10 +4884,12 @@
             <w:r>
               <w:t>%</w:t>
             </w:r>
+            <w:proofErr w:type="spellStart"/>
             <w:proofErr w:type="gramStart"/>
             <w:r>
               <w:t>ar</w:t>
             </w:r>
+            <w:proofErr w:type="spellEnd"/>
             <w:proofErr w:type="gramEnd"/>
             <w:r>
               <w:t xml:space="preserve"> </w:t>
@@ -4753,10 +4922,12 @@
             <w:r>
               <w:t>%</w:t>
             </w:r>
+            <w:proofErr w:type="spellStart"/>
             <w:proofErr w:type="gramStart"/>
             <w:r>
               <w:t>cn</w:t>
             </w:r>
+            <w:proofErr w:type="spellEnd"/>
             <w:proofErr w:type="gramEnd"/>
             <w:r>
               <w:t xml:space="preserve"> </w:t>
@@ -4789,10 +4960,12 @@
             <w:r>
               <w:t>%</w:t>
             </w:r>
+            <w:proofErr w:type="spellStart"/>
             <w:proofErr w:type="gramStart"/>
             <w:r>
               <w:t>ce</w:t>
             </w:r>
+            <w:proofErr w:type="spellEnd"/>
             <w:proofErr w:type="gramEnd"/>
             <w:r>
               <w:t xml:space="preserve"> </w:t>
@@ -4861,10 +5034,12 @@
             <w:r>
               <w:t>%</w:t>
             </w:r>
+            <w:proofErr w:type="spellStart"/>
             <w:proofErr w:type="gramStart"/>
             <w:r>
               <w:t>cr</w:t>
             </w:r>
+            <w:proofErr w:type="spellEnd"/>
             <w:proofErr w:type="gramEnd"/>
             <w:r>
               <w:t xml:space="preserve"> </w:t>
@@ -4941,7 +5116,23 @@
           <w:b/>
           <w:bCs/>
         </w:rPr>
-        <w:t>git rm file_name:</w:t>
+        <w:t xml:space="preserve">git rm </w:t>
+      </w:r>
+      <w:proofErr w:type="spellStart"/>
+      <w:r>
+        <w:rPr>
+          <w:b/>
+          <w:bCs/>
+        </w:rPr>
+        <w:t>file_name</w:t>
+      </w:r>
+      <w:proofErr w:type="spellEnd"/>
+      <w:r>
+        <w:rPr>
+          <w:b/>
+          <w:bCs/>
+        </w:rPr>
+        <w:t>:</w:t>
       </w:r>
       <w:r>
         <w:t xml:space="preserve"> Removes t</w:t>
@@ -5004,6 +5195,7 @@
         </w:rPr>
         <w:t xml:space="preserve">git rm -f </w:t>
       </w:r>
+      <w:proofErr w:type="spellStart"/>
       <w:r>
         <w:rPr>
           <w:b/>
@@ -5011,6 +5203,7 @@
         </w:rPr>
         <w:t>file_name</w:t>
       </w:r>
+      <w:proofErr w:type="spellEnd"/>
       <w:r>
         <w:rPr>
           <w:b/>
@@ -5051,6 +5244,7 @@
         </w:rPr>
         <w:t xml:space="preserve"> </w:t>
       </w:r>
+      <w:proofErr w:type="spellStart"/>
       <w:r>
         <w:rPr>
           <w:b/>
@@ -5058,6 +5252,7 @@
         </w:rPr>
         <w:t>file_name</w:t>
       </w:r>
+      <w:proofErr w:type="spellEnd"/>
       <w:r>
         <w:rPr>
           <w:b/>
@@ -5119,6 +5314,7 @@
         </w:rPr>
         <w:t xml:space="preserve">git mv </w:t>
       </w:r>
+      <w:proofErr w:type="spellStart"/>
       <w:r>
         <w:rPr>
           <w:b/>
@@ -5127,6 +5323,7 @@
         </w:rPr>
         <w:t>old_file_name</w:t>
       </w:r>
+      <w:proofErr w:type="spellEnd"/>
       <w:r>
         <w:rPr>
           <w:b/>
@@ -5135,6 +5332,7 @@
         </w:rPr>
         <w:t xml:space="preserve"> </w:t>
       </w:r>
+      <w:proofErr w:type="spellStart"/>
       <w:r>
         <w:rPr>
           <w:b/>
@@ -5143,6 +5341,7 @@
         </w:rPr>
         <w:t>new_file_name</w:t>
       </w:r>
+      <w:proofErr w:type="spellEnd"/>
       <w:r>
         <w:rPr>
           <w:b/>
@@ -5221,6 +5420,83 @@
       <w:pPr>
         <w:pStyle w:val="BodyText"/>
         <w:rPr>
+          <w:sz w:val="22"/>
+          <w:szCs w:val="22"/>
+        </w:rPr>
+      </w:pPr>
+    </w:p>
+    <w:p>
+      <w:pPr>
+        <w:pStyle w:val="BodyText"/>
+      </w:pPr>
+      <w:proofErr w:type="gramStart"/>
+      <w:r>
+        <w:rPr>
+          <w:b/>
+          <w:bCs/>
+        </w:rPr>
+        <w:t>git</w:t>
+      </w:r>
+      <w:proofErr w:type="gramEnd"/>
+      <w:r>
+        <w:rPr>
+          <w:b/>
+          <w:bCs/>
+        </w:rPr>
+        <w:t xml:space="preserve"> rebase -</w:t>
+      </w:r>
+      <w:proofErr w:type="spellStart"/>
+      <w:r>
+        <w:rPr>
+          <w:b/>
+          <w:bCs/>
+        </w:rPr>
+        <w:t>i</w:t>
+      </w:r>
+      <w:proofErr w:type="spellEnd"/>
+      <w:r>
+        <w:rPr>
+          <w:b/>
+          <w:bCs/>
+        </w:rPr>
+        <w:t xml:space="preserve"> HEAD~N </w:t>
+      </w:r>
+      <w:r>
+        <w:t>then</w:t>
+      </w:r>
+      <w:r>
+        <w:rPr>
+          <w:b/>
+          <w:bCs/>
+        </w:rPr>
+        <w:t xml:space="preserve"> pick -&gt; reword: </w:t>
+      </w:r>
+      <w:r>
+        <w:t>To edit a commit message</w:t>
+      </w:r>
+      <w:r>
+        <w:t>.</w:t>
+      </w:r>
+    </w:p>
+    <w:p>
+      <w:pPr>
+        <w:pStyle w:val="BodyText"/>
+      </w:pPr>
+      <w:r>
+        <w:rPr>
+          <w:b/>
+          <w:bCs/>
+        </w:rPr>
+        <w:t>git push -f:</w:t>
+      </w:r>
+      <w:r>
+        <w:t xml:space="preserve"> To change the commit in the server.</w:t>
+      </w:r>
+    </w:p>
+    <w:p>
+      <w:pPr>
+        <w:pStyle w:val="BodyText"/>
+        <w:rPr>
           <w:b/>
           <w:bCs/>
         </w:rPr>
@@ -5291,7 +5567,15 @@
         <w:t>U</w:t>
       </w:r>
       <w:r>
-        <w:t>ndo changes to unstaged files</w:t>
+        <w:t xml:space="preserve">ndo changes to </w:t>
+      </w:r>
+      <w:proofErr w:type="spellStart"/>
+      <w:r>
+        <w:t>unstaged</w:t>
+      </w:r>
+      <w:proofErr w:type="spellEnd"/>
+      <w:r>
+        <w:t xml:space="preserve"> files</w:t>
       </w:r>
     </w:p>
     <w:p>
@@ -5587,10 +5871,12 @@
       <w:r>
         <w:t xml:space="preserve">global </w:t>
       </w:r>
+      <w:proofErr w:type="spellStart"/>
       <w:proofErr w:type="gramStart"/>
       <w:r>
         <w:t>alias.unstage</w:t>
       </w:r>
+      <w:proofErr w:type="spellEnd"/>
       <w:proofErr w:type="gramEnd"/>
       <w:r>
         <w:t xml:space="preserve"> ‘reset HEAD --'</w:t>
@@ -5610,6 +5896,7 @@
       <w:r>
         <w:t xml:space="preserve">global </w:t>
       </w:r>
+      <w:proofErr w:type="spellStart"/>
       <w:proofErr w:type="gramStart"/>
       <w:r>
         <w:t>alias.</w:t>
@@ -5617,6 +5904,7 @@
       <w:r>
         <w:t>last</w:t>
       </w:r>
+      <w:proofErr w:type="spellEnd"/>
       <w:proofErr w:type="gramEnd"/>
       <w:r>
         <w:t xml:space="preserve"> ‘log -1 HEAD'</w:t>
@@ -5632,6 +5920,7 @@
         <w:pStyle w:val="Heading2"/>
       </w:pPr>
       <w:r>
+        <w:lastRenderedPageBreak/>
         <w:t>Working with branches</w:t>
       </w:r>
     </w:p>
@@ -5645,7 +5934,6 @@
         <w:pStyle w:val="Heading3"/>
       </w:pPr>
       <w:r>
-        <w:lastRenderedPageBreak/>
         <w:t>Creating branches</w:t>
       </w:r>
     </w:p>
@@ -5658,7 +5946,23 @@
           <w:b/>
           <w:bCs/>
         </w:rPr>
-        <w:t>git checkout -b &lt;branch_name&gt;</w:t>
+        <w:t>git checkout -b &lt;</w:t>
+      </w:r>
+      <w:proofErr w:type="spellStart"/>
+      <w:r>
+        <w:rPr>
+          <w:b/>
+          <w:bCs/>
+        </w:rPr>
+        <w:t>branch_name</w:t>
+      </w:r>
+      <w:proofErr w:type="spellEnd"/>
+      <w:r>
+        <w:rPr>
+          <w:b/>
+          <w:bCs/>
+        </w:rPr>
+        <w:t>&gt;</w:t>
       </w:r>
       <w:r>
         <w:rPr>
@@ -5686,7 +5990,23 @@
           <w:b/>
           <w:bCs/>
         </w:rPr>
-        <w:t>git switch -c &lt;branch_name&gt;:</w:t>
+        <w:t>git switch -c &lt;</w:t>
+      </w:r>
+      <w:proofErr w:type="spellStart"/>
+      <w:r>
+        <w:rPr>
+          <w:b/>
+          <w:bCs/>
+        </w:rPr>
+        <w:t>branch_name</w:t>
+      </w:r>
+      <w:proofErr w:type="spellEnd"/>
+      <w:r>
+        <w:rPr>
+          <w:b/>
+          <w:bCs/>
+        </w:rPr>
+        <w:t>&gt;:</w:t>
       </w:r>
       <w:r>
         <w:t xml:space="preserve"> The same.</w:t>
@@ -5725,7 +6045,23 @@
           <w:b/>
           <w:bCs/>
         </w:rPr>
-        <w:t xml:space="preserve"> &lt;branch_name&gt;: </w:t>
+        <w:t xml:space="preserve"> &lt;</w:t>
+      </w:r>
+      <w:proofErr w:type="spellStart"/>
+      <w:r>
+        <w:rPr>
+          <w:b/>
+          <w:bCs/>
+        </w:rPr>
+        <w:t>branch_name</w:t>
+      </w:r>
+      <w:proofErr w:type="spellEnd"/>
+      <w:r>
+        <w:rPr>
+          <w:b/>
+          <w:bCs/>
+        </w:rPr>
+        <w:t xml:space="preserve">&gt;: </w:t>
       </w:r>
       <w:r>
         <w:t>Move git to that branch.</w:t>
@@ -5740,7 +6076,73 @@
           <w:b/>
           <w:bCs/>
         </w:rPr>
-        <w:t xml:space="preserve">git </w:t>
+        <w:t>git switch &lt;</w:t>
+      </w:r>
+      <w:proofErr w:type="spellStart"/>
+      <w:r>
+        <w:rPr>
+          <w:b/>
+          <w:bCs/>
+        </w:rPr>
+        <w:t>branch_name</w:t>
+      </w:r>
+      <w:proofErr w:type="spellEnd"/>
+      <w:r>
+        <w:rPr>
+          <w:b/>
+          <w:bCs/>
+        </w:rPr>
+        <w:t>&gt;:</w:t>
+      </w:r>
+      <w:r>
+        <w:t xml:space="preserve"> </w:t>
+      </w:r>
+      <w:r>
+        <w:t>The same</w:t>
+      </w:r>
+    </w:p>
+    <w:p>
+      <w:pPr>
+        <w:pStyle w:val="BodyText"/>
+        <w:rPr>
+          <w:b/>
+          <w:bCs/>
+        </w:rPr>
+      </w:pPr>
+    </w:p>
+    <w:p>
+      <w:pPr>
+        <w:pStyle w:val="Heading3"/>
+      </w:pPr>
+      <w:r>
+        <w:t>Getting branch info</w:t>
+      </w:r>
+    </w:p>
+    <w:p>
+      <w:pPr>
+        <w:pStyle w:val="BodyText"/>
+      </w:pPr>
+      <w:r>
+        <w:rPr>
+          <w:b/>
+          <w:bCs/>
+        </w:rPr>
+        <w:t>git branch:</w:t>
+      </w:r>
+      <w:r>
+        <w:t xml:space="preserve"> Show the list of branches in the current repository with an * in the current branch.</w:t>
+      </w:r>
+    </w:p>
+    <w:p>
+      <w:pPr>
+        <w:pStyle w:val="BodyText"/>
+      </w:pPr>
+      <w:r>
+        <w:rPr>
+          <w:b/>
+          <w:bCs/>
+        </w:rPr>
+        <w:t>git diff branch-</w:t>
       </w:r>
       <w:proofErr w:type="gramStart"/>
       <w:r>
@@ -5748,7 +6150,7 @@
           <w:b/>
           <w:bCs/>
         </w:rPr>
-        <w:t>switch  &lt;</w:t>
+        <w:t>1..</w:t>
       </w:r>
       <w:proofErr w:type="gramEnd"/>
       <w:r>
@@ -5756,13 +6158,17 @@
           <w:b/>
           <w:bCs/>
         </w:rPr>
-        <w:t>branch_name&gt;:</w:t>
-      </w:r>
-      <w:r>
+        <w:t>branch-2:</w:t>
+      </w:r>
+      <w:r>
+        <w:rPr>
+          <w:b/>
+          <w:bCs/>
+        </w:rPr>
         <w:t xml:space="preserve"> </w:t>
       </w:r>
       <w:r>
-        <w:t>The same</w:t>
+        <w:t>Shows the difference between two branches.</w:t>
       </w:r>
     </w:p>
     <w:p>
@@ -5779,76 +6185,6 @@
         <w:pStyle w:val="Heading3"/>
       </w:pPr>
       <w:r>
-        <w:t>Getting branch info</w:t>
-      </w:r>
-    </w:p>
-    <w:p>
-      <w:pPr>
-        <w:pStyle w:val="BodyText"/>
-      </w:pPr>
-      <w:r>
-        <w:rPr>
-          <w:b/>
-          <w:bCs/>
-        </w:rPr>
-        <w:t>git branch:</w:t>
-      </w:r>
-      <w:r>
-        <w:t xml:space="preserve"> Show the list of branches in the current repository with an * in the current branch.</w:t>
-      </w:r>
-    </w:p>
-    <w:p>
-      <w:pPr>
-        <w:pStyle w:val="BodyText"/>
-      </w:pPr>
-      <w:r>
-        <w:rPr>
-          <w:b/>
-          <w:bCs/>
-        </w:rPr>
-        <w:t>git diff branch-</w:t>
-      </w:r>
-      <w:proofErr w:type="gramStart"/>
-      <w:r>
-        <w:rPr>
-          <w:b/>
-          <w:bCs/>
-        </w:rPr>
-        <w:t>1..</w:t>
-      </w:r>
-      <w:proofErr w:type="gramEnd"/>
-      <w:r>
-        <w:rPr>
-          <w:b/>
-          <w:bCs/>
-        </w:rPr>
-        <w:t>branch-2:</w:t>
-      </w:r>
-      <w:r>
-        <w:rPr>
-          <w:b/>
-          <w:bCs/>
-        </w:rPr>
-        <w:t xml:space="preserve"> </w:t>
-      </w:r>
-      <w:r>
-        <w:t>Shows the difference between two branches.</w:t>
-      </w:r>
-    </w:p>
-    <w:p>
-      <w:pPr>
-        <w:pStyle w:val="BodyText"/>
-        <w:rPr>
-          <w:b/>
-          <w:bCs/>
-        </w:rPr>
-      </w:pPr>
-    </w:p>
-    <w:p>
-      <w:pPr>
-        <w:pStyle w:val="Heading3"/>
-      </w:pPr>
-      <w:r>
         <w:t>Merging branches</w:t>
       </w:r>
     </w:p>
@@ -5870,6 +6206,7 @@
         </w:rPr>
         <w:t>&lt;</w:t>
       </w:r>
+      <w:proofErr w:type="spellStart"/>
       <w:r>
         <w:rPr>
           <w:b/>
@@ -5882,7 +6219,15 @@
           <w:b/>
           <w:bCs/>
         </w:rPr>
-        <w:t>branch&gt;</w:t>
+        <w:t>branch</w:t>
+      </w:r>
+      <w:proofErr w:type="spellEnd"/>
+      <w:r>
+        <w:rPr>
+          <w:b/>
+          <w:bCs/>
+        </w:rPr>
+        <w:t>&gt;</w:t>
       </w:r>
       <w:r>
         <w:rPr>
@@ -6204,7 +6549,23 @@
           <w:b/>
           <w:bCs/>
         </w:rPr>
-        <w:t>git branch -d &lt;branch_name&gt;:</w:t>
+        <w:t>git branch -d &lt;</w:t>
+      </w:r>
+      <w:proofErr w:type="spellStart"/>
+      <w:r>
+        <w:rPr>
+          <w:b/>
+          <w:bCs/>
+        </w:rPr>
+        <w:t>branch_name</w:t>
+      </w:r>
+      <w:proofErr w:type="spellEnd"/>
+      <w:r>
+        <w:rPr>
+          <w:b/>
+          <w:bCs/>
+        </w:rPr>
+        <w:t>&gt;:</w:t>
       </w:r>
       <w:r>
         <w:t xml:space="preserve"> After merging a branch into other we can delete that branch. If we don’t do it, we would be duplicating the information in our git.</w:t>
@@ -6214,6 +6575,39 @@
       <w:pPr>
         <w:pStyle w:val="BodyText"/>
       </w:pPr>
+      <w:r>
+        <w:rPr>
+          <w:b/>
+          <w:bCs/>
+        </w:rPr>
+        <w:t xml:space="preserve">git push origin --delete </w:t>
+      </w:r>
+      <w:r>
+        <w:rPr>
+          <w:b/>
+          <w:bCs/>
+        </w:rPr>
+        <w:t>&lt;</w:t>
+      </w:r>
+      <w:proofErr w:type="spellStart"/>
+      <w:r>
+        <w:rPr>
+          <w:b/>
+          <w:bCs/>
+        </w:rPr>
+        <w:t>branch_name</w:t>
+      </w:r>
+      <w:proofErr w:type="spellEnd"/>
+      <w:r>
+        <w:rPr>
+          <w:b/>
+          <w:bCs/>
+        </w:rPr>
+        <w:t>&gt;:</w:t>
+      </w:r>
+      <w:r>
+        <w:t xml:space="preserve"> Delete a branch from server.</w:t>
+      </w:r>
     </w:p>
     <w:p>
       <w:pPr>
@@ -6249,7 +6643,23 @@
           <w:b/>
           <w:bCs/>
         </w:rPr>
-        <w:t xml:space="preserve"> &lt;branch_name&gt;</w:t>
+        <w:t xml:space="preserve"> &lt;</w:t>
+      </w:r>
+      <w:proofErr w:type="spellStart"/>
+      <w:r>
+        <w:rPr>
+          <w:b/>
+          <w:bCs/>
+        </w:rPr>
+        <w:t>branch_name</w:t>
+      </w:r>
+      <w:proofErr w:type="spellEnd"/>
+      <w:r>
+        <w:rPr>
+          <w:b/>
+          <w:bCs/>
+        </w:rPr>
+        <w:t>&gt;</w:t>
       </w:r>
       <w:r>
         <w:rPr>
@@ -6277,7 +6687,23 @@
           <w:b/>
           <w:bCs/>
         </w:rPr>
-        <w:t xml:space="preserve">&lt;branch_name&gt;: </w:t>
+        <w:t>&lt;</w:t>
+      </w:r>
+      <w:proofErr w:type="spellStart"/>
+      <w:r>
+        <w:rPr>
+          <w:b/>
+          <w:bCs/>
+        </w:rPr>
+        <w:t>branch_name</w:t>
+      </w:r>
+      <w:proofErr w:type="spellEnd"/>
+      <w:r>
+        <w:rPr>
+          <w:b/>
+          <w:bCs/>
+        </w:rPr>
+        <w:t xml:space="preserve">&gt;: </w:t>
       </w:r>
       <w:r>
         <w:t>Creates a new branch from a fetch remote one.</w:t>
@@ -6313,7 +6739,23 @@
           <w:b/>
           <w:bCs/>
         </w:rPr>
-        <w:t xml:space="preserve">&lt;branch_name&gt;: </w:t>
+        <w:t>&lt;</w:t>
+      </w:r>
+      <w:proofErr w:type="spellStart"/>
+      <w:r>
+        <w:rPr>
+          <w:b/>
+          <w:bCs/>
+        </w:rPr>
+        <w:t>branch_name</w:t>
+      </w:r>
+      <w:proofErr w:type="spellEnd"/>
+      <w:r>
+        <w:rPr>
+          <w:b/>
+          <w:bCs/>
+        </w:rPr>
+        <w:t xml:space="preserve">&gt;: </w:t>
       </w:r>
       <w:r>
         <w:t>The same.</w:t>
@@ -6335,7 +6777,23 @@
           <w:b/>
           <w:bCs/>
         </w:rPr>
-        <w:t xml:space="preserve">&lt;branch_name&gt;: </w:t>
+        <w:t>&lt;</w:t>
+      </w:r>
+      <w:proofErr w:type="spellStart"/>
+      <w:r>
+        <w:rPr>
+          <w:b/>
+          <w:bCs/>
+        </w:rPr>
+        <w:t>branch_name</w:t>
+      </w:r>
+      <w:proofErr w:type="spellEnd"/>
+      <w:r>
+        <w:rPr>
+          <w:b/>
+          <w:bCs/>
+        </w:rPr>
+        <w:t xml:space="preserve">&gt;: </w:t>
       </w:r>
       <w:r>
         <w:t>The same if we have a branch name no repeated in any other remote.</w:t>
@@ -6347,7 +6805,23 @@
           <w:b/>
           <w:bCs/>
         </w:rPr>
-        <w:t xml:space="preserve">git branch &lt;branch_name&gt;: </w:t>
+        <w:t>git branch &lt;</w:t>
+      </w:r>
+      <w:proofErr w:type="spellStart"/>
+      <w:r>
+        <w:rPr>
+          <w:b/>
+          <w:bCs/>
+        </w:rPr>
+        <w:t>branch_name</w:t>
+      </w:r>
+      <w:proofErr w:type="spellEnd"/>
+      <w:r>
+        <w:rPr>
+          <w:b/>
+          <w:bCs/>
+        </w:rPr>
+        <w:t xml:space="preserve">&gt;: </w:t>
       </w:r>
       <w:r>
         <w:t>Just create a new branch with the current branch information.</w:t>
@@ -6417,7 +6891,23 @@
           <w:b/>
           <w:bCs/>
         </w:rPr>
-        <w:t xml:space="preserve">] [branch_name] [--all]: </w:t>
+        <w:t>] [</w:t>
+      </w:r>
+      <w:proofErr w:type="spellStart"/>
+      <w:r>
+        <w:rPr>
+          <w:b/>
+          <w:bCs/>
+        </w:rPr>
+        <w:t>branch_name</w:t>
+      </w:r>
+      <w:proofErr w:type="spellEnd"/>
+      <w:r>
+        <w:rPr>
+          <w:b/>
+          <w:bCs/>
+        </w:rPr>
+        <w:t xml:space="preserve">] [--all]: </w:t>
       </w:r>
       <w:r>
         <w:t>List all the existing branches.</w:t>
@@ -6486,7 +6976,15 @@
         <w:t xml:space="preserve">]: </w:t>
       </w:r>
       <w:r>
-        <w:t xml:space="preserve">Lists branches that you have merged into the branch you’re currently on or the one specified in with branch_name argument. </w:t>
+        <w:t xml:space="preserve">Lists branches that you have merged into the branch you’re currently on or the one specified in with </w:t>
+      </w:r>
+      <w:proofErr w:type="spellStart"/>
+      <w:r>
+        <w:t>branch_name</w:t>
+      </w:r>
+      <w:proofErr w:type="spellEnd"/>
+      <w:r>
+        <w:t xml:space="preserve"> argument. </w:t>
       </w:r>
       <w:proofErr w:type="gramStart"/>
       <w:r>
@@ -6655,11 +7153,19 @@
           <w:numId w:val="23"/>
         </w:numPr>
       </w:pPr>
+      <w:proofErr w:type="spellStart"/>
       <w:r>
         <w:rPr>
           <w:color w:val="FF0000"/>
         </w:rPr>
-        <w:t xml:space="preserve">serverfix </w:t>
+        <w:t>serverfix</w:t>
+      </w:r>
+      <w:proofErr w:type="spellEnd"/>
+      <w:r>
+        <w:rPr>
+          <w:color w:val="FF0000"/>
+        </w:rPr>
+        <w:t xml:space="preserve"> </w:t>
       </w:r>
       <w:r>
         <w:t>branch is</w:t>
@@ -6677,7 +7183,15 @@
         <w:t xml:space="preserve">server-fix-good </w:t>
       </w:r>
       <w:r>
-        <w:t xml:space="preserve">branch on our teamone server and is </w:t>
+        <w:t xml:space="preserve">branch on our </w:t>
+      </w:r>
+      <w:proofErr w:type="spellStart"/>
+      <w:r>
+        <w:t>teamone</w:t>
+      </w:r>
+      <w:proofErr w:type="spellEnd"/>
+      <w:r>
+        <w:t xml:space="preserve"> server and is </w:t>
       </w:r>
       <w:r>
         <w:rPr>
@@ -6957,6 +7471,7 @@
         </w:rPr>
         <w:t>git remote add &lt;</w:t>
       </w:r>
+      <w:proofErr w:type="spellStart"/>
       <w:r>
         <w:rPr>
           <w:b/>
@@ -6964,12 +7479,29 @@
         </w:rPr>
         <w:t>remote_name</w:t>
       </w:r>
-      <w:r>
-        <w:rPr>
-          <w:b/>
-          <w:bCs/>
-        </w:rPr>
-        <w:t>&gt; &lt;url&gt;</w:t>
+      <w:proofErr w:type="spellEnd"/>
+      <w:r>
+        <w:rPr>
+          <w:b/>
+          <w:bCs/>
+        </w:rPr>
+        <w:t>&gt; &lt;</w:t>
+      </w:r>
+      <w:proofErr w:type="spellStart"/>
+      <w:r>
+        <w:rPr>
+          <w:b/>
+          <w:bCs/>
+        </w:rPr>
+        <w:t>url</w:t>
+      </w:r>
+      <w:proofErr w:type="spellEnd"/>
+      <w:r>
+        <w:rPr>
+          <w:b/>
+          <w:bCs/>
+        </w:rPr>
+        <w:t>&gt;</w:t>
       </w:r>
       <w:r>
         <w:rPr>
@@ -6985,11 +7517,17 @@
         <w:t>g</w:t>
       </w:r>
       <w:r>
-        <w:t>it repository as a shortname</w:t>
-      </w:r>
+        <w:t xml:space="preserve">it repository as a </w:t>
+      </w:r>
+      <w:proofErr w:type="spellStart"/>
+      <w:r>
+        <w:t>shortname</w:t>
+      </w:r>
+      <w:proofErr w:type="spellEnd"/>
       <w:r>
         <w:t xml:space="preserve">. </w:t>
       </w:r>
+      <w:proofErr w:type="spellStart"/>
       <w:r>
         <w:rPr>
           <w:i/>
@@ -6998,7 +7536,11 @@
         <w:t>shortname</w:t>
       </w:r>
       <w:r>
-        <w:t>’s master branch is now accessible locally</w:t>
+        <w:t>’s</w:t>
+      </w:r>
+      <w:proofErr w:type="spellEnd"/>
+      <w:r>
+        <w:t xml:space="preserve"> master branch is now accessible locally</w:t>
       </w:r>
       <w:r>
         <w:t>.</w:t>
@@ -7013,7 +7555,23 @@
           <w:b/>
           <w:bCs/>
         </w:rPr>
-        <w:t>git init --bare:</w:t>
+        <w:t xml:space="preserve">git </w:t>
+      </w:r>
+      <w:proofErr w:type="spellStart"/>
+      <w:r>
+        <w:rPr>
+          <w:b/>
+          <w:bCs/>
+        </w:rPr>
+        <w:t>init</w:t>
+      </w:r>
+      <w:proofErr w:type="spellEnd"/>
+      <w:r>
+        <w:rPr>
+          <w:b/>
+          <w:bCs/>
+        </w:rPr>
+        <w:t xml:space="preserve"> --bare:</w:t>
       </w:r>
       <w:r>
         <w:t xml:space="preserve"> Make the current working directory a remote where we can push changes.</w:t>
@@ -7160,7 +7718,39 @@
           <w:b/>
           <w:bCs/>
         </w:rPr>
-        <w:t>git remote rename &lt;old_remote&gt; &lt;new_remote&gt;</w:t>
+        <w:t>git remote rename &lt;</w:t>
+      </w:r>
+      <w:proofErr w:type="spellStart"/>
+      <w:r>
+        <w:rPr>
+          <w:b/>
+          <w:bCs/>
+        </w:rPr>
+        <w:t>old_remote</w:t>
+      </w:r>
+      <w:proofErr w:type="spellEnd"/>
+      <w:r>
+        <w:rPr>
+          <w:b/>
+          <w:bCs/>
+        </w:rPr>
+        <w:t>&gt; &lt;</w:t>
+      </w:r>
+      <w:proofErr w:type="spellStart"/>
+      <w:r>
+        <w:rPr>
+          <w:b/>
+          <w:bCs/>
+        </w:rPr>
+        <w:t>new_remote</w:t>
+      </w:r>
+      <w:proofErr w:type="spellEnd"/>
+      <w:r>
+        <w:rPr>
+          <w:b/>
+          <w:bCs/>
+        </w:rPr>
+        <w:t>&gt;</w:t>
       </w:r>
     </w:p>
     <w:p>
@@ -7328,7 +7918,23 @@
           <w:b/>
           <w:bCs/>
         </w:rPr>
-        <w:t xml:space="preserve"> &lt;branch_name&gt;</w:t>
+        <w:t xml:space="preserve"> &lt;</w:t>
+      </w:r>
+      <w:proofErr w:type="spellStart"/>
+      <w:r>
+        <w:rPr>
+          <w:b/>
+          <w:bCs/>
+        </w:rPr>
+        <w:t>branch_name</w:t>
+      </w:r>
+      <w:proofErr w:type="spellEnd"/>
+      <w:r>
+        <w:rPr>
+          <w:b/>
+          <w:bCs/>
+        </w:rPr>
+        <w:t>&gt;</w:t>
       </w:r>
       <w:r>
         <w:rPr>
@@ -7498,7 +8104,23 @@
           <w:b/>
           <w:bCs/>
         </w:rPr>
-        <w:t xml:space="preserve"> &lt;branch_name&gt;</w:t>
+        <w:t xml:space="preserve"> &lt;</w:t>
+      </w:r>
+      <w:proofErr w:type="spellStart"/>
+      <w:r>
+        <w:rPr>
+          <w:b/>
+          <w:bCs/>
+        </w:rPr>
+        <w:t>branch_name</w:t>
+      </w:r>
+      <w:proofErr w:type="spellEnd"/>
+      <w:r>
+        <w:rPr>
+          <w:b/>
+          <w:bCs/>
+        </w:rPr>
+        <w:t>&gt;</w:t>
       </w:r>
       <w:r>
         <w:rPr>
@@ -7535,6 +8157,7 @@
         </w:rPr>
         <w:t xml:space="preserve">git config --global </w:t>
       </w:r>
+      <w:proofErr w:type="spellStart"/>
       <w:proofErr w:type="gramStart"/>
       <w:r>
         <w:rPr>
@@ -7543,6 +8166,7 @@
         </w:rPr>
         <w:t>pull.rebase</w:t>
       </w:r>
+      <w:proofErr w:type="spellEnd"/>
       <w:proofErr w:type="gramEnd"/>
       <w:r>
         <w:rPr>
@@ -7629,7 +8253,15 @@
           <w:b/>
           <w:bCs/>
         </w:rPr>
-        <w:t>] &lt;branch</w:t>
+        <w:t>] &lt;</w:t>
+      </w:r>
+      <w:proofErr w:type="spellStart"/>
+      <w:r>
+        <w:rPr>
+          <w:b/>
+          <w:bCs/>
+        </w:rPr>
+        <w:t>branch</w:t>
       </w:r>
       <w:r>
         <w:rPr>
@@ -7638,6 +8270,7 @@
         </w:rPr>
         <w:t>_name</w:t>
       </w:r>
+      <w:proofErr w:type="spellEnd"/>
       <w:r>
         <w:rPr>
           <w:b/>
@@ -7706,6 +8339,7 @@
         </w:rPr>
         <w:t>&lt;</w:t>
       </w:r>
+      <w:proofErr w:type="spellStart"/>
       <w:r>
         <w:rPr>
           <w:b/>
@@ -7713,6 +8347,7 @@
         </w:rPr>
         <w:t>my_remote_branch</w:t>
       </w:r>
+      <w:proofErr w:type="spellEnd"/>
       <w:r>
         <w:rPr>
           <w:b/>
@@ -7734,6 +8369,7 @@
         </w:rPr>
         <w:t>&lt;</w:t>
       </w:r>
+      <w:proofErr w:type="spellStart"/>
       <w:r>
         <w:rPr>
           <w:b/>
@@ -7741,6 +8377,7 @@
         </w:rPr>
         <w:t>my_local_branch</w:t>
       </w:r>
+      <w:proofErr w:type="spellEnd"/>
       <w:r>
         <w:rPr>
           <w:b/>
@@ -7770,6 +8407,7 @@
         </w:rPr>
         <w:t>git push &lt;remote&gt; &lt;</w:t>
       </w:r>
+      <w:proofErr w:type="spellStart"/>
       <w:r>
         <w:rPr>
           <w:b/>
@@ -7777,6 +8415,7 @@
         </w:rPr>
         <w:t>my_local_branch</w:t>
       </w:r>
+      <w:proofErr w:type="spellEnd"/>
       <w:r>
         <w:rPr>
           <w:b/>
@@ -7784,6 +8423,7 @@
         </w:rPr>
         <w:t>&gt;:&lt;</w:t>
       </w:r>
+      <w:proofErr w:type="spellStart"/>
       <w:r>
         <w:rPr>
           <w:b/>
@@ -7791,6 +8431,7 @@
         </w:rPr>
         <w:t>my_remote_branch</w:t>
       </w:r>
+      <w:proofErr w:type="spellEnd"/>
       <w:r>
         <w:rPr>
           <w:b/>

</xml_diff>

<commit_message>
Adding a stringi function to take out tildes
</commit_message>
<xml_diff>
--- a/09 Other tecnology/32 Git summary V02.docx
+++ b/09 Other tecnology/32 Git summary V02.docx
@@ -5370,6 +5370,7 @@
         <w:t>Undoing Things</w:t>
       </w:r>
     </w:p>
+    <w:p/>
     <w:p>
       <w:pPr>
         <w:pStyle w:val="BodyText"/>
@@ -5420,10 +5421,18 @@
       <w:pPr>
         <w:pStyle w:val="BodyText"/>
         <w:rPr>
-          <w:sz w:val="22"/>
-          <w:szCs w:val="22"/>
-        </w:rPr>
-      </w:pPr>
+          <w:i/>
+          <w:iCs/>
+        </w:rPr>
+      </w:pPr>
+    </w:p>
+    <w:p>
+      <w:pPr>
+        <w:pStyle w:val="Heading3"/>
+      </w:pPr>
+      <w:r>
+        <w:t>Changing commit message</w:t>
+      </w:r>
     </w:p>
     <w:p>
       <w:pPr>
@@ -5581,6 +5590,126 @@
     <w:p>
       <w:pPr>
         <w:pStyle w:val="BodyText"/>
+        <w:rPr>
+          <w:b/>
+          <w:bCs/>
+        </w:rPr>
+      </w:pPr>
+      <w:proofErr w:type="gramStart"/>
+      <w:r>
+        <w:rPr>
+          <w:b/>
+          <w:bCs/>
+        </w:rPr>
+        <w:t>git</w:t>
+      </w:r>
+      <w:proofErr w:type="gramEnd"/>
+      <w:r>
+        <w:rPr>
+          <w:b/>
+          <w:bCs/>
+        </w:rPr>
+        <w:t xml:space="preserve"> restore &lt;file&gt;</w:t>
+      </w:r>
+      <w:r>
+        <w:rPr>
+          <w:b/>
+          <w:bCs/>
+        </w:rPr>
+        <w:t xml:space="preserve"> </w:t>
+      </w:r>
+      <w:r>
+        <w:t xml:space="preserve">or </w:t>
+      </w:r>
+      <w:r>
+        <w:t>git checkout -- &lt;filename&gt;</w:t>
+      </w:r>
+    </w:p>
+    <w:p>
+      <w:pPr>
+        <w:pStyle w:val="BodyText"/>
+      </w:pPr>
+    </w:p>
+    <w:p>
+      <w:pPr>
+        <w:pStyle w:val="Heading3"/>
+      </w:pPr>
+      <w:r>
+        <w:t>U</w:t>
+      </w:r>
+      <w:r>
+        <w:t>ndo changes to staged files</w:t>
+      </w:r>
+    </w:p>
+    <w:p>
+      <w:pPr>
+        <w:pStyle w:val="BodyText"/>
+      </w:pPr>
+      <w:proofErr w:type="gramStart"/>
+      <w:r>
+        <w:rPr>
+          <w:b/>
+          <w:bCs/>
+        </w:rPr>
+        <w:t>git</w:t>
+      </w:r>
+      <w:proofErr w:type="gramEnd"/>
+      <w:r>
+        <w:rPr>
+          <w:b/>
+          <w:bCs/>
+        </w:rPr>
+        <w:t xml:space="preserve"> restore --staged &lt;file&gt;</w:t>
+      </w:r>
+      <w:r>
+        <w:rPr>
+          <w:b/>
+          <w:bCs/>
+        </w:rPr>
+        <w:t xml:space="preserve">: </w:t>
+      </w:r>
+      <w:r>
+        <w:t>Un-stage a file</w:t>
+      </w:r>
+    </w:p>
+    <w:p>
+      <w:pPr>
+        <w:pStyle w:val="BodyText"/>
+      </w:pPr>
+    </w:p>
+    <w:p>
+      <w:pPr>
+        <w:pStyle w:val="BodyText"/>
+      </w:pPr>
+      <w:r>
+        <w:rPr>
+          <w:b/>
+          <w:bCs/>
+        </w:rPr>
+        <w:t>git reset HEAD &lt;filename&gt;</w:t>
+      </w:r>
+      <w:r>
+        <w:rPr>
+          <w:b/>
+          <w:bCs/>
+        </w:rPr>
+        <w:t xml:space="preserve">: </w:t>
+      </w:r>
+      <w:r>
+        <w:t>Change the</w:t>
+      </w:r>
+      <w:r>
+        <w:t xml:space="preserve"> file to align with the last commit.</w:t>
+      </w:r>
+    </w:p>
+    <w:p>
+      <w:pPr>
+        <w:pStyle w:val="BodyText"/>
+      </w:pPr>
+    </w:p>
+    <w:p>
+      <w:pPr>
+        <w:pStyle w:val="BodyText"/>
       </w:pPr>
       <w:r>
         <w:rPr>
@@ -5625,22 +5754,16 @@
         <w:t>&gt;</w:t>
       </w:r>
       <w:r>
-        <w:t xml:space="preserve"> or</w:t>
-      </w:r>
-      <w:r>
-        <w:rPr>
-          <w:b/>
-          <w:bCs/>
-        </w:rPr>
         <w:t xml:space="preserve"> </w:t>
       </w:r>
-      <w:r>
-        <w:t>git restore &lt;file&gt;</w:t>
-      </w:r>
-    </w:p>
-    <w:p>
-      <w:pPr>
-        <w:pStyle w:val="BodyText"/>
+    </w:p>
+    <w:p>
+      <w:pPr>
+        <w:pStyle w:val="BodyText"/>
+        <w:rPr>
+          <w:b/>
+          <w:bCs/>
+        </w:rPr>
       </w:pPr>
     </w:p>
     <w:p>
@@ -5651,48 +5774,38 @@
         <w:t>U</w:t>
       </w:r>
       <w:r>
-        <w:t>ndo changes to staged files</w:t>
-      </w:r>
-    </w:p>
-    <w:p>
-      <w:pPr>
-        <w:pStyle w:val="BodyText"/>
-        <w:rPr>
-          <w:b/>
-          <w:bCs/>
-        </w:rPr>
-      </w:pPr>
-      <w:r>
-        <w:rPr>
-          <w:b/>
-          <w:bCs/>
-        </w:rPr>
-        <w:t>git reset HEAD &lt;filename&gt;</w:t>
-      </w:r>
-      <w:r>
-        <w:rPr>
-          <w:b/>
-          <w:bCs/>
-        </w:rPr>
-        <w:t xml:space="preserve"> </w:t>
-      </w:r>
-      <w:r>
-        <w:t xml:space="preserve">or </w:t>
-      </w:r>
-      <w:r>
-        <w:t>git restore --staged &lt;file&gt;</w:t>
-      </w:r>
-      <w:r>
-        <w:rPr>
-          <w:b/>
-          <w:bCs/>
-        </w:rPr>
-        <w:t xml:space="preserve"> </w:t>
-      </w:r>
-    </w:p>
-    <w:p>
-      <w:pPr>
-        <w:pStyle w:val="BodyText"/>
+        <w:t>ndo</w:t>
+      </w:r>
+      <w:r>
+        <w:t xml:space="preserve"> all</w:t>
+      </w:r>
+      <w:r>
+        <w:t xml:space="preserve"> changes</w:t>
+      </w:r>
+    </w:p>
+    <w:p>
+      <w:pPr>
+        <w:pStyle w:val="BodyText"/>
+        <w:rPr>
+          <w:b/>
+          <w:bCs/>
+        </w:rPr>
+      </w:pPr>
+      <w:r>
+        <w:rPr>
+          <w:b/>
+          <w:bCs/>
+        </w:rPr>
+        <w:t>git reset</w:t>
+      </w:r>
+    </w:p>
+    <w:p>
+      <w:pPr>
+        <w:pStyle w:val="BodyText"/>
+        <w:rPr>
+          <w:b/>
+          <w:bCs/>
+        </w:rPr>
       </w:pPr>
       <w:r>
         <w:rPr>
@@ -5701,105 +5814,6 @@
         </w:rPr>
         <w:t xml:space="preserve">git checkout </w:t>
       </w:r>
-      <w:r>
-        <w:rPr>
-          <w:b/>
-          <w:bCs/>
-        </w:rPr>
-        <w:t>--</w:t>
-      </w:r>
-      <w:r>
-        <w:rPr>
-          <w:b/>
-          <w:bCs/>
-        </w:rPr>
-        <w:t xml:space="preserve"> </w:t>
-      </w:r>
-      <w:r>
-        <w:rPr>
-          <w:b/>
-          <w:bCs/>
-        </w:rPr>
-        <w:t>&lt;</w:t>
-      </w:r>
-      <w:r>
-        <w:rPr>
-          <w:b/>
-          <w:bCs/>
-        </w:rPr>
-        <w:t>filename</w:t>
-      </w:r>
-      <w:r>
-        <w:rPr>
-          <w:b/>
-          <w:bCs/>
-        </w:rPr>
-        <w:t>&gt;</w:t>
-      </w:r>
-      <w:r>
-        <w:t xml:space="preserve"> or</w:t>
-      </w:r>
-      <w:r>
-        <w:t xml:space="preserve"> git restore &lt;file&gt;</w:t>
-      </w:r>
-    </w:p>
-    <w:p>
-      <w:pPr>
-        <w:pStyle w:val="BodyText"/>
-        <w:rPr>
-          <w:b/>
-          <w:bCs/>
-        </w:rPr>
-      </w:pPr>
-    </w:p>
-    <w:p>
-      <w:pPr>
-        <w:pStyle w:val="Heading3"/>
-      </w:pPr>
-      <w:r>
-        <w:t>U</w:t>
-      </w:r>
-      <w:r>
-        <w:t>ndo</w:t>
-      </w:r>
-      <w:r>
-        <w:t xml:space="preserve"> all</w:t>
-      </w:r>
-      <w:r>
-        <w:t xml:space="preserve"> changes</w:t>
-      </w:r>
-    </w:p>
-    <w:p>
-      <w:pPr>
-        <w:pStyle w:val="BodyText"/>
-        <w:rPr>
-          <w:b/>
-          <w:bCs/>
-        </w:rPr>
-      </w:pPr>
-      <w:r>
-        <w:rPr>
-          <w:b/>
-          <w:bCs/>
-        </w:rPr>
-        <w:t>git reset</w:t>
-      </w:r>
-    </w:p>
-    <w:p>
-      <w:pPr>
-        <w:pStyle w:val="BodyText"/>
-        <w:rPr>
-          <w:b/>
-          <w:bCs/>
-        </w:rPr>
-      </w:pPr>
-      <w:r>
-        <w:rPr>
-          <w:b/>
-          <w:bCs/>
-        </w:rPr>
-        <w:t xml:space="preserve">git checkout </w:t>
-      </w:r>
       <w:proofErr w:type="gramStart"/>
       <w:r>
         <w:rPr>
@@ -5820,6 +5834,7 @@
         <w:pStyle w:val="Heading2"/>
       </w:pPr>
       <w:r>
+        <w:lastRenderedPageBreak/>
         <w:t>Creating custom functions</w:t>
       </w:r>
     </w:p>
@@ -5920,7 +5935,6 @@
         <w:pStyle w:val="Heading2"/>
       </w:pPr>
       <w:r>
-        <w:lastRenderedPageBreak/>
         <w:t>Working with branches</w:t>
       </w:r>
     </w:p>
@@ -6376,6 +6390,7 @@
         <w:rPr>
           <w:noProof/>
         </w:rPr>
+        <w:lastRenderedPageBreak/>
         <w:drawing>
           <wp:inline distT="0" distB="0" distL="0" distR="0" wp14:anchorId="3D6B6A3D" wp14:editId="3344B208">
             <wp:extent cx="1555226" cy="462580"/>
@@ -6426,7 +6441,6 @@
         <w:rPr>
           <w:noProof/>
         </w:rPr>
-        <w:lastRenderedPageBreak/>
         <w:drawing>
           <wp:inline distT="0" distB="0" distL="0" distR="0" wp14:anchorId="622725BB" wp14:editId="12DF6681">
             <wp:extent cx="3781425" cy="1219200"/>
@@ -6926,6 +6940,7 @@
           <w:b/>
           <w:bCs/>
         </w:rPr>
+        <w:lastRenderedPageBreak/>
         <w:t xml:space="preserve">[-v]: </w:t>
       </w:r>
       <w:r>
@@ -7012,7 +7027,6 @@
           <w:b/>
           <w:bCs/>
         </w:rPr>
-        <w:lastRenderedPageBreak/>
         <w:t>[--all]</w:t>
       </w:r>
       <w:r>
@@ -7555,6 +7569,7 @@
           <w:b/>
           <w:bCs/>
         </w:rPr>
+        <w:lastRenderedPageBreak/>
         <w:t xml:space="preserve">git </w:t>
       </w:r>
       <w:proofErr w:type="spellStart"/>
@@ -7647,7 +7662,6 @@
           <w:b/>
           <w:bCs/>
         </w:rPr>
-        <w:lastRenderedPageBreak/>
         <w:t>git remote show &lt;remote&gt;</w:t>
       </w:r>
       <w:r>
@@ -8087,6 +8101,7 @@
           <w:b/>
           <w:bCs/>
         </w:rPr>
+        <w:lastRenderedPageBreak/>
         <w:t>git pull</w:t>
       </w:r>
       <w:r>
@@ -8191,7 +8206,6 @@
         <w:pStyle w:val="Heading3"/>
       </w:pPr>
       <w:r>
-        <w:lastRenderedPageBreak/>
         <w:t>Sharing into to remotes</w:t>
       </w:r>
     </w:p>

</xml_diff>

<commit_message>
Cheching how to undo changes
</commit_message>
<xml_diff>
--- a/09 Other tecnology/32 Git summary V02.docx
+++ b/09 Other tecnology/32 Git summary V02.docx
@@ -5158,7 +5158,25 @@
     <w:p>
       <w:pPr>
         <w:pStyle w:val="BodyText"/>
-      </w:pPr>
+        <w:rPr>
+          <w:b/>
+          <w:bCs/>
+        </w:rPr>
+      </w:pPr>
+    </w:p>
+    <w:p>
+      <w:pPr>
+        <w:pStyle w:val="Heading3"/>
+      </w:pPr>
+      <w:r>
+        <w:t>U</w:t>
+      </w:r>
+      <w:r>
+        <w:t xml:space="preserve">ndo changes </w:t>
+      </w:r>
+      <w:r>
+        <w:t>for specific file</w:t>
+      </w:r>
     </w:p>
     <w:p>
       <w:pPr>
@@ -5189,11 +5207,6 @@
       <w:pPr>
         <w:pStyle w:val="BodyText"/>
       </w:pPr>
-    </w:p>
-    <w:p>
-      <w:pPr>
-        <w:pStyle w:val="BodyText"/>
-      </w:pPr>
       <w:r>
         <w:rPr>
           <w:b/>
@@ -5280,6 +5293,13 @@
           <w:bCs/>
         </w:rPr>
         <w:t>git reset</w:t>
+      </w:r>
+      <w:r>
+        <w:rPr>
+          <w:b/>
+          <w:bCs/>
+        </w:rPr>
+        <w:t xml:space="preserve"> HEAD</w:t>
       </w:r>
     </w:p>
     <w:p>
@@ -5895,6 +5915,9 @@
         <w:pStyle w:val="BodyText"/>
       </w:pPr>
       <w:r>
+        <w:rPr>
+          <w:noProof/>
+        </w:rPr>
         <w:drawing>
           <wp:inline distT="0" distB="0" distL="0" distR="0" wp14:anchorId="4AE42286" wp14:editId="697E4AF8">
             <wp:extent cx="6332220" cy="3583305"/>

</xml_diff>

<commit_message>
Updating Missing values and git summary documents
</commit_message>
<xml_diff>
--- a/09 Other tecnology/32 Git summary V02.docx
+++ b/09 Other tecnology/32 Git summary V02.docx
@@ -1,6 +1,6 @@
 
 <file path=word/document.xml><?xml version="1.0" encoding="utf-8"?>
-<w:document xmlns:wpc="http://schemas.microsoft.com/office/word/2010/wordprocessingCanvas" xmlns:cx="http://schemas.microsoft.com/office/drawing/2014/chartex" xmlns:cx1="http://schemas.microsoft.com/office/drawing/2015/9/8/chartex" xmlns:cx2="http://schemas.microsoft.com/office/drawing/2015/10/21/chartex" xmlns:cx3="http://schemas.microsoft.com/office/drawing/2016/5/9/chartex" xmlns:cx4="http://schemas.microsoft.com/office/drawing/2016/5/10/chartex" xmlns:cx5="http://schemas.microsoft.com/office/drawing/2016/5/11/chartex" xmlns:cx6="http://schemas.microsoft.com/office/drawing/2016/5/12/chartex" xmlns:cx7="http://schemas.microsoft.com/office/drawing/2016/5/13/chartex" xmlns:cx8="http://schemas.microsoft.com/office/drawing/2016/5/14/chartex" xmlns:mc="http://schemas.openxmlformats.org/markup-compatibility/2006" xmlns:aink="http://schemas.microsoft.com/office/drawing/2016/ink" xmlns:am3d="http://schemas.microsoft.com/office/drawing/2017/model3d" xmlns:o="urn:schemas-microsoft-com:office:office" xmlns:oel="http://schemas.microsoft.com/office/2019/extlst" xmlns:r="http://schemas.openxmlformats.org/officeDocument/2006/relationships" xmlns:m="http://schemas.openxmlformats.org/officeDocument/2006/math" xmlns:v="urn:schemas-microsoft-com:vml" xmlns:wp14="http://schemas.microsoft.com/office/word/2010/wordprocessingDrawing" xmlns:wp="http://schemas.openxmlformats.org/drawingml/2006/wordprocessingDrawing" xmlns:w10="urn:schemas-microsoft-com:office:word" xmlns:w="http://schemas.openxmlformats.org/wordprocessingml/2006/main" xmlns:w14="http://schemas.microsoft.com/office/word/2010/wordml" xmlns:w15="http://schemas.microsoft.com/office/word/2012/wordml" xmlns:w16cex="http://schemas.microsoft.com/office/word/2018/wordml/cex" xmlns:w16cid="http://schemas.microsoft.com/office/word/2016/wordml/cid" xmlns:w16="http://schemas.microsoft.com/office/word/2018/wordml" xmlns:w16sdtdh="http://schemas.microsoft.com/office/word/2020/wordml/sdtdatahash" xmlns:w16se="http://schemas.microsoft.com/office/word/2015/wordml/symex" xmlns:wpg="http://schemas.microsoft.com/office/word/2010/wordprocessingGroup" xmlns:wpi="http://schemas.microsoft.com/office/word/2010/wordprocessingInk" xmlns:wne="http://schemas.microsoft.com/office/word/2006/wordml" xmlns:wps="http://schemas.microsoft.com/office/word/2010/wordprocessingShape" mc:Ignorable="w14 w15 w16se w16cid w16 w16cex w16sdtdh wp14">
+<w:document xmlns:wpc="http://schemas.microsoft.com/office/word/2010/wordprocessingCanvas" xmlns:cx="http://schemas.microsoft.com/office/drawing/2014/chartex" xmlns:cx1="http://schemas.microsoft.com/office/drawing/2015/9/8/chartex" xmlns:cx2="http://schemas.microsoft.com/office/drawing/2015/10/21/chartex" xmlns:cx3="http://schemas.microsoft.com/office/drawing/2016/5/9/chartex" xmlns:cx4="http://schemas.microsoft.com/office/drawing/2016/5/10/chartex" xmlns:cx5="http://schemas.microsoft.com/office/drawing/2016/5/11/chartex" xmlns:cx6="http://schemas.microsoft.com/office/drawing/2016/5/12/chartex" xmlns:cx7="http://schemas.microsoft.com/office/drawing/2016/5/13/chartex" xmlns:cx8="http://schemas.microsoft.com/office/drawing/2016/5/14/chartex" xmlns:mc="http://schemas.openxmlformats.org/markup-compatibility/2006" xmlns:aink="http://schemas.microsoft.com/office/drawing/2016/ink" xmlns:am3d="http://schemas.microsoft.com/office/drawing/2017/model3d" xmlns:o="urn:schemas-microsoft-com:office:office" xmlns:oel="http://schemas.microsoft.com/office/2019/extlst" xmlns:r="http://schemas.openxmlformats.org/officeDocument/2006/relationships" xmlns:m="http://schemas.openxmlformats.org/officeDocument/2006/math" xmlns:v="urn:schemas-microsoft-com:vml" xmlns:wp14="http://schemas.microsoft.com/office/word/2010/wordprocessingDrawing" xmlns:wp="http://schemas.openxmlformats.org/drawingml/2006/wordprocessingDrawing" xmlns:w10="urn:schemas-microsoft-com:office:word" xmlns:w="http://schemas.openxmlformats.org/wordprocessingml/2006/main" xmlns:w14="http://schemas.microsoft.com/office/word/2010/wordml" xmlns:w15="http://schemas.microsoft.com/office/word/2012/wordml" xmlns:w16cex="http://schemas.microsoft.com/office/word/2018/wordml/cex" xmlns:w16cid="http://schemas.microsoft.com/office/word/2016/wordml/cid" xmlns:w16="http://schemas.microsoft.com/office/word/2018/wordml" xmlns:w16du="http://schemas.microsoft.com/office/word/2023/wordml/word16du" xmlns:w16sdtdh="http://schemas.microsoft.com/office/word/2020/wordml/sdtdatahash" xmlns:w16se="http://schemas.microsoft.com/office/word/2015/wordml/symex" xmlns:wpg="http://schemas.microsoft.com/office/word/2010/wordprocessingGroup" xmlns:wpi="http://schemas.microsoft.com/office/word/2010/wordprocessingInk" xmlns:wne="http://schemas.microsoft.com/office/word/2006/wordml" xmlns:wps="http://schemas.microsoft.com/office/word/2010/wordprocessingShape" mc:Ignorable="w14 w15 w16se w16cid w16 w16cex w16sdtdh wp14">
   <w:body>
     <w:p>
       <w:pPr>
@@ -19,8 +19,13 @@
       <w:pPr>
         <w:pStyle w:val="Heading2"/>
       </w:pPr>
-      <w:r>
-        <w:t>Onedrive vs git</w:t>
+      <w:proofErr w:type="spellStart"/>
+      <w:r>
+        <w:t>Onedrive</w:t>
+      </w:r>
+      <w:proofErr w:type="spellEnd"/>
+      <w:r>
+        <w:t xml:space="preserve"> vs git</w:t>
       </w:r>
     </w:p>
     <w:p>
@@ -52,12 +57,21 @@
                 <w:bCs/>
               </w:rPr>
             </w:pPr>
+            <w:proofErr w:type="spellStart"/>
             <w:r>
               <w:rPr>
                 <w:b/>
                 <w:bCs/>
               </w:rPr>
-              <w:t>Anydrive service</w:t>
+              <w:t>Anydrive</w:t>
+            </w:r>
+            <w:proofErr w:type="spellEnd"/>
+            <w:r>
+              <w:rPr>
+                <w:b/>
+                <w:bCs/>
+              </w:rPr>
+              <w:t xml:space="preserve"> service</w:t>
             </w:r>
           </w:p>
         </w:tc>
@@ -472,9 +486,11 @@
       <w:r>
         <w:t xml:space="preserve"> </w:t>
       </w:r>
+      <w:proofErr w:type="spellStart"/>
       <w:r>
         <w:t>gitignore</w:t>
       </w:r>
+      <w:proofErr w:type="spellEnd"/>
     </w:p>
     <w:p>
       <w:pPr>
@@ -502,7 +518,15 @@
         <w:t>git config --global user.name</w:t>
       </w:r>
       <w:r>
-        <w:t xml:space="preserve"> &lt;”username”&gt;: </w:t>
+        <w:t xml:space="preserve"> </w:t>
+      </w:r>
+      <w:proofErr w:type="gramStart"/>
+      <w:r>
+        <w:t>&lt;”username</w:t>
+      </w:r>
+      <w:proofErr w:type="gramEnd"/>
+      <w:r>
+        <w:t xml:space="preserve">”&gt;: </w:t>
       </w:r>
       <w:r>
         <w:rPr>
@@ -521,7 +545,17 @@
         </w:rPr>
       </w:pPr>
       <w:r>
-        <w:t xml:space="preserve">git config --global user.email </w:t>
+        <w:t xml:space="preserve">git config --global </w:t>
+      </w:r>
+      <w:proofErr w:type="spellStart"/>
+      <w:proofErr w:type="gramStart"/>
+      <w:r>
+        <w:t>user.email</w:t>
+      </w:r>
+      <w:proofErr w:type="spellEnd"/>
+      <w:proofErr w:type="gramEnd"/>
+      <w:r>
+        <w:t xml:space="preserve"> </w:t>
       </w:r>
       <w:r>
         <w:t xml:space="preserve">&lt;user@email.com&gt;: </w:t>
@@ -543,10 +577,28 @@
         </w:rPr>
       </w:pPr>
       <w:r>
-        <w:t xml:space="preserve">git config --global core.editor </w:t>
-      </w:r>
-      <w:r>
-        <w:t>&lt;notepad or text_editor&gt;:</w:t>
+        <w:t xml:space="preserve">git config --global </w:t>
+      </w:r>
+      <w:proofErr w:type="spellStart"/>
+      <w:proofErr w:type="gramStart"/>
+      <w:r>
+        <w:t>core.editor</w:t>
+      </w:r>
+      <w:proofErr w:type="spellEnd"/>
+      <w:proofErr w:type="gramEnd"/>
+      <w:r>
+        <w:t xml:space="preserve"> </w:t>
+      </w:r>
+      <w:r>
+        <w:t xml:space="preserve">&lt;notepad or </w:t>
+      </w:r>
+      <w:proofErr w:type="spellStart"/>
+      <w:r>
+        <w:t>text_editor</w:t>
+      </w:r>
+      <w:proofErr w:type="spellEnd"/>
+      <w:r>
+        <w:t>&gt;:</w:t>
       </w:r>
       <w:r>
         <w:rPr>
@@ -572,7 +624,17 @@
         </w:rPr>
       </w:pPr>
       <w:r>
-        <w:t>git config --global init.defaultBranch main</w:t>
+        <w:t xml:space="preserve">git config --global </w:t>
+      </w:r>
+      <w:proofErr w:type="spellStart"/>
+      <w:proofErr w:type="gramStart"/>
+      <w:r>
+        <w:t>init.defaultBranch</w:t>
+      </w:r>
+      <w:proofErr w:type="spellEnd"/>
+      <w:proofErr w:type="gramEnd"/>
+      <w:r>
+        <w:t xml:space="preserve"> main</w:t>
       </w:r>
       <w:r>
         <w:t xml:space="preserve">: </w:t>
@@ -599,7 +661,15 @@
         <w:pStyle w:val="Heading3"/>
       </w:pPr>
       <w:r>
-        <w:t xml:space="preserve">Listing files we don’t need to </w:t>
+        <w:t xml:space="preserve">Listing </w:t>
+      </w:r>
+      <w:proofErr w:type="gramStart"/>
+      <w:r>
+        <w:t>files</w:t>
+      </w:r>
+      <w:proofErr w:type="gramEnd"/>
+      <w:r>
+        <w:t xml:space="preserve"> we don’t need to </w:t>
       </w:r>
       <w:r>
         <w:t>track</w:t>
@@ -609,12 +679,30 @@
       <w:pPr>
         <w:pStyle w:val="BodyText"/>
       </w:pPr>
-      <w:r>
-        <w:rPr>
-          <w:b/>
-          <w:bCs/>
-        </w:rPr>
-        <w:t>.gitignore:</w:t>
+      <w:proofErr w:type="gramStart"/>
+      <w:r>
+        <w:rPr>
+          <w:b/>
+          <w:bCs/>
+        </w:rPr>
+        <w:t>.</w:t>
+      </w:r>
+      <w:proofErr w:type="spellStart"/>
+      <w:r>
+        <w:rPr>
+          <w:b/>
+          <w:bCs/>
+        </w:rPr>
+        <w:t>gitignore</w:t>
+      </w:r>
+      <w:proofErr w:type="spellEnd"/>
+      <w:proofErr w:type="gramEnd"/>
+      <w:r>
+        <w:rPr>
+          <w:b/>
+          <w:bCs/>
+        </w:rPr>
+        <w:t>:</w:t>
       </w:r>
       <w:r>
         <w:t xml:space="preserve"> we can list in this files all patterns we don’t want to commit.</w:t>
@@ -800,8 +888,13 @@
               <w:jc w:val="center"/>
             </w:pPr>
             <w:r>
-              <w:t>/pattern</w:t>
-            </w:r>
+              <w:t>/</w:t>
+            </w:r>
+            <w:proofErr w:type="gramStart"/>
+            <w:r>
+              <w:t>pattern</w:t>
+            </w:r>
+            <w:proofErr w:type="gramEnd"/>
           </w:p>
         </w:tc>
         <w:tc>
@@ -816,8 +909,13 @@
               <w:t>T</w:t>
             </w:r>
             <w:r>
-              <w:t>o avoid recursivity</w:t>
-            </w:r>
+              <w:t xml:space="preserve">o avoid </w:t>
+            </w:r>
+            <w:proofErr w:type="spellStart"/>
+            <w:r>
+              <w:t>recursivity</w:t>
+            </w:r>
+            <w:proofErr w:type="spellEnd"/>
           </w:p>
         </w:tc>
         <w:tc>
@@ -917,9 +1015,11 @@
               <w:pStyle w:val="robot"/>
               <w:jc w:val="center"/>
             </w:pPr>
+            <w:proofErr w:type="gramStart"/>
             <w:r>
               <w:t>!pattern</w:t>
             </w:r>
+            <w:proofErr w:type="gramEnd"/>
           </w:p>
         </w:tc>
         <w:tc>
@@ -972,7 +1072,21 @@
               <w:rPr>
                 <w:lang w:val="es-DO"/>
               </w:rPr>
-              <w:t>a/**/z  -&gt; a/z, a/b/z, a/b/c/z</w:t>
+              <w:t>a/**/</w:t>
+            </w:r>
+            <w:proofErr w:type="gramStart"/>
+            <w:r>
+              <w:rPr>
+                <w:lang w:val="es-DO"/>
+              </w:rPr>
+              <w:t>z  -</w:t>
+            </w:r>
+            <w:proofErr w:type="gramEnd"/>
+            <w:r>
+              <w:rPr>
+                <w:lang w:val="es-DO"/>
+              </w:rPr>
+              <w:t>&gt; a/z, a/b/z, a/b/c/z</w:t>
             </w:r>
           </w:p>
         </w:tc>
@@ -1072,7 +1186,15 @@
               <w:t xml:space="preserve">1. </w:t>
             </w:r>
             <w:r>
-              <w:t>Create a new folder to use it in the project</w:t>
+              <w:t xml:space="preserve">Create a new folder to </w:t>
+            </w:r>
+            <w:proofErr w:type="gramStart"/>
+            <w:r>
+              <w:t>use it</w:t>
+            </w:r>
+            <w:proofErr w:type="gramEnd"/>
+            <w:r>
+              <w:t xml:space="preserve"> in the project</w:t>
             </w:r>
             <w:r>
               <w:t xml:space="preserve"> and set it as working directory.</w:t>
@@ -1082,15 +1204,22 @@
             <w:pPr>
               <w:pStyle w:val="robot"/>
             </w:pPr>
-            <w:r>
-              <w:t xml:space="preserve">mkdir </w:t>
+            <w:proofErr w:type="spellStart"/>
+            <w:r>
+              <w:t>mkdir</w:t>
+            </w:r>
+            <w:proofErr w:type="spellEnd"/>
+            <w:r>
+              <w:t xml:space="preserve"> </w:t>
             </w:r>
             <w:r>
               <w:t>/documents/</w:t>
             </w:r>
+            <w:proofErr w:type="spellStart"/>
             <w:r>
               <w:t>directory_name</w:t>
             </w:r>
+            <w:proofErr w:type="spellEnd"/>
           </w:p>
           <w:p>
             <w:pPr>
@@ -1099,9 +1228,11 @@
             <w:r>
               <w:t>cd /documents/</w:t>
             </w:r>
+            <w:proofErr w:type="spellStart"/>
             <w:r>
               <w:t>directory_name</w:t>
             </w:r>
+            <w:proofErr w:type="spellEnd"/>
           </w:p>
           <w:p>
             <w:pPr>
@@ -1168,8 +1299,21 @@
                 <w:sz w:val="22"/>
                 <w:szCs w:val="22"/>
               </w:rPr>
-              <w:t>git init</w:t>
-            </w:r>
+              <w:t xml:space="preserve">git </w:t>
+            </w:r>
+            <w:proofErr w:type="spellStart"/>
+            <w:r>
+              <w:rPr>
+                <w:rFonts w:ascii="c3a051" w:hAnsi="c3a051"/>
+                <w:b/>
+                <w:bCs/>
+                <w:color w:val="000000" w:themeColor="text1"/>
+                <w:sz w:val="22"/>
+                <w:szCs w:val="22"/>
+              </w:rPr>
+              <w:t>init</w:t>
+            </w:r>
+            <w:proofErr w:type="spellEnd"/>
             <w:r>
               <w:rPr>
                 <w:rFonts w:ascii="c3a051" w:hAnsi="c3a051"/>
@@ -1241,9 +1385,11 @@
             <w:r>
               <w:t>[-o &lt;</w:t>
             </w:r>
+            <w:proofErr w:type="spellStart"/>
             <w:r>
               <w:t>remote_name</w:t>
             </w:r>
+            <w:proofErr w:type="spellEnd"/>
             <w:r>
               <w:t>&gt;]</w:t>
             </w:r>
@@ -1253,9 +1399,11 @@
             <w:r>
               <w:t>[-b &lt;</w:t>
             </w:r>
+            <w:proofErr w:type="spellStart"/>
             <w:r>
               <w:t>branch_name</w:t>
             </w:r>
+            <w:proofErr w:type="spellEnd"/>
             <w:r>
               <w:t>&gt;]</w:t>
             </w:r>
@@ -1263,7 +1411,15 @@
               <w:t xml:space="preserve"> </w:t>
             </w:r>
             <w:r>
-              <w:t xml:space="preserve">&lt;remote_url&gt; </w:t>
+              <w:t>&lt;</w:t>
+            </w:r>
+            <w:proofErr w:type="spellStart"/>
+            <w:r>
+              <w:t>remote_url</w:t>
+            </w:r>
+            <w:proofErr w:type="spellEnd"/>
+            <w:r>
+              <w:t xml:space="preserve">&gt; </w:t>
             </w:r>
             <w:r>
               <w:t>[</w:t>
@@ -1272,8 +1428,13 @@
               <w:t>&lt;</w:t>
             </w:r>
             <w:r>
-              <w:t xml:space="preserve"> directory_name</w:t>
-            </w:r>
+              <w:t xml:space="preserve"> </w:t>
+            </w:r>
+            <w:proofErr w:type="spellStart"/>
+            <w:r>
+              <w:t>directory_name</w:t>
+            </w:r>
+            <w:proofErr w:type="spellEnd"/>
             <w:r>
               <w:t>&gt;</w:t>
             </w:r>
@@ -1369,8 +1530,13 @@
         <w:t xml:space="preserve">file’s </w:t>
       </w:r>
       <w:r>
-        <w:t>modification status</w:t>
-      </w:r>
+        <w:t xml:space="preserve">modification </w:t>
+      </w:r>
+      <w:proofErr w:type="gramStart"/>
+      <w:r>
+        <w:t>status</w:t>
+      </w:r>
+      <w:proofErr w:type="gramEnd"/>
     </w:p>
     <w:p>
       <w:pPr>
@@ -1714,8 +1880,13 @@
         <w:pStyle w:val="Heading3"/>
       </w:pPr>
       <w:r>
-        <w:t>Check changes</w:t>
-      </w:r>
+        <w:t xml:space="preserve">Check </w:t>
+      </w:r>
+      <w:proofErr w:type="gramStart"/>
+      <w:r>
+        <w:t>changes</w:t>
+      </w:r>
+      <w:proofErr w:type="gramEnd"/>
     </w:p>
     <w:tbl>
       <w:tblPr>
@@ -1782,8 +1953,13 @@
               <w:pStyle w:val="BodyText"/>
             </w:pPr>
             <w:r>
-              <w:t>From line 58, 13 lines have been removed</w:t>
-            </w:r>
+              <w:t xml:space="preserve">From line 58, 13 lines have been </w:t>
+            </w:r>
+            <w:proofErr w:type="gramStart"/>
+            <w:r>
+              <w:t>removed</w:t>
+            </w:r>
+            <w:proofErr w:type="gramEnd"/>
           </w:p>
           <w:p>
             <w:pPr>
@@ -1928,7 +2104,15 @@
               <w:t xml:space="preserve">git diff </w:t>
             </w:r>
             <w:r>
-              <w:t>&lt;hash1&gt;..&lt;hash2&gt;</w:t>
+              <w:t>&lt;hash1</w:t>
+            </w:r>
+            <w:proofErr w:type="gramStart"/>
+            <w:r>
+              <w:t>&gt;..</w:t>
+            </w:r>
+            <w:proofErr w:type="gramEnd"/>
+            <w:r>
+              <w:t>&lt;hash2&gt;</w:t>
             </w:r>
           </w:p>
         </w:tc>
@@ -2118,21 +2302,43 @@
               <w:pStyle w:val="BodyText"/>
             </w:pPr>
             <w:r>
-              <w:t>To compare</w:t>
-            </w:r>
-            <w:r>
-              <w:t xml:space="preserve"> last commit</w:t>
-            </w:r>
-            <w:r>
-              <w:t xml:space="preserve"> with in the staging area</w:t>
-            </w:r>
-          </w:p>
-          <w:p>
-            <w:pPr>
-              <w:pStyle w:val="BodyText"/>
-            </w:pPr>
-            <w:r>
-              <w:t>-r flag means "compare to a particular revision"</w:t>
+              <w:t xml:space="preserve">Gets the difference </w:t>
+            </w:r>
+            <w:r>
+              <w:rPr>
+                <w:color w:val="0070C0"/>
+              </w:rPr>
+              <w:t>between</w:t>
+            </w:r>
+            <w:r>
+              <w:t xml:space="preserve"> </w:t>
+            </w:r>
+            <w:r>
+              <w:rPr>
+                <w:b/>
+                <w:bCs/>
+                <w:i/>
+                <w:iCs/>
+              </w:rPr>
+              <w:t>a specific file or folder</w:t>
+            </w:r>
+            <w:r>
+              <w:t xml:space="preserve"> modified in </w:t>
+            </w:r>
+            <w:r>
+              <w:rPr>
+                <w:color w:val="0070C0"/>
+              </w:rPr>
+              <w:t>staging area</w:t>
+            </w:r>
+            <w:r>
+              <w:t xml:space="preserve"> and particular </w:t>
+            </w:r>
+            <w:r>
+              <w:rPr>
+                <w:color w:val="0070C0"/>
+              </w:rPr>
+              <w:t>commits</w:t>
             </w:r>
             <w:r>
               <w:t>.</w:t>
@@ -2244,7 +2450,23 @@
               <w:pStyle w:val="robot"/>
             </w:pPr>
             <w:r>
-              <w:t>git diff &lt;hash_old&gt; &lt;hash_new&gt;</w:t>
+              <w:t>git diff &lt;</w:t>
+            </w:r>
+            <w:proofErr w:type="spellStart"/>
+            <w:r>
+              <w:t>hash_old</w:t>
+            </w:r>
+            <w:proofErr w:type="spellEnd"/>
+            <w:r>
+              <w:t>&gt; &lt;</w:t>
+            </w:r>
+            <w:proofErr w:type="spellStart"/>
+            <w:r>
+              <w:t>hash_new</w:t>
+            </w:r>
+            <w:proofErr w:type="spellEnd"/>
+            <w:r>
+              <w:t>&gt;</w:t>
             </w:r>
           </w:p>
         </w:tc>
@@ -2293,8 +2515,13 @@
               <w:pStyle w:val="robot"/>
             </w:pPr>
             <w:r>
-              <w:t>git difftool</w:t>
-            </w:r>
+              <w:t xml:space="preserve">git </w:t>
+            </w:r>
+            <w:proofErr w:type="spellStart"/>
+            <w:r>
+              <w:t>difftool</w:t>
+            </w:r>
+            <w:proofErr w:type="spellEnd"/>
           </w:p>
         </w:tc>
         <w:tc>
@@ -2328,8 +2555,13 @@
         <w:t>Commit</w:t>
       </w:r>
       <w:r>
-        <w:t xml:space="preserve"> changes</w:t>
-      </w:r>
+        <w:t xml:space="preserve"> </w:t>
+      </w:r>
+      <w:proofErr w:type="gramStart"/>
+      <w:r>
+        <w:t>changes</w:t>
+      </w:r>
+      <w:proofErr w:type="gramEnd"/>
     </w:p>
     <w:p>
       <w:r>
@@ -2390,7 +2622,15 @@
         <w:t>Commits all tracked fi</w:t>
       </w:r>
       <w:r>
-        <w:t>les no matter if there were staged before.</w:t>
+        <w:t xml:space="preserve">les no matter if </w:t>
+      </w:r>
+      <w:proofErr w:type="gramStart"/>
+      <w:r>
+        <w:t>there</w:t>
+      </w:r>
+      <w:proofErr w:type="gramEnd"/>
+      <w:r>
+        <w:t xml:space="preserve"> were staged before.</w:t>
       </w:r>
     </w:p>
     <w:p>
@@ -2489,14 +2729,46 @@
           <w:b/>
           <w:bCs/>
         </w:rPr>
-        <w:t>git tag -a &lt;v#.#&gt;</w:t>
-      </w:r>
-      <w:r>
-        <w:rPr>
-          <w:b/>
-          <w:bCs/>
-        </w:rPr>
-        <w:t xml:space="preserve"> [commit_code]</w:t>
+        <w:t>git tag -a &lt;v</w:t>
+      </w:r>
+      <w:proofErr w:type="gramStart"/>
+      <w:r>
+        <w:rPr>
+          <w:b/>
+          <w:bCs/>
+        </w:rPr>
+        <w:t>#.#</w:t>
+      </w:r>
+      <w:proofErr w:type="gramEnd"/>
+      <w:r>
+        <w:rPr>
+          <w:b/>
+          <w:bCs/>
+        </w:rPr>
+        <w:t>&gt;</w:t>
+      </w:r>
+      <w:r>
+        <w:rPr>
+          <w:b/>
+          <w:bCs/>
+        </w:rPr>
+        <w:t xml:space="preserve"> [</w:t>
+      </w:r>
+      <w:proofErr w:type="spellStart"/>
+      <w:r>
+        <w:rPr>
+          <w:b/>
+          <w:bCs/>
+        </w:rPr>
+        <w:t>commit_code</w:t>
+      </w:r>
+      <w:proofErr w:type="spellEnd"/>
+      <w:r>
+        <w:rPr>
+          <w:b/>
+          <w:bCs/>
+        </w:rPr>
+        <w:t>]</w:t>
       </w:r>
       <w:r>
         <w:rPr>
@@ -2512,7 +2784,15 @@
         <w:t xml:space="preserve"> associated with our last commit</w:t>
       </w:r>
       <w:r>
-        <w:t xml:space="preserve"> with a note in the command line. It saves: tagger name, tagger email, tag date and tagging message. It can be signed and verified with GNU Privacy Guard (GPG)</w:t>
+        <w:t xml:space="preserve"> with a note in the command line. It </w:t>
+      </w:r>
+      <w:proofErr w:type="gramStart"/>
+      <w:r>
+        <w:t>saves:</w:t>
+      </w:r>
+      <w:proofErr w:type="gramEnd"/>
+      <w:r>
+        <w:t xml:space="preserve"> tagger name, tagger email, tag date and tagging message. It can be signed and verified with GNU Privacy Guard (GPG)</w:t>
       </w:r>
       <w:r>
         <w:t>.</w:t>
@@ -2534,7 +2814,23 @@
           <w:b/>
           <w:bCs/>
         </w:rPr>
-        <w:t xml:space="preserve">tag -d &lt;v#.#&gt;: </w:t>
+        <w:t>tag -d &lt;v</w:t>
+      </w:r>
+      <w:proofErr w:type="gramStart"/>
+      <w:r>
+        <w:rPr>
+          <w:b/>
+          <w:bCs/>
+        </w:rPr>
+        <w:t>#.#</w:t>
+      </w:r>
+      <w:proofErr w:type="gramEnd"/>
+      <w:r>
+        <w:rPr>
+          <w:b/>
+          <w:bCs/>
+        </w:rPr>
+        <w:t xml:space="preserve">&gt;: </w:t>
       </w:r>
       <w:r>
         <w:t>Removes a tag in my local repository.</w:t>
@@ -2571,7 +2867,23 @@
           <w:b/>
           <w:bCs/>
         </w:rPr>
-        <w:t>&lt;v#.#&gt;</w:t>
+        <w:t>&lt;v</w:t>
+      </w:r>
+      <w:proofErr w:type="gramStart"/>
+      <w:r>
+        <w:rPr>
+          <w:b/>
+          <w:bCs/>
+        </w:rPr>
+        <w:t>#.#</w:t>
+      </w:r>
+      <w:proofErr w:type="gramEnd"/>
+      <w:r>
+        <w:rPr>
+          <w:b/>
+          <w:bCs/>
+        </w:rPr>
+        <w:t>&gt;</w:t>
       </w:r>
       <w:r>
         <w:rPr>
@@ -2607,7 +2919,15 @@
         <w:t xml:space="preserve">git push &lt;remote&gt; --follow-tags: </w:t>
       </w:r>
       <w:r>
-        <w:t>Transfers all annunciated tags to the remote server.</w:t>
+        <w:t xml:space="preserve">Transfers all </w:t>
+      </w:r>
+      <w:proofErr w:type="gramStart"/>
+      <w:r>
+        <w:t>annunciated</w:t>
+      </w:r>
+      <w:proofErr w:type="gramEnd"/>
+      <w:r>
+        <w:t xml:space="preserve"> tags to the remote server.</w:t>
       </w:r>
     </w:p>
     <w:p>
@@ -2644,7 +2964,23 @@
           <w:b/>
           <w:bCs/>
         </w:rPr>
-        <w:t xml:space="preserve">tag &lt;remote&gt; -delete &lt;v#.#&gt;: </w:t>
+        <w:t>tag &lt;remote&gt; -delete &lt;v</w:t>
+      </w:r>
+      <w:proofErr w:type="gramStart"/>
+      <w:r>
+        <w:rPr>
+          <w:b/>
+          <w:bCs/>
+        </w:rPr>
+        <w:t>#.#</w:t>
+      </w:r>
+      <w:proofErr w:type="gramEnd"/>
+      <w:r>
+        <w:rPr>
+          <w:b/>
+          <w:bCs/>
+        </w:rPr>
+        <w:t xml:space="preserve">&gt;: </w:t>
       </w:r>
       <w:r>
         <w:t>Removes the tag from remote server.</w:t>
@@ -2778,23 +3114,129 @@
     <w:p>
       <w:pPr>
         <w:pStyle w:val="BodyText"/>
-        <w:rPr>
-          <w:b/>
-          <w:bCs/>
-        </w:rPr>
-      </w:pPr>
-      <w:r>
-        <w:rPr>
-          <w:b/>
-          <w:bCs/>
-        </w:rPr>
-        <w:t xml:space="preserve">git annotate &lt;file&gt;: </w:t>
+      </w:pPr>
+      <w:r>
+        <w:rPr>
+          <w:noProof/>
+        </w:rPr>
+        <w:drawing>
+          <wp:inline distT="0" distB="0" distL="0" distR="0" wp14:anchorId="6693EE9F" wp14:editId="4CDAD5C1">
+            <wp:extent cx="6332220" cy="1612265"/>
+            <wp:effectExtent l="0" t="0" r="0" b="6985"/>
+            <wp:docPr id="18" name="Picture 18" descr="Text&#10;&#10;Description automatically generated"/>
+            <wp:cNvGraphicFramePr>
+              <a:graphicFrameLocks xmlns:a="http://schemas.openxmlformats.org/drawingml/2006/main" noChangeAspect="1"/>
+            </wp:cNvGraphicFramePr>
+            <a:graphic xmlns:a="http://schemas.openxmlformats.org/drawingml/2006/main">
+              <a:graphicData uri="http://schemas.openxmlformats.org/drawingml/2006/picture">
+                <pic:pic xmlns:pic="http://schemas.openxmlformats.org/drawingml/2006/picture">
+                  <pic:nvPicPr>
+                    <pic:cNvPr id="18" name="Picture 18" descr="Text&#10;&#10;Description automatically generated"/>
+                    <pic:cNvPicPr/>
+                  </pic:nvPicPr>
+                  <pic:blipFill>
+                    <a:blip r:embed="rId13"/>
+                    <a:stretch>
+                      <a:fillRect/>
+                    </a:stretch>
+                  </pic:blipFill>
+                  <pic:spPr>
+                    <a:xfrm>
+                      <a:off x="0" y="0"/>
+                      <a:ext cx="6332220" cy="1612265"/>
+                    </a:xfrm>
+                    <a:prstGeom prst="rect">
+                      <a:avLst/>
+                    </a:prstGeom>
+                  </pic:spPr>
+                </pic:pic>
+              </a:graphicData>
+            </a:graphic>
+          </wp:inline>
+        </w:drawing>
+      </w:r>
+    </w:p>
+    <w:p>
+      <w:pPr>
+        <w:pStyle w:val="BodyText"/>
+      </w:pPr>
+    </w:p>
+    <w:p>
+      <w:pPr>
+        <w:pStyle w:val="BodyText"/>
+      </w:pPr>
+      <w:proofErr w:type="gramStart"/>
+      <w:r>
+        <w:rPr>
+          <w:b/>
+          <w:bCs/>
+        </w:rPr>
+        <w:t>git</w:t>
+      </w:r>
+      <w:proofErr w:type="gramEnd"/>
+      <w:r>
+        <w:rPr>
+          <w:b/>
+          <w:bCs/>
+        </w:rPr>
+        <w:t xml:space="preserve"> annotate &lt;file&gt;: </w:t>
       </w:r>
       <w:r>
         <w:t>Shows who made the last change to each line of a file and when</w:t>
       </w:r>
       <w:r>
         <w:t>.</w:t>
+      </w:r>
+    </w:p>
+    <w:p>
+      <w:pPr>
+        <w:pStyle w:val="BodyText"/>
+        <w:rPr>
+          <w:b/>
+          <w:bCs/>
+        </w:rPr>
+      </w:pPr>
+      <w:r>
+        <w:rPr>
+          <w:b/>
+          <w:bCs/>
+          <w:noProof/>
+        </w:rPr>
+        <w:drawing>
+          <wp:inline distT="0" distB="0" distL="0" distR="0" wp14:anchorId="7D63F589" wp14:editId="647FAD0E">
+            <wp:extent cx="6332220" cy="1224280"/>
+            <wp:effectExtent l="0" t="0" r="0" b="0"/>
+            <wp:docPr id="17" name="Picture 17" descr="Table&#10;&#10;Description automatically generated"/>
+            <wp:cNvGraphicFramePr>
+              <a:graphicFrameLocks xmlns:a="http://schemas.openxmlformats.org/drawingml/2006/main" noChangeAspect="1"/>
+            </wp:cNvGraphicFramePr>
+            <a:graphic xmlns:a="http://schemas.openxmlformats.org/drawingml/2006/main">
+              <a:graphicData uri="http://schemas.openxmlformats.org/drawingml/2006/picture">
+                <pic:pic xmlns:pic="http://schemas.openxmlformats.org/drawingml/2006/picture">
+                  <pic:nvPicPr>
+                    <pic:cNvPr id="17" name="Picture 17" descr="Table&#10;&#10;Description automatically generated"/>
+                    <pic:cNvPicPr/>
+                  </pic:nvPicPr>
+                  <pic:blipFill>
+                    <a:blip r:embed="rId14"/>
+                    <a:stretch>
+                      <a:fillRect/>
+                    </a:stretch>
+                  </pic:blipFill>
+                  <pic:spPr>
+                    <a:xfrm>
+                      <a:off x="0" y="0"/>
+                      <a:ext cx="6332220" cy="1224280"/>
+                    </a:xfrm>
+                    <a:prstGeom prst="rect">
+                      <a:avLst/>
+                    </a:prstGeom>
+                  </pic:spPr>
+                </pic:pic>
+              </a:graphicData>
+            </a:graphic>
+          </wp:inline>
+        </w:drawing>
       </w:r>
     </w:p>
     <w:p>
@@ -2903,8 +3345,13 @@
               </w:numPr>
             </w:pPr>
             <w:r>
-              <w:t>Press the space bar to go down a page</w:t>
-            </w:r>
+              <w:t xml:space="preserve">Press the space bar to go down a </w:t>
+            </w:r>
+            <w:proofErr w:type="gramStart"/>
+            <w:r>
+              <w:t>page</w:t>
+            </w:r>
+            <w:proofErr w:type="gramEnd"/>
           </w:p>
           <w:p>
             <w:pPr>
@@ -2956,7 +3403,7 @@
                           <pic:cNvPicPr/>
                         </pic:nvPicPr>
                         <pic:blipFill>
-                          <a:blip r:embed="rId13"/>
+                          <a:blip r:embed="rId15"/>
                           <a:stretch>
                             <a:fillRect/>
                           </a:stretch>
@@ -2991,8 +3438,17 @@
                 <w:b/>
                 <w:bCs/>
               </w:rPr>
-              <w:t>git log --pretty=oneline</w:t>
-            </w:r>
+              <w:t>git log --pretty=</w:t>
+            </w:r>
+            <w:proofErr w:type="spellStart"/>
+            <w:r>
+              <w:rPr>
+                <w:b/>
+                <w:bCs/>
+              </w:rPr>
+              <w:t>oneline</w:t>
+            </w:r>
+            <w:proofErr w:type="spellEnd"/>
             <w:r>
               <w:rPr>
                 <w:b/>
@@ -3035,7 +3491,7 @@
                           <pic:cNvPicPr/>
                         </pic:nvPicPr>
                         <pic:blipFill>
-                          <a:blip r:embed="rId14"/>
+                          <a:blip r:embed="rId16"/>
                           <a:stretch>
                             <a:fillRect/>
                           </a:stretch>
@@ -3078,6 +3534,7 @@
               </w:rPr>
               <w:t>git log --pretty=format:"</w:t>
             </w:r>
+            <w:proofErr w:type="spellStart"/>
             <w:r>
               <w:rPr>
                 <w:b/>
@@ -3085,6 +3542,7 @@
               </w:rPr>
               <w:t>format_code</w:t>
             </w:r>
+            <w:proofErr w:type="spellEnd"/>
             <w:r>
               <w:rPr>
                 <w:b/>
@@ -3134,7 +3592,7 @@
                           <pic:cNvPicPr/>
                         </pic:nvPicPr>
                         <pic:blipFill>
-                          <a:blip r:embed="rId15"/>
+                          <a:blip r:embed="rId17"/>
                           <a:stretch>
                             <a:fillRect/>
                           </a:stretch>
@@ -3182,8 +3640,17 @@
                 <w:b/>
                 <w:bCs/>
               </w:rPr>
-              <w:t xml:space="preserve"> format_code</w:t>
-            </w:r>
+              <w:t xml:space="preserve"> </w:t>
+            </w:r>
+            <w:proofErr w:type="spellStart"/>
+            <w:r>
+              <w:rPr>
+                <w:b/>
+                <w:bCs/>
+              </w:rPr>
+              <w:t>format_code</w:t>
+            </w:r>
+            <w:proofErr w:type="spellEnd"/>
             <w:r>
               <w:rPr>
                 <w:b/>
@@ -3236,7 +3703,7 @@
                           <pic:cNvPicPr/>
                         </pic:nvPicPr>
                         <pic:blipFill>
-                          <a:blip r:embed="rId16"/>
+                          <a:blip r:embed="rId18"/>
                           <a:stretch>
                             <a:fillRect/>
                           </a:stretch>
@@ -3271,7 +3738,24 @@
                 <w:b/>
                 <w:bCs/>
               </w:rPr>
-              <w:t xml:space="preserve">git log --oneline --decorate --graph </w:t>
+              <w:lastRenderedPageBreak/>
+              <w:t>git log --</w:t>
+            </w:r>
+            <w:proofErr w:type="spellStart"/>
+            <w:r>
+              <w:rPr>
+                <w:b/>
+                <w:bCs/>
+              </w:rPr>
+              <w:t>oneline</w:t>
+            </w:r>
+            <w:proofErr w:type="spellEnd"/>
+            <w:r>
+              <w:rPr>
+                <w:b/>
+                <w:bCs/>
+              </w:rPr>
+              <w:t xml:space="preserve"> --decorate --graph </w:t>
             </w:r>
             <w:r>
               <w:rPr>
@@ -3298,8 +3782,13 @@
               <w:t>P</w:t>
             </w:r>
             <w:r>
-              <w:t>rints out the history of your commits, showing where your branch pointers are</w:t>
-            </w:r>
+              <w:t xml:space="preserve">rints out the history of your commits, showing where your branch pointers </w:t>
+            </w:r>
+            <w:proofErr w:type="gramStart"/>
+            <w:r>
+              <w:t>are</w:t>
+            </w:r>
+            <w:proofErr w:type="gramEnd"/>
           </w:p>
           <w:p>
             <w:r>
@@ -3340,7 +3829,7 @@
                           <pic:cNvPicPr/>
                         </pic:nvPicPr>
                         <pic:blipFill>
-                          <a:blip r:embed="rId17"/>
+                          <a:blip r:embed="rId19"/>
                           <a:stretch>
                             <a:fillRect/>
                           </a:stretch>
@@ -3446,7 +3935,7 @@
                           <pic:cNvPicPr/>
                         </pic:nvPicPr>
                         <pic:blipFill>
-                          <a:blip r:embed="rId18"/>
+                          <a:blip r:embed="rId20"/>
                           <a:stretch>
                             <a:fillRect/>
                           </a:stretch>
@@ -3484,7 +3973,6 @@
                 <w:b/>
                 <w:bCs/>
               </w:rPr>
-              <w:lastRenderedPageBreak/>
               <w:t>git log --stat:</w:t>
             </w:r>
             <w:r>
@@ -3522,7 +4010,7 @@
                           <pic:cNvPicPr/>
                         </pic:nvPicPr>
                         <pic:blipFill>
-                          <a:blip r:embed="rId19"/>
+                          <a:blip r:embed="rId21"/>
                           <a:stretch>
                             <a:fillRect/>
                           </a:stretch>
@@ -3563,8 +4051,17 @@
                 <w:b/>
                 <w:bCs/>
               </w:rPr>
-              <w:t>--shortstat</w:t>
-            </w:r>
+              <w:t>--</w:t>
+            </w:r>
+            <w:proofErr w:type="spellStart"/>
+            <w:r>
+              <w:rPr>
+                <w:b/>
+                <w:bCs/>
+              </w:rPr>
+              <w:t>shortstat</w:t>
+            </w:r>
+            <w:proofErr w:type="spellEnd"/>
           </w:p>
         </w:tc>
         <w:tc>
@@ -3761,6 +4258,7 @@
         </w:rPr>
         <w:t>git log --since=</w:t>
       </w:r>
+      <w:proofErr w:type="gramStart"/>
       <w:r>
         <w:rPr>
           <w:rFonts w:ascii="c3a051" w:hAnsi="c3a051"/>
@@ -3770,6 +4268,7 @@
         </w:rPr>
         <w:t>2.weeks</w:t>
       </w:r>
+      <w:proofErr w:type="gramEnd"/>
       <w:r>
         <w:rPr>
           <w:b/>
@@ -3848,6 +4347,7 @@
         </w:rPr>
         <w:t>=</w:t>
       </w:r>
+      <w:proofErr w:type="gramStart"/>
       <w:r>
         <w:rPr>
           <w:rFonts w:ascii="c3a051" w:hAnsi="c3a051"/>
@@ -3857,6 +4357,7 @@
         </w:rPr>
         <w:t>2.weeks</w:t>
       </w:r>
+      <w:proofErr w:type="gramEnd"/>
       <w:r>
         <w:rPr>
           <w:b/>
@@ -3883,7 +4384,21 @@
           <w:b/>
           <w:bCs/>
         </w:rPr>
-        <w:t>git log &lt;-#&gt;:</w:t>
+        <w:t>git log &lt;-#&gt;</w:t>
+      </w:r>
+      <w:r>
+        <w:rPr>
+          <w:b/>
+          <w:bCs/>
+        </w:rPr>
+        <w:t xml:space="preserve"> [path]</w:t>
+      </w:r>
+      <w:r>
+        <w:rPr>
+          <w:b/>
+          <w:bCs/>
+        </w:rPr>
+        <w:t>:</w:t>
       </w:r>
       <w:r>
         <w:rPr>
@@ -3909,6 +4424,7 @@
           <w:b/>
           <w:bCs/>
         </w:rPr>
+        <w:lastRenderedPageBreak/>
         <w:t>git log --author</w:t>
       </w:r>
       <w:r>
@@ -3935,8 +4451,13 @@
         <w:t xml:space="preserve">. </w:t>
       </w:r>
       <w:r>
-        <w:t>You can specify more than one instance</w:t>
-      </w:r>
+        <w:t xml:space="preserve">You can specify more than one </w:t>
+      </w:r>
+      <w:proofErr w:type="gramStart"/>
+      <w:r>
+        <w:t>instance</w:t>
+      </w:r>
+      <w:proofErr w:type="gramEnd"/>
     </w:p>
     <w:p>
       <w:pPr>
@@ -4007,22 +4528,39 @@
         <w:ind w:firstLine="709"/>
       </w:pPr>
       <w:r>
-        <w:t>git log --grep camp --grep data  --all-match</w:t>
-      </w:r>
-    </w:p>
-    <w:p>
-      <w:pPr>
-        <w:pStyle w:val="BodyText"/>
-      </w:pPr>
-    </w:p>
-    <w:p>
-      <w:r>
-        <w:rPr>
-          <w:b/>
-          <w:bCs/>
-        </w:rPr>
-        <w:t>git log -S function_name</w:t>
-      </w:r>
+        <w:t xml:space="preserve">git log --grep camp --grep </w:t>
+      </w:r>
+      <w:proofErr w:type="gramStart"/>
+      <w:r>
+        <w:t>data  --</w:t>
+      </w:r>
+      <w:proofErr w:type="gramEnd"/>
+      <w:r>
+        <w:t>all-match</w:t>
+      </w:r>
+    </w:p>
+    <w:p>
+      <w:pPr>
+        <w:pStyle w:val="BodyText"/>
+      </w:pPr>
+    </w:p>
+    <w:p>
+      <w:r>
+        <w:rPr>
+          <w:b/>
+          <w:bCs/>
+        </w:rPr>
+        <w:t xml:space="preserve">git log -S </w:t>
+      </w:r>
+      <w:proofErr w:type="spellStart"/>
+      <w:r>
+        <w:rPr>
+          <w:b/>
+          <w:bCs/>
+        </w:rPr>
+        <w:t>function_name</w:t>
+      </w:r>
+      <w:proofErr w:type="spellEnd"/>
       <w:r>
         <w:rPr>
           <w:b/>
@@ -4421,7 +4959,15 @@
               <w:pStyle w:val="BodyText"/>
             </w:pPr>
             <w:r>
-              <w:t xml:space="preserve">%an </w:t>
+              <w:t>%</w:t>
+            </w:r>
+            <w:proofErr w:type="gramStart"/>
+            <w:r>
+              <w:t>an</w:t>
+            </w:r>
+            <w:proofErr w:type="gramEnd"/>
+            <w:r>
+              <w:t xml:space="preserve"> </w:t>
             </w:r>
           </w:p>
         </w:tc>
@@ -4505,7 +5051,15 @@
               <w:pStyle w:val="BodyText"/>
             </w:pPr>
             <w:r>
-              <w:t xml:space="preserve">%ar </w:t>
+              <w:t>%</w:t>
+            </w:r>
+            <w:proofErr w:type="spellStart"/>
+            <w:r>
+              <w:t>ar</w:t>
+            </w:r>
+            <w:proofErr w:type="spellEnd"/>
+            <w:r>
+              <w:t xml:space="preserve"> </w:t>
             </w:r>
           </w:p>
         </w:tc>
@@ -4533,7 +5087,15 @@
               <w:pStyle w:val="BodyText"/>
             </w:pPr>
             <w:r>
-              <w:t xml:space="preserve">%cn </w:t>
+              <w:t>%</w:t>
+            </w:r>
+            <w:proofErr w:type="spellStart"/>
+            <w:r>
+              <w:t>cn</w:t>
+            </w:r>
+            <w:proofErr w:type="spellEnd"/>
+            <w:r>
+              <w:t xml:space="preserve"> </w:t>
             </w:r>
           </w:p>
         </w:tc>
@@ -4561,7 +5123,15 @@
               <w:pStyle w:val="BodyText"/>
             </w:pPr>
             <w:r>
-              <w:t xml:space="preserve">%ce </w:t>
+              <w:t>%</w:t>
+            </w:r>
+            <w:proofErr w:type="spellStart"/>
+            <w:r>
+              <w:t>ce</w:t>
+            </w:r>
+            <w:proofErr w:type="spellEnd"/>
+            <w:r>
+              <w:t xml:space="preserve"> </w:t>
             </w:r>
           </w:p>
         </w:tc>
@@ -4589,6 +5159,7 @@
               <w:pStyle w:val="BodyText"/>
             </w:pPr>
             <w:r>
+              <w:lastRenderedPageBreak/>
               <w:t xml:space="preserve">%cd </w:t>
             </w:r>
           </w:p>
@@ -4617,7 +5188,15 @@
               <w:pStyle w:val="BodyText"/>
             </w:pPr>
             <w:r>
-              <w:t xml:space="preserve">%cr </w:t>
+              <w:t>%</w:t>
+            </w:r>
+            <w:proofErr w:type="spellStart"/>
+            <w:r>
+              <w:t>cr</w:t>
+            </w:r>
+            <w:proofErr w:type="spellEnd"/>
+            <w:r>
+              <w:t xml:space="preserve"> </w:t>
             </w:r>
           </w:p>
         </w:tc>
@@ -4674,22 +5253,54 @@
         <w:pStyle w:val="Heading2"/>
       </w:pPr>
       <w:r>
-        <w:t>Removing, moving and renaming files</w:t>
-      </w:r>
-    </w:p>
-    <w:p>
-      <w:r>
-        <w:rPr>
-          <w:b/>
-          <w:bCs/>
-        </w:rPr>
-        <w:t>git rm file_name:</w:t>
+        <w:t xml:space="preserve">Removing, </w:t>
+      </w:r>
+      <w:proofErr w:type="gramStart"/>
+      <w:r>
+        <w:t>moving</w:t>
+      </w:r>
+      <w:proofErr w:type="gramEnd"/>
+      <w:r>
+        <w:t xml:space="preserve"> and renaming files</w:t>
+      </w:r>
+    </w:p>
+    <w:p>
+      <w:r>
+        <w:rPr>
+          <w:b/>
+          <w:bCs/>
+        </w:rPr>
+        <w:t xml:space="preserve">git rm </w:t>
+      </w:r>
+      <w:proofErr w:type="spellStart"/>
+      <w:r>
+        <w:rPr>
+          <w:b/>
+          <w:bCs/>
+        </w:rPr>
+        <w:t>file_name</w:t>
+      </w:r>
+      <w:proofErr w:type="spellEnd"/>
+      <w:r>
+        <w:rPr>
+          <w:b/>
+          <w:bCs/>
+        </w:rPr>
+        <w:t>:</w:t>
       </w:r>
       <w:r>
         <w:t xml:space="preserve"> Removes t</w:t>
       </w:r>
       <w:r>
-        <w:t>he file from my local computer and add that change to the staging area</w:t>
+        <w:t xml:space="preserve">he file from my local computer and </w:t>
+      </w:r>
+      <w:proofErr w:type="gramStart"/>
+      <w:r>
+        <w:t>add</w:t>
+      </w:r>
+      <w:proofErr w:type="gramEnd"/>
+      <w:r>
+        <w:t xml:space="preserve"> that change to the staging area</w:t>
       </w:r>
       <w:r>
         <w:t xml:space="preserve"> if the file is committed.</w:t>
@@ -4746,6 +5357,7 @@
         </w:rPr>
         <w:t xml:space="preserve">git rm -f </w:t>
       </w:r>
+      <w:proofErr w:type="spellStart"/>
       <w:r>
         <w:rPr>
           <w:b/>
@@ -4753,6 +5365,7 @@
         </w:rPr>
         <w:t>file_name</w:t>
       </w:r>
+      <w:proofErr w:type="spellEnd"/>
       <w:r>
         <w:rPr>
           <w:b/>
@@ -4793,6 +5406,7 @@
         </w:rPr>
         <w:t xml:space="preserve"> </w:t>
       </w:r>
+      <w:proofErr w:type="spellStart"/>
       <w:r>
         <w:rPr>
           <w:b/>
@@ -4800,6 +5414,7 @@
         </w:rPr>
         <w:t>file_name</w:t>
       </w:r>
+      <w:proofErr w:type="spellEnd"/>
       <w:r>
         <w:rPr>
           <w:b/>
@@ -4825,8 +5440,45 @@
           <w:b/>
           <w:bCs/>
         </w:rPr>
-        <w:t>git clean -f</w:t>
-      </w:r>
+        <w:t xml:space="preserve">git </w:t>
+      </w:r>
+      <w:proofErr w:type="gramStart"/>
+      <w:r>
+        <w:rPr>
+          <w:b/>
+          <w:bCs/>
+        </w:rPr>
+        <w:t>clean -n</w:t>
+      </w:r>
+      <w:proofErr w:type="gramEnd"/>
+      <w:r>
+        <w:rPr>
+          <w:b/>
+          <w:bCs/>
+        </w:rPr>
+        <w:t xml:space="preserve">: </w:t>
+      </w:r>
+      <w:r>
+        <w:t>Lists untracked files.</w:t>
+      </w:r>
+    </w:p>
+    <w:p>
+      <w:r>
+        <w:rPr>
+          <w:b/>
+          <w:bCs/>
+        </w:rPr>
+        <w:t xml:space="preserve">git </w:t>
+      </w:r>
+      <w:proofErr w:type="gramStart"/>
+      <w:r>
+        <w:rPr>
+          <w:b/>
+          <w:bCs/>
+        </w:rPr>
+        <w:t>clean -f</w:t>
+      </w:r>
+      <w:proofErr w:type="gramEnd"/>
       <w:r>
         <w:rPr>
           <w:b/>
@@ -4852,6 +5504,7 @@
         </w:rPr>
         <w:t xml:space="preserve">git mv </w:t>
       </w:r>
+      <w:proofErr w:type="spellStart"/>
       <w:r>
         <w:rPr>
           <w:b/>
@@ -4860,6 +5513,7 @@
         </w:rPr>
         <w:t>old_file_name</w:t>
       </w:r>
+      <w:proofErr w:type="spellEnd"/>
       <w:r>
         <w:rPr>
           <w:b/>
@@ -4868,6 +5522,7 @@
         </w:rPr>
         <w:t xml:space="preserve"> </w:t>
       </w:r>
+      <w:proofErr w:type="spellStart"/>
       <w:r>
         <w:rPr>
           <w:b/>
@@ -4876,6 +5531,7 @@
         </w:rPr>
         <w:t>new_file_name</w:t>
       </w:r>
+      <w:proofErr w:type="spellEnd"/>
       <w:r>
         <w:rPr>
           <w:b/>
@@ -4972,12 +5628,37 @@
       <w:pPr>
         <w:pStyle w:val="BodyText"/>
       </w:pPr>
-      <w:r>
-        <w:rPr>
-          <w:b/>
-          <w:bCs/>
-        </w:rPr>
-        <w:t xml:space="preserve">git rebase -i HEAD~N </w:t>
+      <w:proofErr w:type="gramStart"/>
+      <w:r>
+        <w:rPr>
+          <w:b/>
+          <w:bCs/>
+        </w:rPr>
+        <w:t>git</w:t>
+      </w:r>
+      <w:proofErr w:type="gramEnd"/>
+      <w:r>
+        <w:rPr>
+          <w:b/>
+          <w:bCs/>
+        </w:rPr>
+        <w:t xml:space="preserve"> rebase -</w:t>
+      </w:r>
+      <w:proofErr w:type="spellStart"/>
+      <w:r>
+        <w:rPr>
+          <w:b/>
+          <w:bCs/>
+        </w:rPr>
+        <w:t>i</w:t>
+      </w:r>
+      <w:proofErr w:type="spellEnd"/>
+      <w:r>
+        <w:rPr>
+          <w:b/>
+          <w:bCs/>
+        </w:rPr>
+        <w:t xml:space="preserve"> HEAD~N </w:t>
       </w:r>
       <w:r>
         <w:t>then</w:t>
@@ -5028,8 +5709,13 @@
         <w:t>R</w:t>
       </w:r>
       <w:r>
-        <w:t>estore an old version of a file</w:t>
-      </w:r>
+        <w:t xml:space="preserve">estore an old version of a </w:t>
+      </w:r>
+      <w:proofErr w:type="gramStart"/>
+      <w:r>
+        <w:t>file</w:t>
+      </w:r>
+      <w:proofErr w:type="gramEnd"/>
     </w:p>
     <w:p>
       <w:pPr>
@@ -5085,23 +5771,40 @@
         <w:t>U</w:t>
       </w:r>
       <w:r>
-        <w:t>ndo changes to unstaged files</w:t>
-      </w:r>
-    </w:p>
-    <w:p>
-      <w:pPr>
-        <w:pStyle w:val="BodyText"/>
-        <w:rPr>
-          <w:b/>
-          <w:bCs/>
-        </w:rPr>
-      </w:pPr>
-      <w:r>
-        <w:rPr>
-          <w:b/>
-          <w:bCs/>
-        </w:rPr>
-        <w:t>git restore &lt;file&gt;</w:t>
+        <w:t xml:space="preserve">ndo changes to </w:t>
+      </w:r>
+      <w:proofErr w:type="spellStart"/>
+      <w:r>
+        <w:t>unstaged</w:t>
+      </w:r>
+      <w:proofErr w:type="spellEnd"/>
+      <w:r>
+        <w:t xml:space="preserve"> files</w:t>
+      </w:r>
+    </w:p>
+    <w:p>
+      <w:pPr>
+        <w:pStyle w:val="BodyText"/>
+        <w:rPr>
+          <w:b/>
+          <w:bCs/>
+        </w:rPr>
+      </w:pPr>
+      <w:proofErr w:type="gramStart"/>
+      <w:r>
+        <w:rPr>
+          <w:b/>
+          <w:bCs/>
+        </w:rPr>
+        <w:t>git</w:t>
+      </w:r>
+      <w:proofErr w:type="gramEnd"/>
+      <w:r>
+        <w:rPr>
+          <w:b/>
+          <w:bCs/>
+        </w:rPr>
+        <w:t xml:space="preserve"> restore &lt;file&gt;</w:t>
       </w:r>
       <w:r>
         <w:rPr>
@@ -5130,19 +5833,33 @@
         <w:t>U</w:t>
       </w:r>
       <w:r>
-        <w:t>ndo changes to staged files</w:t>
-      </w:r>
-    </w:p>
-    <w:p>
-      <w:pPr>
-        <w:pStyle w:val="BodyText"/>
-      </w:pPr>
-      <w:r>
-        <w:rPr>
-          <w:b/>
-          <w:bCs/>
-        </w:rPr>
-        <w:t>git restore --staged &lt;file&gt;</w:t>
+        <w:t xml:space="preserve">ndo changes to staged </w:t>
+      </w:r>
+      <w:proofErr w:type="gramStart"/>
+      <w:r>
+        <w:t>files</w:t>
+      </w:r>
+      <w:proofErr w:type="gramEnd"/>
+    </w:p>
+    <w:p>
+      <w:pPr>
+        <w:pStyle w:val="BodyText"/>
+      </w:pPr>
+      <w:proofErr w:type="gramStart"/>
+      <w:r>
+        <w:rPr>
+          <w:b/>
+          <w:bCs/>
+        </w:rPr>
+        <w:t>git</w:t>
+      </w:r>
+      <w:proofErr w:type="gramEnd"/>
+      <w:r>
+        <w:rPr>
+          <w:b/>
+          <w:bCs/>
+        </w:rPr>
+        <w:t xml:space="preserve"> restore --staged &lt;file&gt;</w:t>
       </w:r>
       <w:r>
         <w:rPr>
@@ -5169,201 +5886,181 @@
         <w:pStyle w:val="Heading3"/>
       </w:pPr>
       <w:r>
+        <w:t xml:space="preserve">Taking </w:t>
+      </w:r>
+      <w:proofErr w:type="gramStart"/>
+      <w:r>
+        <w:t>our</w:t>
+      </w:r>
+      <w:proofErr w:type="gramEnd"/>
+      <w:r>
+        <w:t xml:space="preserve"> of staging area</w:t>
+      </w:r>
+    </w:p>
+    <w:p>
+      <w:pPr>
+        <w:pStyle w:val="BodyText"/>
+      </w:pPr>
+      <w:r>
+        <w:rPr>
+          <w:b/>
+          <w:bCs/>
+        </w:rPr>
+        <w:t>git reset HEAD &lt;filename&gt;</w:t>
+      </w:r>
+      <w:r>
+        <w:rPr>
+          <w:b/>
+          <w:bCs/>
+        </w:rPr>
+        <w:t xml:space="preserve">: </w:t>
+      </w:r>
+      <w:r>
+        <w:t>Change the</w:t>
+      </w:r>
+      <w:r>
+        <w:t xml:space="preserve"> file to align with the last commit.</w:t>
+      </w:r>
+    </w:p>
+    <w:p>
+      <w:pPr>
+        <w:pStyle w:val="BodyText"/>
+        <w:rPr>
+          <w:b/>
+          <w:bCs/>
+        </w:rPr>
+      </w:pPr>
+    </w:p>
+    <w:p>
+      <w:pPr>
+        <w:pStyle w:val="Heading3"/>
+      </w:pPr>
+      <w:r>
         <w:t>U</w:t>
       </w:r>
       <w:r>
-        <w:t xml:space="preserve">ndo changes </w:t>
-      </w:r>
-      <w:r>
-        <w:t>for specific file</w:t>
-      </w:r>
-    </w:p>
-    <w:p>
-      <w:pPr>
-        <w:pStyle w:val="BodyText"/>
-      </w:pPr>
-      <w:r>
-        <w:rPr>
-          <w:b/>
-          <w:bCs/>
-        </w:rPr>
-        <w:t>git reset HEAD &lt;filename&gt;</w:t>
-      </w:r>
-      <w:r>
-        <w:rPr>
-          <w:b/>
-          <w:bCs/>
-        </w:rPr>
-        <w:t xml:space="preserve">: </w:t>
-      </w:r>
-      <w:r>
-        <w:t>Change the</w:t>
-      </w:r>
-      <w:r>
-        <w:t xml:space="preserve"> file to align with the last commit.</w:t>
-      </w:r>
-    </w:p>
-    <w:p>
-      <w:pPr>
-        <w:pStyle w:val="BodyText"/>
-      </w:pPr>
-      <w:r>
-        <w:rPr>
-          <w:b/>
-          <w:bCs/>
-        </w:rPr>
-        <w:t xml:space="preserve">git checkout </w:t>
-      </w:r>
-      <w:r>
-        <w:rPr>
-          <w:b/>
-          <w:bCs/>
-        </w:rPr>
+        <w:t>ndo</w:t>
+      </w:r>
+      <w:r>
+        <w:t xml:space="preserve"> all</w:t>
+      </w:r>
+      <w:r>
+        <w:t xml:space="preserve"> changes</w:t>
+      </w:r>
+      <w:r>
+        <w:t xml:space="preserve"> according to one </w:t>
+      </w:r>
+      <w:proofErr w:type="gramStart"/>
+      <w:r>
+        <w:t>commit</w:t>
+      </w:r>
+      <w:proofErr w:type="gramEnd"/>
+    </w:p>
+    <w:p>
+      <w:pPr>
+        <w:pStyle w:val="BodyText"/>
+        <w:rPr>
+          <w:b/>
+          <w:bCs/>
+        </w:rPr>
+      </w:pPr>
+      <w:r>
+        <w:rPr>
+          <w:b/>
+          <w:bCs/>
+        </w:rPr>
+        <w:t>git checkout</w:t>
+      </w:r>
+      <w:r>
+        <w:rPr>
+          <w:b/>
+          <w:bCs/>
+        </w:rPr>
+        <w:t xml:space="preserve"> [HEAD]</w:t>
+      </w:r>
+      <w:r>
+        <w:rPr>
+          <w:b/>
+          <w:bCs/>
+        </w:rPr>
+        <w:t xml:space="preserve"> -- </w:t>
+      </w:r>
+      <w:r>
+        <w:rPr>
+          <w:b/>
+          <w:bCs/>
+        </w:rPr>
+        <w:t>&lt;filename&gt;</w:t>
+      </w:r>
+    </w:p>
+    <w:p>
+      <w:pPr>
+        <w:pStyle w:val="BodyText"/>
+      </w:pPr>
+    </w:p>
+    <w:p>
+      <w:pPr>
+        <w:pStyle w:val="Heading2"/>
+      </w:pPr>
+      <w:r>
+        <w:t>Creating custom functions</w:t>
+      </w:r>
+    </w:p>
+    <w:p>
+      <w:pPr>
+        <w:pStyle w:val="BodyText"/>
+        <w:rPr>
+          <w:b/>
+          <w:bCs/>
+        </w:rPr>
+      </w:pPr>
+      <w:r>
+        <w:rPr>
+          <w:b/>
+          <w:bCs/>
+        </w:rPr>
+        <w:t xml:space="preserve">git config --global </w:t>
+      </w:r>
+      <w:proofErr w:type="gramStart"/>
+      <w:r>
+        <w:rPr>
+          <w:b/>
+          <w:bCs/>
+        </w:rPr>
+        <w:t>alias.&lt;</w:t>
+      </w:r>
+      <w:proofErr w:type="gramEnd"/>
+      <w:r>
+        <w:rPr>
+          <w:b/>
+          <w:bCs/>
+        </w:rPr>
+        <w:t>function&gt; ‘code’</w:t>
+      </w:r>
+    </w:p>
+    <w:p>
+      <w:pPr>
+        <w:pStyle w:val="robot"/>
+      </w:pPr>
+      <w:r>
+        <w:tab/>
+      </w:r>
+      <w:r>
+        <w:t xml:space="preserve">git config </w:t>
+      </w:r>
+      <w:r>
         <w:t>--</w:t>
       </w:r>
       <w:r>
-        <w:rPr>
-          <w:b/>
-          <w:bCs/>
-        </w:rPr>
-        <w:t xml:space="preserve"> </w:t>
-      </w:r>
-      <w:r>
-        <w:rPr>
-          <w:b/>
-          <w:bCs/>
-        </w:rPr>
-        <w:t>&lt;</w:t>
-      </w:r>
-      <w:r>
-        <w:rPr>
-          <w:b/>
-          <w:bCs/>
-        </w:rPr>
-        <w:t>filename</w:t>
-      </w:r>
-      <w:r>
-        <w:rPr>
-          <w:b/>
-          <w:bCs/>
-        </w:rPr>
-        <w:t>&gt;</w:t>
-      </w:r>
-      <w:r>
-        <w:t xml:space="preserve"> </w:t>
-      </w:r>
-    </w:p>
-    <w:p>
-      <w:pPr>
-        <w:pStyle w:val="BodyText"/>
-        <w:rPr>
-          <w:b/>
-          <w:bCs/>
-        </w:rPr>
-      </w:pPr>
-    </w:p>
-    <w:p>
-      <w:pPr>
-        <w:pStyle w:val="Heading3"/>
-      </w:pPr>
-      <w:r>
-        <w:t>U</w:t>
-      </w:r>
-      <w:r>
-        <w:t>ndo</w:t>
-      </w:r>
-      <w:r>
-        <w:t xml:space="preserve"> all</w:t>
-      </w:r>
-      <w:r>
-        <w:t xml:space="preserve"> changes</w:t>
-      </w:r>
-    </w:p>
-    <w:p>
-      <w:pPr>
-        <w:pStyle w:val="BodyText"/>
-        <w:rPr>
-          <w:b/>
-          <w:bCs/>
-        </w:rPr>
-      </w:pPr>
-      <w:r>
-        <w:rPr>
-          <w:b/>
-          <w:bCs/>
-        </w:rPr>
-        <w:t>git reset</w:t>
-      </w:r>
-      <w:r>
-        <w:rPr>
-          <w:b/>
-          <w:bCs/>
-        </w:rPr>
-        <w:t xml:space="preserve"> HEAD</w:t>
-      </w:r>
-    </w:p>
-    <w:p>
-      <w:pPr>
-        <w:pStyle w:val="BodyText"/>
-        <w:rPr>
-          <w:b/>
-          <w:bCs/>
-        </w:rPr>
-      </w:pPr>
-      <w:r>
-        <w:rPr>
-          <w:b/>
-          <w:bCs/>
-        </w:rPr>
-        <w:t>git checkout -- .</w:t>
-      </w:r>
-    </w:p>
-    <w:p>
-      <w:pPr>
-        <w:pStyle w:val="BodyText"/>
-      </w:pPr>
-    </w:p>
-    <w:p>
-      <w:pPr>
-        <w:pStyle w:val="Heading2"/>
-      </w:pPr>
-      <w:r>
-        <w:lastRenderedPageBreak/>
-        <w:t>Creating custom functions</w:t>
-      </w:r>
-    </w:p>
-    <w:p>
-      <w:pPr>
-        <w:pStyle w:val="BodyText"/>
-        <w:rPr>
-          <w:b/>
-          <w:bCs/>
-        </w:rPr>
-      </w:pPr>
-      <w:r>
-        <w:rPr>
-          <w:b/>
-          <w:bCs/>
-        </w:rPr>
-        <w:t>git config --global alias.&lt;function&gt; ‘code’</w:t>
-      </w:r>
-    </w:p>
-    <w:p>
-      <w:pPr>
-        <w:pStyle w:val="robot"/>
-      </w:pPr>
-      <w:r>
-        <w:tab/>
-      </w:r>
-      <w:r>
-        <w:t xml:space="preserve">git config </w:t>
-      </w:r>
-      <w:r>
-        <w:t>--</w:t>
-      </w:r>
-      <w:r>
-        <w:t>global alias.unstage</w:t>
-      </w:r>
+        <w:t xml:space="preserve">global </w:t>
+      </w:r>
+      <w:proofErr w:type="spellStart"/>
+      <w:proofErr w:type="gramStart"/>
+      <w:r>
+        <w:t>alias.unstage</w:t>
+      </w:r>
+      <w:proofErr w:type="spellEnd"/>
+      <w:proofErr w:type="gramEnd"/>
       <w:r>
         <w:t xml:space="preserve"> ‘reset HEAD --'</w:t>
       </w:r>
@@ -5380,10 +6077,20 @@
         <w:t>--</w:t>
       </w:r>
       <w:r>
-        <w:t>global alias.</w:t>
-      </w:r>
-      <w:r>
-        <w:t>last ‘log -1 HEAD'</w:t>
+        <w:t xml:space="preserve">global </w:t>
+      </w:r>
+      <w:proofErr w:type="spellStart"/>
+      <w:proofErr w:type="gramStart"/>
+      <w:r>
+        <w:t>alias.</w:t>
+      </w:r>
+      <w:r>
+        <w:t>last</w:t>
+      </w:r>
+      <w:proofErr w:type="spellEnd"/>
+      <w:proofErr w:type="gramEnd"/>
+      <w:r>
+        <w:t xml:space="preserve"> ‘log -1 HEAD'</w:t>
       </w:r>
     </w:p>
     <w:p>
@@ -5393,6 +6100,89 @@
     </w:p>
     <w:p>
       <w:pPr>
+        <w:pStyle w:val="robot"/>
+        <w:rPr>
+          <w:rFonts w:ascii="Liberation Serif" w:hAnsi="Liberation Serif" w:cs="Liberation Serif"/>
+          <w:b w:val="0"/>
+          <w:bCs/>
+          <w:sz w:val="24"/>
+        </w:rPr>
+      </w:pPr>
+      <w:r>
+        <w:rPr>
+          <w:rFonts w:ascii="Liberation Serif" w:hAnsi="Liberation Serif" w:cs="Liberation Serif"/>
+          <w:b w:val="0"/>
+          <w:bCs/>
+          <w:sz w:val="24"/>
+        </w:rPr>
+        <w:t xml:space="preserve">It saves the alias on </w:t>
+      </w:r>
+      <w:proofErr w:type="gramStart"/>
+      <w:r>
+        <w:rPr>
+          <w:rFonts w:ascii="Liberation Serif" w:hAnsi="Liberation Serif" w:cs="Liberation Serif"/>
+          <w:b w:val="0"/>
+          <w:bCs/>
+          <w:sz w:val="24"/>
+        </w:rPr>
+        <w:t>the .</w:t>
+      </w:r>
+      <w:proofErr w:type="spellStart"/>
+      <w:r>
+        <w:rPr>
+          <w:rFonts w:ascii="Liberation Serif" w:hAnsi="Liberation Serif" w:cs="Liberation Serif"/>
+          <w:b w:val="0"/>
+          <w:bCs/>
+          <w:sz w:val="24"/>
+        </w:rPr>
+        <w:t>gitconfig</w:t>
+      </w:r>
+      <w:proofErr w:type="spellEnd"/>
+      <w:proofErr w:type="gramEnd"/>
+      <w:r>
+        <w:rPr>
+          <w:rFonts w:ascii="Liberation Serif" w:hAnsi="Liberation Serif" w:cs="Liberation Serif"/>
+          <w:b w:val="0"/>
+          <w:bCs/>
+          <w:sz w:val="24"/>
+        </w:rPr>
+        <w:t xml:space="preserve"> file and we can see them by typing.</w:t>
+      </w:r>
+    </w:p>
+    <w:p>
+      <w:pPr>
+        <w:pStyle w:val="robot"/>
+        <w:rPr>
+          <w:rFonts w:ascii="Liberation Serif" w:hAnsi="Liberation Serif" w:cs="Liberation Serif"/>
+          <w:b w:val="0"/>
+          <w:bCs/>
+          <w:sz w:val="24"/>
+        </w:rPr>
+      </w:pPr>
+    </w:p>
+    <w:p>
+      <w:pPr>
+        <w:pStyle w:val="robot"/>
+        <w:rPr>
+          <w:rFonts w:ascii="Liberation Serif" w:hAnsi="Liberation Serif" w:cs="Liberation Serif"/>
+          <w:sz w:val="24"/>
+        </w:rPr>
+      </w:pPr>
+      <w:r>
+        <w:rPr>
+          <w:rFonts w:ascii="Liberation Serif" w:hAnsi="Liberation Serif" w:cs="Liberation Serif"/>
+          <w:sz w:val="24"/>
+        </w:rPr>
+        <w:t>git config --global --list</w:t>
+      </w:r>
+    </w:p>
+    <w:p>
+      <w:pPr>
+        <w:pStyle w:val="robot"/>
+      </w:pPr>
+    </w:p>
+    <w:p>
+      <w:pPr>
         <w:pStyle w:val="Heading2"/>
       </w:pPr>
       <w:r>
@@ -5421,7 +6211,23 @@
           <w:b/>
           <w:bCs/>
         </w:rPr>
-        <w:t>git checkout -b &lt;branch_name&gt;</w:t>
+        <w:t>git checkout -b &lt;</w:t>
+      </w:r>
+      <w:proofErr w:type="spellStart"/>
+      <w:r>
+        <w:rPr>
+          <w:b/>
+          <w:bCs/>
+        </w:rPr>
+        <w:t>branch_name</w:t>
+      </w:r>
+      <w:proofErr w:type="spellEnd"/>
+      <w:r>
+        <w:rPr>
+          <w:b/>
+          <w:bCs/>
+        </w:rPr>
+        <w:t>&gt;</w:t>
       </w:r>
       <w:r>
         <w:rPr>
@@ -5449,7 +6255,23 @@
           <w:b/>
           <w:bCs/>
         </w:rPr>
-        <w:t>git switch -c &lt;branch_name&gt;:</w:t>
+        <w:t>git switch -c &lt;</w:t>
+      </w:r>
+      <w:proofErr w:type="spellStart"/>
+      <w:r>
+        <w:rPr>
+          <w:b/>
+          <w:bCs/>
+        </w:rPr>
+        <w:t>branch_name</w:t>
+      </w:r>
+      <w:proofErr w:type="spellEnd"/>
+      <w:r>
+        <w:rPr>
+          <w:b/>
+          <w:bCs/>
+        </w:rPr>
+        <w:t>&gt;:</w:t>
       </w:r>
       <w:r>
         <w:t xml:space="preserve"> The same.</w:t>
@@ -5488,7 +6310,23 @@
           <w:b/>
           <w:bCs/>
         </w:rPr>
-        <w:t xml:space="preserve"> &lt;branch_name&gt;: </w:t>
+        <w:t xml:space="preserve"> &lt;</w:t>
+      </w:r>
+      <w:proofErr w:type="spellStart"/>
+      <w:r>
+        <w:rPr>
+          <w:b/>
+          <w:bCs/>
+        </w:rPr>
+        <w:t>branch_name</w:t>
+      </w:r>
+      <w:proofErr w:type="spellEnd"/>
+      <w:r>
+        <w:rPr>
+          <w:b/>
+          <w:bCs/>
+        </w:rPr>
+        <w:t xml:space="preserve">&gt;: </w:t>
       </w:r>
       <w:r>
         <w:t>Move git to that branch.</w:t>
@@ -5503,7 +6341,23 @@
           <w:b/>
           <w:bCs/>
         </w:rPr>
-        <w:t>git switch &lt;branch_name&gt;:</w:t>
+        <w:t>git switch &lt;</w:t>
+      </w:r>
+      <w:proofErr w:type="spellStart"/>
+      <w:r>
+        <w:rPr>
+          <w:b/>
+          <w:bCs/>
+        </w:rPr>
+        <w:t>branch_name</w:t>
+      </w:r>
+      <w:proofErr w:type="spellEnd"/>
+      <w:r>
+        <w:rPr>
+          <w:b/>
+          <w:bCs/>
+        </w:rPr>
+        <w:t>&gt;:</w:t>
       </w:r>
       <w:r>
         <w:t xml:space="preserve"> </w:t>
@@ -5553,7 +6407,23 @@
           <w:b/>
           <w:bCs/>
         </w:rPr>
-        <w:t>git diff branch-1..branch-2:</w:t>
+        <w:t>git diff branch-</w:t>
+      </w:r>
+      <w:proofErr w:type="gramStart"/>
+      <w:r>
+        <w:rPr>
+          <w:b/>
+          <w:bCs/>
+        </w:rPr>
+        <w:t>1..</w:t>
+      </w:r>
+      <w:proofErr w:type="gramEnd"/>
+      <w:r>
+        <w:rPr>
+          <w:b/>
+          <w:bCs/>
+        </w:rPr>
+        <w:t>branch-2:</w:t>
       </w:r>
       <w:r>
         <w:rPr>
@@ -5580,6 +6450,7 @@
         <w:pStyle w:val="Heading3"/>
       </w:pPr>
       <w:r>
+        <w:lastRenderedPageBreak/>
         <w:t>Merging branches</w:t>
       </w:r>
     </w:p>
@@ -5601,6 +6472,7 @@
         </w:rPr>
         <w:t>&lt;</w:t>
       </w:r>
+      <w:proofErr w:type="spellStart"/>
       <w:r>
         <w:rPr>
           <w:b/>
@@ -5613,7 +6485,22 @@
           <w:b/>
           <w:bCs/>
         </w:rPr>
-        <w:t>branch&gt;</w:t>
+        <w:t>branch</w:t>
+      </w:r>
+      <w:proofErr w:type="spellEnd"/>
+      <w:r>
+        <w:rPr>
+          <w:b/>
+          <w:bCs/>
+        </w:rPr>
+        <w:t xml:space="preserve"> or remote</w:t>
+      </w:r>
+      <w:r>
+        <w:rPr>
+          <w:b/>
+          <w:bCs/>
+        </w:rPr>
+        <w:t>&gt;</w:t>
       </w:r>
       <w:r>
         <w:rPr>
@@ -5675,7 +6562,23 @@
         <w:t xml:space="preserve"> Add the named branch to your current branch.</w:t>
       </w:r>
       <w:r>
-        <w:t xml:space="preserve"> When we are working in branch and some make a change in master we should merge in our current branch before continuing working.</w:t>
+        <w:t xml:space="preserve"> When we are working in </w:t>
+      </w:r>
+      <w:proofErr w:type="gramStart"/>
+      <w:r>
+        <w:t>branch</w:t>
+      </w:r>
+      <w:proofErr w:type="gramEnd"/>
+      <w:r>
+        <w:t xml:space="preserve"> and some make a change in master we should merge </w:t>
+      </w:r>
+      <w:proofErr w:type="gramStart"/>
+      <w:r>
+        <w:t>in</w:t>
+      </w:r>
+      <w:proofErr w:type="gramEnd"/>
+      <w:r>
+        <w:t xml:space="preserve"> our current branch before continuing working.</w:t>
       </w:r>
     </w:p>
     <w:p>
@@ -5720,7 +6623,7 @@
                     <pic:cNvPicPr/>
                   </pic:nvPicPr>
                   <pic:blipFill>
-                    <a:blip r:embed="rId20"/>
+                    <a:blip r:embed="rId22"/>
                     <a:stretch>
                       <a:fillRect/>
                     </a:stretch>
@@ -5754,7 +6657,6 @@
         <w:rPr>
           <w:noProof/>
         </w:rPr>
-        <w:lastRenderedPageBreak/>
         <w:drawing>
           <wp:inline distT="0" distB="0" distL="0" distR="0" wp14:anchorId="3D6B6A3D" wp14:editId="3344B208">
             <wp:extent cx="1555226" cy="462580"/>
@@ -5771,7 +6673,7 @@
                     <pic:cNvPicPr/>
                   </pic:nvPicPr>
                   <pic:blipFill>
-                    <a:blip r:embed="rId21"/>
+                    <a:blip r:embed="rId23"/>
                     <a:stretch>
                       <a:fillRect/>
                     </a:stretch>
@@ -5821,7 +6723,7 @@
                     <pic:cNvPicPr/>
                   </pic:nvPicPr>
                   <pic:blipFill>
-                    <a:blip r:embed="rId22"/>
+                    <a:blip r:embed="rId24"/>
                     <a:stretch>
                       <a:fillRect/>
                     </a:stretch>
@@ -5884,7 +6786,7 @@
                     <pic:cNvPicPr/>
                   </pic:nvPicPr>
                   <pic:blipFill>
-                    <a:blip r:embed="rId23"/>
+                    <a:blip r:embed="rId25"/>
                     <a:stretch>
                       <a:fillRect/>
                     </a:stretch>
@@ -5918,6 +6820,7 @@
         <w:rPr>
           <w:noProof/>
         </w:rPr>
+        <w:lastRenderedPageBreak/>
         <w:drawing>
           <wp:inline distT="0" distB="0" distL="0" distR="0" wp14:anchorId="4AE42286" wp14:editId="697E4AF8">
             <wp:extent cx="6332220" cy="3583305"/>
@@ -5934,7 +6837,7 @@
                     <pic:cNvPicPr/>
                   </pic:nvPicPr>
                   <pic:blipFill>
-                    <a:blip r:embed="rId24"/>
+                    <a:blip r:embed="rId26"/>
                     <a:stretch>
                       <a:fillRect/>
                     </a:stretch>
@@ -5965,23 +6868,51 @@
         <w:pStyle w:val="Heading3"/>
       </w:pPr>
       <w:r>
-        <w:lastRenderedPageBreak/>
-        <w:t>Delete a branch</w:t>
-      </w:r>
-    </w:p>
-    <w:p>
-      <w:pPr>
-        <w:pStyle w:val="BodyText"/>
-      </w:pPr>
-      <w:r>
-        <w:rPr>
-          <w:b/>
-          <w:bCs/>
-        </w:rPr>
-        <w:t>git branch -d &lt;branch_name&gt;:</w:t>
-      </w:r>
-      <w:r>
-        <w:t xml:space="preserve"> After merging a branch into other we can delete that branch. If we don’t do it, we would be duplicating the information in our git.</w:t>
+        <w:t xml:space="preserve">Delete a </w:t>
+      </w:r>
+      <w:proofErr w:type="gramStart"/>
+      <w:r>
+        <w:t>branch</w:t>
+      </w:r>
+      <w:proofErr w:type="gramEnd"/>
+    </w:p>
+    <w:p>
+      <w:pPr>
+        <w:pStyle w:val="BodyText"/>
+      </w:pPr>
+      <w:r>
+        <w:rPr>
+          <w:b/>
+          <w:bCs/>
+        </w:rPr>
+        <w:t>git branch -d &lt;</w:t>
+      </w:r>
+      <w:proofErr w:type="spellStart"/>
+      <w:r>
+        <w:rPr>
+          <w:b/>
+          <w:bCs/>
+        </w:rPr>
+        <w:t>branch_name</w:t>
+      </w:r>
+      <w:proofErr w:type="spellEnd"/>
+      <w:r>
+        <w:rPr>
+          <w:b/>
+          <w:bCs/>
+        </w:rPr>
+        <w:t>&gt;:</w:t>
+      </w:r>
+      <w:r>
+        <w:t xml:space="preserve"> After merging a branch into </w:t>
+      </w:r>
+      <w:proofErr w:type="gramStart"/>
+      <w:r>
+        <w:t>other</w:t>
+      </w:r>
+      <w:proofErr w:type="gramEnd"/>
+      <w:r>
+        <w:t xml:space="preserve"> we can delete that branch. If we don’t do it, we would be duplicating the information in our git.</w:t>
       </w:r>
     </w:p>
     <w:p>
@@ -6000,7 +6931,23 @@
           <w:b/>
           <w:bCs/>
         </w:rPr>
-        <w:t>&lt;branch_name&gt;:</w:t>
+        <w:t>&lt;</w:t>
+      </w:r>
+      <w:proofErr w:type="spellStart"/>
+      <w:r>
+        <w:rPr>
+          <w:b/>
+          <w:bCs/>
+        </w:rPr>
+        <w:t>branch_name</w:t>
+      </w:r>
+      <w:proofErr w:type="spellEnd"/>
+      <w:r>
+        <w:rPr>
+          <w:b/>
+          <w:bCs/>
+        </w:rPr>
+        <w:t>&gt;:</w:t>
       </w:r>
       <w:r>
         <w:t xml:space="preserve"> Delete a branch from server.</w:t>
@@ -6040,7 +6987,23 @@
           <w:b/>
           <w:bCs/>
         </w:rPr>
-        <w:t xml:space="preserve"> &lt;branch_name&gt;</w:t>
+        <w:t xml:space="preserve"> &lt;</w:t>
+      </w:r>
+      <w:proofErr w:type="spellStart"/>
+      <w:r>
+        <w:rPr>
+          <w:b/>
+          <w:bCs/>
+        </w:rPr>
+        <w:t>branch_name</w:t>
+      </w:r>
+      <w:proofErr w:type="spellEnd"/>
+      <w:r>
+        <w:rPr>
+          <w:b/>
+          <w:bCs/>
+        </w:rPr>
+        <w:t>&gt;</w:t>
       </w:r>
       <w:r>
         <w:rPr>
@@ -6068,7 +7031,23 @@
           <w:b/>
           <w:bCs/>
         </w:rPr>
-        <w:t xml:space="preserve">&lt;branch_name&gt;: </w:t>
+        <w:t>&lt;</w:t>
+      </w:r>
+      <w:proofErr w:type="spellStart"/>
+      <w:r>
+        <w:rPr>
+          <w:b/>
+          <w:bCs/>
+        </w:rPr>
+        <w:t>branch_name</w:t>
+      </w:r>
+      <w:proofErr w:type="spellEnd"/>
+      <w:r>
+        <w:rPr>
+          <w:b/>
+          <w:bCs/>
+        </w:rPr>
+        <w:t xml:space="preserve">&gt;: </w:t>
       </w:r>
       <w:r>
         <w:t>Creates a new branch from a fetch remote one.</w:t>
@@ -6104,7 +7083,23 @@
           <w:b/>
           <w:bCs/>
         </w:rPr>
-        <w:t xml:space="preserve">&lt;branch_name&gt;: </w:t>
+        <w:t>&lt;</w:t>
+      </w:r>
+      <w:proofErr w:type="spellStart"/>
+      <w:r>
+        <w:rPr>
+          <w:b/>
+          <w:bCs/>
+        </w:rPr>
+        <w:t>branch_name</w:t>
+      </w:r>
+      <w:proofErr w:type="spellEnd"/>
+      <w:r>
+        <w:rPr>
+          <w:b/>
+          <w:bCs/>
+        </w:rPr>
+        <w:t xml:space="preserve">&gt;: </w:t>
       </w:r>
       <w:r>
         <w:t>The same.</w:t>
@@ -6126,7 +7121,23 @@
           <w:b/>
           <w:bCs/>
         </w:rPr>
-        <w:t xml:space="preserve">&lt;branch_name&gt;: </w:t>
+        <w:t>&lt;</w:t>
+      </w:r>
+      <w:proofErr w:type="spellStart"/>
+      <w:r>
+        <w:rPr>
+          <w:b/>
+          <w:bCs/>
+        </w:rPr>
+        <w:t>branch_name</w:t>
+      </w:r>
+      <w:proofErr w:type="spellEnd"/>
+      <w:r>
+        <w:rPr>
+          <w:b/>
+          <w:bCs/>
+        </w:rPr>
+        <w:t xml:space="preserve">&gt;: </w:t>
       </w:r>
       <w:r>
         <w:t>The same if we have a branch name no repeated in any other remote.</w:t>
@@ -6138,7 +7149,23 @@
           <w:b/>
           <w:bCs/>
         </w:rPr>
-        <w:t xml:space="preserve">git branch &lt;branch_name&gt;: </w:t>
+        <w:t>git branch &lt;</w:t>
+      </w:r>
+      <w:proofErr w:type="spellStart"/>
+      <w:r>
+        <w:rPr>
+          <w:b/>
+          <w:bCs/>
+        </w:rPr>
+        <w:t>branch_name</w:t>
+      </w:r>
+      <w:proofErr w:type="spellEnd"/>
+      <w:r>
+        <w:rPr>
+          <w:b/>
+          <w:bCs/>
+        </w:rPr>
+        <w:t xml:space="preserve">&gt;: </w:t>
       </w:r>
       <w:r>
         <w:t>Just create a new branch with the current branch information.</w:t>
@@ -6208,7 +7235,23 @@
           <w:b/>
           <w:bCs/>
         </w:rPr>
-        <w:t xml:space="preserve">] [branch_name] [--all]: </w:t>
+        <w:t>] [</w:t>
+      </w:r>
+      <w:proofErr w:type="spellStart"/>
+      <w:r>
+        <w:rPr>
+          <w:b/>
+          <w:bCs/>
+        </w:rPr>
+        <w:t>branch_name</w:t>
+      </w:r>
+      <w:proofErr w:type="spellEnd"/>
+      <w:r>
+        <w:rPr>
+          <w:b/>
+          <w:bCs/>
+        </w:rPr>
+        <w:t xml:space="preserve">] [--all]: </w:t>
       </w:r>
       <w:r>
         <w:t>List all the existing branches.</w:t>
@@ -6246,6 +7289,7 @@
           <w:b/>
           <w:bCs/>
         </w:rPr>
+        <w:lastRenderedPageBreak/>
         <w:t>[</w:t>
       </w:r>
       <w:r>
@@ -6277,7 +7321,23 @@
         <w:t xml:space="preserve">]: </w:t>
       </w:r>
       <w:r>
-        <w:t>Lists branches that you have merged into the branch you’re currently on or the one specified in with branch_name argument. So you can delete the branch without the *.</w:t>
+        <w:t xml:space="preserve">Lists branches that you have merged into the branch you’re currently on or the one specified in with </w:t>
+      </w:r>
+      <w:proofErr w:type="spellStart"/>
+      <w:r>
+        <w:t>branch_name</w:t>
+      </w:r>
+      <w:proofErr w:type="spellEnd"/>
+      <w:r>
+        <w:t xml:space="preserve"> argument. </w:t>
+      </w:r>
+      <w:proofErr w:type="gramStart"/>
+      <w:r>
+        <w:t>So</w:t>
+      </w:r>
+      <w:proofErr w:type="gramEnd"/>
+      <w:r>
+        <w:t xml:space="preserve"> you can delete the branch without the *.</w:t>
       </w:r>
     </w:p>
     <w:p>
@@ -6307,8 +7367,13 @@
         <w:t xml:space="preserve">: </w:t>
       </w:r>
       <w:r>
-        <w:t>Show rename branch changes</w:t>
-      </w:r>
+        <w:t xml:space="preserve">Show rename branch </w:t>
+      </w:r>
+      <w:proofErr w:type="gramStart"/>
+      <w:r>
+        <w:t>changes</w:t>
+      </w:r>
+      <w:proofErr w:type="gramEnd"/>
     </w:p>
     <w:p>
       <w:pPr>
@@ -6347,7 +7412,7 @@
                     <pic:cNvPicPr/>
                   </pic:nvPicPr>
                   <pic:blipFill>
-                    <a:blip r:embed="rId25"/>
+                    <a:blip r:embed="rId27"/>
                     <a:stretch>
                       <a:fillRect/>
                     </a:stretch>
@@ -6376,12 +7441,14 @@
           <w:numId w:val="23"/>
         </w:numPr>
       </w:pPr>
+      <w:proofErr w:type="gramStart"/>
       <w:r>
         <w:rPr>
           <w:color w:val="FF5050"/>
         </w:rPr>
         <w:t>iss53</w:t>
       </w:r>
+      <w:proofErr w:type="gramEnd"/>
       <w:r>
         <w:t xml:space="preserve"> branch is tracking </w:t>
       </w:r>
@@ -6437,11 +7504,21 @@
           <w:numId w:val="23"/>
         </w:numPr>
       </w:pPr>
+      <w:proofErr w:type="spellStart"/>
+      <w:proofErr w:type="gramStart"/>
       <w:r>
         <w:rPr>
           <w:color w:val="FF0000"/>
         </w:rPr>
-        <w:t xml:space="preserve">serverfix </w:t>
+        <w:t>serverfix</w:t>
+      </w:r>
+      <w:proofErr w:type="spellEnd"/>
+      <w:proofErr w:type="gramEnd"/>
+      <w:r>
+        <w:rPr>
+          <w:color w:val="FF0000"/>
+        </w:rPr>
+        <w:t xml:space="preserve"> </w:t>
       </w:r>
       <w:r>
         <w:t>branch is</w:t>
@@ -6459,7 +7536,15 @@
         <w:t xml:space="preserve">server-fix-good </w:t>
       </w:r>
       <w:r>
-        <w:t xml:space="preserve">branch on our teamone server and is </w:t>
+        <w:t xml:space="preserve">branch on our </w:t>
+      </w:r>
+      <w:proofErr w:type="spellStart"/>
+      <w:r>
+        <w:t>teamone</w:t>
+      </w:r>
+      <w:proofErr w:type="spellEnd"/>
+      <w:r>
+        <w:t xml:space="preserve"> server and is </w:t>
       </w:r>
       <w:r>
         <w:rPr>
@@ -6502,12 +7587,14 @@
           <w:numId w:val="23"/>
         </w:numPr>
       </w:pPr>
+      <w:proofErr w:type="gramStart"/>
       <w:r>
         <w:rPr>
           <w:color w:val="FF0000"/>
         </w:rPr>
         <w:t>testing</w:t>
       </w:r>
+      <w:proofErr w:type="gramEnd"/>
       <w:r>
         <w:t xml:space="preserve"> branch is not tracking any</w:t>
       </w:r>
@@ -6558,8 +7645,13 @@
         </w:numPr>
       </w:pPr>
       <w:r>
-        <w:t>Do not rename branches that are still in use by other collaborators</w:t>
-      </w:r>
+        <w:t xml:space="preserve">Do not rename branches that are still in use by other </w:t>
+      </w:r>
+      <w:proofErr w:type="gramStart"/>
+      <w:r>
+        <w:t>collaborators</w:t>
+      </w:r>
+      <w:proofErr w:type="gramEnd"/>
     </w:p>
     <w:p>
       <w:pPr>
@@ -6570,8 +7662,13 @@
         </w:numPr>
       </w:pPr>
       <w:r>
-        <w:t>Do not rename a branch like master/main/mainline</w:t>
-      </w:r>
+        <w:t>Do not rename a branch like master/main/</w:t>
+      </w:r>
+      <w:proofErr w:type="gramStart"/>
+      <w:r>
+        <w:t>mainline</w:t>
+      </w:r>
+      <w:proofErr w:type="gramEnd"/>
     </w:p>
     <w:p>
       <w:pPr>
@@ -6635,14 +7732,30 @@
           <w:b/>
           <w:bCs/>
         </w:rPr>
-        <w:t xml:space="preserve">&lt;remote&gt; </w:t>
-      </w:r>
-      <w:r>
-        <w:rPr>
-          <w:b/>
-          <w:bCs/>
-        </w:rPr>
-        <w:t xml:space="preserve"> --delete </w:t>
+        <w:t>&lt;remote</w:t>
+      </w:r>
+      <w:proofErr w:type="gramStart"/>
+      <w:r>
+        <w:rPr>
+          <w:b/>
+          <w:bCs/>
+        </w:rPr>
+        <w:t xml:space="preserve">&gt; </w:t>
+      </w:r>
+      <w:r>
+        <w:rPr>
+          <w:b/>
+          <w:bCs/>
+        </w:rPr>
+        <w:t xml:space="preserve"> --</w:t>
+      </w:r>
+      <w:proofErr w:type="gramEnd"/>
+      <w:r>
+        <w:rPr>
+          <w:b/>
+          <w:bCs/>
+        </w:rPr>
+        <w:t xml:space="preserve">delete </w:t>
       </w:r>
       <w:r>
         <w:rPr>
@@ -6671,7 +7784,15 @@
         <w:pStyle w:val="BodyText"/>
       </w:pPr>
       <w:r>
-        <w:t>To let others see the corrected branch on the remote.</w:t>
+        <w:t xml:space="preserve">To let </w:t>
+      </w:r>
+      <w:proofErr w:type="gramStart"/>
+      <w:r>
+        <w:t>others</w:t>
+      </w:r>
+      <w:proofErr w:type="gramEnd"/>
+      <w:r>
+        <w:t xml:space="preserve"> see the corrected branch on the remote.</w:t>
       </w:r>
     </w:p>
     <w:p>
@@ -6715,6 +7836,7 @@
         </w:rPr>
         <w:t>git remote add &lt;</w:t>
       </w:r>
+      <w:proofErr w:type="spellStart"/>
       <w:r>
         <w:rPr>
           <w:b/>
@@ -6722,12 +7844,29 @@
         </w:rPr>
         <w:t>remote_name</w:t>
       </w:r>
-      <w:r>
-        <w:rPr>
-          <w:b/>
-          <w:bCs/>
-        </w:rPr>
-        <w:t>&gt; &lt;url&gt;</w:t>
+      <w:proofErr w:type="spellEnd"/>
+      <w:r>
+        <w:rPr>
+          <w:b/>
+          <w:bCs/>
+        </w:rPr>
+        <w:t>&gt; &lt;</w:t>
+      </w:r>
+      <w:proofErr w:type="spellStart"/>
+      <w:r>
+        <w:rPr>
+          <w:b/>
+          <w:bCs/>
+        </w:rPr>
+        <w:t>url</w:t>
+      </w:r>
+      <w:proofErr w:type="spellEnd"/>
+      <w:r>
+        <w:rPr>
+          <w:b/>
+          <w:bCs/>
+        </w:rPr>
+        <w:t>&gt;</w:t>
       </w:r>
       <w:r>
         <w:rPr>
@@ -6743,11 +7882,17 @@
         <w:t>g</w:t>
       </w:r>
       <w:r>
-        <w:t>it repository as a shortname</w:t>
-      </w:r>
+        <w:t xml:space="preserve">it repository as a </w:t>
+      </w:r>
+      <w:proofErr w:type="spellStart"/>
+      <w:r>
+        <w:t>shortname</w:t>
+      </w:r>
+      <w:proofErr w:type="spellEnd"/>
       <w:r>
         <w:t xml:space="preserve">. </w:t>
       </w:r>
+      <w:proofErr w:type="spellStart"/>
       <w:r>
         <w:rPr>
           <w:i/>
@@ -6756,7 +7901,11 @@
         <w:t>shortname</w:t>
       </w:r>
       <w:r>
-        <w:t>’s master branch is now accessible locally</w:t>
+        <w:t>’s</w:t>
+      </w:r>
+      <w:proofErr w:type="spellEnd"/>
+      <w:r>
+        <w:t xml:space="preserve"> master branch is now accessible locally</w:t>
       </w:r>
       <w:r>
         <w:t>.</w:t>
@@ -6771,7 +7920,23 @@
           <w:b/>
           <w:bCs/>
         </w:rPr>
-        <w:t>git init --bare:</w:t>
+        <w:t xml:space="preserve">git </w:t>
+      </w:r>
+      <w:proofErr w:type="spellStart"/>
+      <w:r>
+        <w:rPr>
+          <w:b/>
+          <w:bCs/>
+        </w:rPr>
+        <w:t>init</w:t>
+      </w:r>
+      <w:proofErr w:type="spellEnd"/>
+      <w:r>
+        <w:rPr>
+          <w:b/>
+          <w:bCs/>
+        </w:rPr>
+        <w:t xml:space="preserve"> --bare:</w:t>
       </w:r>
       <w:r>
         <w:t xml:space="preserve"> Make the current working directory a remote where we can push changes.</w:t>
@@ -6917,19 +8082,67 @@
           <w:b/>
           <w:bCs/>
         </w:rPr>
-        <w:t>git remote rename &lt;old_remote&gt; &lt;new_remote&gt;</w:t>
-      </w:r>
-    </w:p>
-    <w:p>
-      <w:pPr>
-        <w:pStyle w:val="BodyText"/>
-      </w:pPr>
-      <w:r>
-        <w:rPr>
-          <w:b/>
-          <w:bCs/>
-        </w:rPr>
-        <w:t xml:space="preserve">git remote rm &lt;remote-name&gt;: </w:t>
+        <w:t>git remote rename &lt;</w:t>
+      </w:r>
+      <w:proofErr w:type="spellStart"/>
+      <w:r>
+        <w:rPr>
+          <w:b/>
+          <w:bCs/>
+        </w:rPr>
+        <w:t>old_remote</w:t>
+      </w:r>
+      <w:proofErr w:type="spellEnd"/>
+      <w:r>
+        <w:rPr>
+          <w:b/>
+          <w:bCs/>
+        </w:rPr>
+        <w:t>&gt; &lt;</w:t>
+      </w:r>
+      <w:proofErr w:type="spellStart"/>
+      <w:r>
+        <w:rPr>
+          <w:b/>
+          <w:bCs/>
+        </w:rPr>
+        <w:t>new_remote</w:t>
+      </w:r>
+      <w:proofErr w:type="spellEnd"/>
+      <w:r>
+        <w:rPr>
+          <w:b/>
+          <w:bCs/>
+        </w:rPr>
+        <w:t>&gt;</w:t>
+      </w:r>
+    </w:p>
+    <w:p>
+      <w:pPr>
+        <w:pStyle w:val="BodyText"/>
+      </w:pPr>
+      <w:r>
+        <w:rPr>
+          <w:b/>
+          <w:bCs/>
+        </w:rPr>
+        <w:t>git remote rm &lt;</w:t>
+      </w:r>
+      <w:proofErr w:type="gramStart"/>
+      <w:r>
+        <w:rPr>
+          <w:b/>
+          <w:bCs/>
+        </w:rPr>
+        <w:t>remote-name</w:t>
+      </w:r>
+      <w:proofErr w:type="gramEnd"/>
+      <w:r>
+        <w:rPr>
+          <w:b/>
+          <w:bCs/>
+        </w:rPr>
+        <w:t xml:space="preserve">&gt;: </w:t>
       </w:r>
       <w:r>
         <w:t>Removes all tracking branches and configuration settings associated with that remote.</w:t>
@@ -6982,7 +8195,23 @@
           <w:b/>
           <w:bCs/>
         </w:rPr>
-        <w:t xml:space="preserve">v#.#&gt;: </w:t>
+        <w:t>v</w:t>
+      </w:r>
+      <w:proofErr w:type="gramStart"/>
+      <w:r>
+        <w:rPr>
+          <w:b/>
+          <w:bCs/>
+        </w:rPr>
+        <w:t>#.#</w:t>
+      </w:r>
+      <w:proofErr w:type="gramEnd"/>
+      <w:r>
+        <w:rPr>
+          <w:b/>
+          <w:bCs/>
+        </w:rPr>
+        <w:t xml:space="preserve">&gt;: </w:t>
       </w:r>
       <w:r>
         <w:t xml:space="preserve"> Removes a tag from a remove directory.</w:t>
@@ -7034,7 +8263,6 @@
         <w:pStyle w:val="Heading3"/>
       </w:pPr>
       <w:r>
-        <w:lastRenderedPageBreak/>
         <w:t>Getting info from remotes</w:t>
       </w:r>
     </w:p>
@@ -7054,7 +8282,23 @@
           <w:b/>
           <w:bCs/>
         </w:rPr>
-        <w:t xml:space="preserve"> &lt;branch_name&gt;</w:t>
+        <w:t xml:space="preserve"> &lt;</w:t>
+      </w:r>
+      <w:proofErr w:type="spellStart"/>
+      <w:r>
+        <w:rPr>
+          <w:b/>
+          <w:bCs/>
+        </w:rPr>
+        <w:t>branch_name</w:t>
+      </w:r>
+      <w:proofErr w:type="spellEnd"/>
+      <w:r>
+        <w:rPr>
+          <w:b/>
+          <w:bCs/>
+        </w:rPr>
+        <w:t>&gt;</w:t>
       </w:r>
       <w:r>
         <w:rPr>
@@ -7119,7 +8363,7 @@
                           <pic:cNvPicPr/>
                         </pic:nvPicPr>
                         <pic:blipFill>
-                          <a:blip r:embed="rId26"/>
+                          <a:blip r:embed="rId28"/>
                           <a:stretch>
                             <a:fillRect/>
                           </a:stretch>
@@ -7169,7 +8413,7 @@
                           <pic:cNvPicPr/>
                         </pic:nvPicPr>
                         <pic:blipFill>
-                          <a:blip r:embed="rId27"/>
+                          <a:blip r:embed="rId29"/>
                           <a:stretch>
                             <a:fillRect/>
                           </a:stretch>
@@ -7224,7 +8468,23 @@
           <w:b/>
           <w:bCs/>
         </w:rPr>
-        <w:t xml:space="preserve"> &lt;branch_name&gt;</w:t>
+        <w:t xml:space="preserve"> &lt;</w:t>
+      </w:r>
+      <w:proofErr w:type="spellStart"/>
+      <w:r>
+        <w:rPr>
+          <w:b/>
+          <w:bCs/>
+        </w:rPr>
+        <w:t>branch_name</w:t>
+      </w:r>
+      <w:proofErr w:type="spellEnd"/>
+      <w:r>
+        <w:rPr>
+          <w:b/>
+          <w:bCs/>
+        </w:rPr>
+        <w:t>&gt;</w:t>
       </w:r>
       <w:r>
         <w:rPr>
@@ -7259,7 +8519,26 @@
           <w:b/>
           <w:bCs/>
         </w:rPr>
-        <w:t>git config --global pull.rebase &lt;"false" or "true"&gt;</w:t>
+        <w:lastRenderedPageBreak/>
+        <w:t xml:space="preserve">git config --global </w:t>
+      </w:r>
+      <w:proofErr w:type="spellStart"/>
+      <w:proofErr w:type="gramStart"/>
+      <w:r>
+        <w:rPr>
+          <w:b/>
+          <w:bCs/>
+        </w:rPr>
+        <w:t>pull.rebase</w:t>
+      </w:r>
+      <w:proofErr w:type="spellEnd"/>
+      <w:proofErr w:type="gramEnd"/>
+      <w:r>
+        <w:rPr>
+          <w:b/>
+          <w:bCs/>
+        </w:rPr>
+        <w:t xml:space="preserve"> &lt;"false" or "true"&gt;</w:t>
       </w:r>
       <w:r>
         <w:t>:</w:t>
@@ -7308,7 +8587,23 @@
           <w:b/>
           <w:bCs/>
         </w:rPr>
-        <w:t xml:space="preserve"> [v#.# | --tags | </w:t>
+        <w:t xml:space="preserve"> [v</w:t>
+      </w:r>
+      <w:proofErr w:type="gramStart"/>
+      <w:r>
+        <w:rPr>
+          <w:b/>
+          <w:bCs/>
+        </w:rPr>
+        <w:t>#.#</w:t>
+      </w:r>
+      <w:proofErr w:type="gramEnd"/>
+      <w:r>
+        <w:rPr>
+          <w:b/>
+          <w:bCs/>
+        </w:rPr>
+        <w:t xml:space="preserve"> | --tags | </w:t>
       </w:r>
       <w:r>
         <w:rPr>
@@ -7322,7 +8617,15 @@
           <w:b/>
           <w:bCs/>
         </w:rPr>
-        <w:t>] &lt;branch</w:t>
+        <w:t>] &lt;</w:t>
+      </w:r>
+      <w:proofErr w:type="spellStart"/>
+      <w:r>
+        <w:rPr>
+          <w:b/>
+          <w:bCs/>
+        </w:rPr>
+        <w:t>branch</w:t>
       </w:r>
       <w:r>
         <w:rPr>
@@ -7331,6 +8634,7 @@
         </w:rPr>
         <w:t>_name</w:t>
       </w:r>
+      <w:proofErr w:type="spellEnd"/>
       <w:r>
         <w:rPr>
           <w:b/>
@@ -7353,7 +8657,15 @@
         <w:t xml:space="preserve"> </w:t>
       </w:r>
       <w:r>
-        <w:t>Takes our last commit and put it in a remote repository or a tag specified. --tags will push all tags and --follow-tags will transfer just announced tags.</w:t>
+        <w:t xml:space="preserve">Takes our last commit and </w:t>
+      </w:r>
+      <w:proofErr w:type="gramStart"/>
+      <w:r>
+        <w:t>put</w:t>
+      </w:r>
+      <w:proofErr w:type="gramEnd"/>
+      <w:r>
+        <w:t xml:space="preserve"> it in a remote repository or a tag specified. --tags will push all tags and --follow-tags will transfer just announced tags.</w:t>
       </w:r>
     </w:p>
     <w:p>
@@ -7399,6 +8711,7 @@
         </w:rPr>
         <w:t>&lt;</w:t>
       </w:r>
+      <w:proofErr w:type="spellStart"/>
       <w:r>
         <w:rPr>
           <w:b/>
@@ -7406,6 +8719,7 @@
         </w:rPr>
         <w:t>my_remote_branch</w:t>
       </w:r>
+      <w:proofErr w:type="spellEnd"/>
       <w:r>
         <w:rPr>
           <w:b/>
@@ -7427,6 +8741,7 @@
         </w:rPr>
         <w:t>&lt;</w:t>
       </w:r>
+      <w:proofErr w:type="spellStart"/>
       <w:r>
         <w:rPr>
           <w:b/>
@@ -7434,6 +8749,7 @@
         </w:rPr>
         <w:t>my_local_branch</w:t>
       </w:r>
+      <w:proofErr w:type="spellEnd"/>
       <w:r>
         <w:rPr>
           <w:b/>
@@ -7452,7 +8768,15 @@
         <w:t>Push a new branch with a different name</w:t>
       </w:r>
       <w:r>
-        <w:t xml:space="preserve"> by keeping </w:t>
+        <w:t xml:space="preserve"> by </w:t>
+      </w:r>
+      <w:proofErr w:type="gramStart"/>
+      <w:r>
+        <w:t>keeping</w:t>
+      </w:r>
+      <w:proofErr w:type="gramEnd"/>
+      <w:r>
+        <w:t xml:space="preserve"> </w:t>
       </w:r>
     </w:p>
     <w:p>
@@ -7463,6 +8787,7 @@
         </w:rPr>
         <w:t>git push &lt;remote&gt; &lt;</w:t>
       </w:r>
+      <w:proofErr w:type="spellStart"/>
       <w:r>
         <w:rPr>
           <w:b/>
@@ -7470,6 +8795,7 @@
         </w:rPr>
         <w:t>my_local_branch</w:t>
       </w:r>
+      <w:proofErr w:type="spellEnd"/>
       <w:r>
         <w:rPr>
           <w:b/>
@@ -7477,6 +8803,7 @@
         </w:rPr>
         <w:t>&gt;:&lt;</w:t>
       </w:r>
+      <w:proofErr w:type="spellStart"/>
       <w:r>
         <w:rPr>
           <w:b/>
@@ -7484,6 +8811,7 @@
         </w:rPr>
         <w:t>my_remote_branch</w:t>
       </w:r>
+      <w:proofErr w:type="spellEnd"/>
       <w:r>
         <w:rPr>
           <w:b/>
@@ -7504,7 +8832,7 @@
 </file>
 
 <file path=word/endnotes.xml><?xml version="1.0" encoding="utf-8"?>
-<w:endnotes xmlns:wpc="http://schemas.microsoft.com/office/word/2010/wordprocessingCanvas" xmlns:cx="http://schemas.microsoft.com/office/drawing/2014/chartex" xmlns:cx1="http://schemas.microsoft.com/office/drawing/2015/9/8/chartex" xmlns:cx2="http://schemas.microsoft.com/office/drawing/2015/10/21/chartex" xmlns:cx3="http://schemas.microsoft.com/office/drawing/2016/5/9/chartex" xmlns:cx4="http://schemas.microsoft.com/office/drawing/2016/5/10/chartex" xmlns:cx5="http://schemas.microsoft.com/office/drawing/2016/5/11/chartex" xmlns:cx6="http://schemas.microsoft.com/office/drawing/2016/5/12/chartex" xmlns:cx7="http://schemas.microsoft.com/office/drawing/2016/5/13/chartex" xmlns:cx8="http://schemas.microsoft.com/office/drawing/2016/5/14/chartex" xmlns:mc="http://schemas.openxmlformats.org/markup-compatibility/2006" xmlns:aink="http://schemas.microsoft.com/office/drawing/2016/ink" xmlns:am3d="http://schemas.microsoft.com/office/drawing/2017/model3d" xmlns:o="urn:schemas-microsoft-com:office:office" xmlns:oel="http://schemas.microsoft.com/office/2019/extlst" xmlns:r="http://schemas.openxmlformats.org/officeDocument/2006/relationships" xmlns:m="http://schemas.openxmlformats.org/officeDocument/2006/math" xmlns:v="urn:schemas-microsoft-com:vml" xmlns:wp14="http://schemas.microsoft.com/office/word/2010/wordprocessingDrawing" xmlns:wp="http://schemas.openxmlformats.org/drawingml/2006/wordprocessingDrawing" xmlns:w10="urn:schemas-microsoft-com:office:word" xmlns:w="http://schemas.openxmlformats.org/wordprocessingml/2006/main" xmlns:w14="http://schemas.microsoft.com/office/word/2010/wordml" xmlns:w15="http://schemas.microsoft.com/office/word/2012/wordml" xmlns:w16cex="http://schemas.microsoft.com/office/word/2018/wordml/cex" xmlns:w16cid="http://schemas.microsoft.com/office/word/2016/wordml/cid" xmlns:w16="http://schemas.microsoft.com/office/word/2018/wordml" xmlns:w16sdtdh="http://schemas.microsoft.com/office/word/2020/wordml/sdtdatahash" xmlns:w16se="http://schemas.microsoft.com/office/word/2015/wordml/symex" xmlns:wpg="http://schemas.microsoft.com/office/word/2010/wordprocessingGroup" xmlns:wpi="http://schemas.microsoft.com/office/word/2010/wordprocessingInk" xmlns:wne="http://schemas.microsoft.com/office/word/2006/wordml" xmlns:wps="http://schemas.microsoft.com/office/word/2010/wordprocessingShape" mc:Ignorable="w14 w15 w16se w16cid w16 w16cex w16sdtdh wp14">
+<w:endnotes xmlns:wpc="http://schemas.microsoft.com/office/word/2010/wordprocessingCanvas" xmlns:cx="http://schemas.microsoft.com/office/drawing/2014/chartex" xmlns:cx1="http://schemas.microsoft.com/office/drawing/2015/9/8/chartex" xmlns:cx2="http://schemas.microsoft.com/office/drawing/2015/10/21/chartex" xmlns:cx3="http://schemas.microsoft.com/office/drawing/2016/5/9/chartex" xmlns:cx4="http://schemas.microsoft.com/office/drawing/2016/5/10/chartex" xmlns:cx5="http://schemas.microsoft.com/office/drawing/2016/5/11/chartex" xmlns:cx6="http://schemas.microsoft.com/office/drawing/2016/5/12/chartex" xmlns:cx7="http://schemas.microsoft.com/office/drawing/2016/5/13/chartex" xmlns:cx8="http://schemas.microsoft.com/office/drawing/2016/5/14/chartex" xmlns:mc="http://schemas.openxmlformats.org/markup-compatibility/2006" xmlns:aink="http://schemas.microsoft.com/office/drawing/2016/ink" xmlns:am3d="http://schemas.microsoft.com/office/drawing/2017/model3d" xmlns:o="urn:schemas-microsoft-com:office:office" xmlns:oel="http://schemas.microsoft.com/office/2019/extlst" xmlns:r="http://schemas.openxmlformats.org/officeDocument/2006/relationships" xmlns:m="http://schemas.openxmlformats.org/officeDocument/2006/math" xmlns:v="urn:schemas-microsoft-com:vml" xmlns:wp14="http://schemas.microsoft.com/office/word/2010/wordprocessingDrawing" xmlns:wp="http://schemas.openxmlformats.org/drawingml/2006/wordprocessingDrawing" xmlns:w10="urn:schemas-microsoft-com:office:word" xmlns:w="http://schemas.openxmlformats.org/wordprocessingml/2006/main" xmlns:w14="http://schemas.microsoft.com/office/word/2010/wordml" xmlns:w15="http://schemas.microsoft.com/office/word/2012/wordml" xmlns:w16cex="http://schemas.microsoft.com/office/word/2018/wordml/cex" xmlns:w16cid="http://schemas.microsoft.com/office/word/2016/wordml/cid" xmlns:w16="http://schemas.microsoft.com/office/word/2018/wordml" xmlns:w16du="http://schemas.microsoft.com/office/word/2023/wordml/word16du" xmlns:w16sdtdh="http://schemas.microsoft.com/office/word/2020/wordml/sdtdatahash" xmlns:w16se="http://schemas.microsoft.com/office/word/2015/wordml/symex" xmlns:wpg="http://schemas.microsoft.com/office/word/2010/wordprocessingGroup" xmlns:wpi="http://schemas.microsoft.com/office/word/2010/wordprocessingInk" xmlns:wne="http://schemas.microsoft.com/office/word/2006/wordml" xmlns:wps="http://schemas.microsoft.com/office/word/2010/wordprocessingShape" mc:Ignorable="w14 w15 w16se w16cid w16 w16cex w16sdtdh wp14">
   <w:endnote w:type="separator" w:id="-1">
     <w:p>
       <w:r>
@@ -7523,7 +8851,7 @@
 </file>
 
 <file path=word/footnotes.xml><?xml version="1.0" encoding="utf-8"?>
-<w:footnotes xmlns:wpc="http://schemas.microsoft.com/office/word/2010/wordprocessingCanvas" xmlns:cx="http://schemas.microsoft.com/office/drawing/2014/chartex" xmlns:cx1="http://schemas.microsoft.com/office/drawing/2015/9/8/chartex" xmlns:cx2="http://schemas.microsoft.com/office/drawing/2015/10/21/chartex" xmlns:cx3="http://schemas.microsoft.com/office/drawing/2016/5/9/chartex" xmlns:cx4="http://schemas.microsoft.com/office/drawing/2016/5/10/chartex" xmlns:cx5="http://schemas.microsoft.com/office/drawing/2016/5/11/chartex" xmlns:cx6="http://schemas.microsoft.com/office/drawing/2016/5/12/chartex" xmlns:cx7="http://schemas.microsoft.com/office/drawing/2016/5/13/chartex" xmlns:cx8="http://schemas.microsoft.com/office/drawing/2016/5/14/chartex" xmlns:mc="http://schemas.openxmlformats.org/markup-compatibility/2006" xmlns:aink="http://schemas.microsoft.com/office/drawing/2016/ink" xmlns:am3d="http://schemas.microsoft.com/office/drawing/2017/model3d" xmlns:o="urn:schemas-microsoft-com:office:office" xmlns:oel="http://schemas.microsoft.com/office/2019/extlst" xmlns:r="http://schemas.openxmlformats.org/officeDocument/2006/relationships" xmlns:m="http://schemas.openxmlformats.org/officeDocument/2006/math" xmlns:v="urn:schemas-microsoft-com:vml" xmlns:wp14="http://schemas.microsoft.com/office/word/2010/wordprocessingDrawing" xmlns:wp="http://schemas.openxmlformats.org/drawingml/2006/wordprocessingDrawing" xmlns:w10="urn:schemas-microsoft-com:office:word" xmlns:w="http://schemas.openxmlformats.org/wordprocessingml/2006/main" xmlns:w14="http://schemas.microsoft.com/office/word/2010/wordml" xmlns:w15="http://schemas.microsoft.com/office/word/2012/wordml" xmlns:w16cex="http://schemas.microsoft.com/office/word/2018/wordml/cex" xmlns:w16cid="http://schemas.microsoft.com/office/word/2016/wordml/cid" xmlns:w16="http://schemas.microsoft.com/office/word/2018/wordml" xmlns:w16sdtdh="http://schemas.microsoft.com/office/word/2020/wordml/sdtdatahash" xmlns:w16se="http://schemas.microsoft.com/office/word/2015/wordml/symex" xmlns:wpg="http://schemas.microsoft.com/office/word/2010/wordprocessingGroup" xmlns:wpi="http://schemas.microsoft.com/office/word/2010/wordprocessingInk" xmlns:wne="http://schemas.microsoft.com/office/word/2006/wordml" xmlns:wps="http://schemas.microsoft.com/office/word/2010/wordprocessingShape" mc:Ignorable="w14 w15 w16se w16cid w16 w16cex w16sdtdh wp14">
+<w:footnotes xmlns:wpc="http://schemas.microsoft.com/office/word/2010/wordprocessingCanvas" xmlns:cx="http://schemas.microsoft.com/office/drawing/2014/chartex" xmlns:cx1="http://schemas.microsoft.com/office/drawing/2015/9/8/chartex" xmlns:cx2="http://schemas.microsoft.com/office/drawing/2015/10/21/chartex" xmlns:cx3="http://schemas.microsoft.com/office/drawing/2016/5/9/chartex" xmlns:cx4="http://schemas.microsoft.com/office/drawing/2016/5/10/chartex" xmlns:cx5="http://schemas.microsoft.com/office/drawing/2016/5/11/chartex" xmlns:cx6="http://schemas.microsoft.com/office/drawing/2016/5/12/chartex" xmlns:cx7="http://schemas.microsoft.com/office/drawing/2016/5/13/chartex" xmlns:cx8="http://schemas.microsoft.com/office/drawing/2016/5/14/chartex" xmlns:mc="http://schemas.openxmlformats.org/markup-compatibility/2006" xmlns:aink="http://schemas.microsoft.com/office/drawing/2016/ink" xmlns:am3d="http://schemas.microsoft.com/office/drawing/2017/model3d" xmlns:o="urn:schemas-microsoft-com:office:office" xmlns:oel="http://schemas.microsoft.com/office/2019/extlst" xmlns:r="http://schemas.openxmlformats.org/officeDocument/2006/relationships" xmlns:m="http://schemas.openxmlformats.org/officeDocument/2006/math" xmlns:v="urn:schemas-microsoft-com:vml" xmlns:wp14="http://schemas.microsoft.com/office/word/2010/wordprocessingDrawing" xmlns:wp="http://schemas.openxmlformats.org/drawingml/2006/wordprocessingDrawing" xmlns:w10="urn:schemas-microsoft-com:office:word" xmlns:w="http://schemas.openxmlformats.org/wordprocessingml/2006/main" xmlns:w14="http://schemas.microsoft.com/office/word/2010/wordml" xmlns:w15="http://schemas.microsoft.com/office/word/2012/wordml" xmlns:w16cex="http://schemas.microsoft.com/office/word/2018/wordml/cex" xmlns:w16cid="http://schemas.microsoft.com/office/word/2016/wordml/cid" xmlns:w16="http://schemas.microsoft.com/office/word/2018/wordml" xmlns:w16du="http://schemas.microsoft.com/office/word/2023/wordml/word16du" xmlns:w16sdtdh="http://schemas.microsoft.com/office/word/2020/wordml/sdtdatahash" xmlns:w16se="http://schemas.microsoft.com/office/word/2015/wordml/symex" xmlns:wpg="http://schemas.microsoft.com/office/word/2010/wordprocessingGroup" xmlns:wpi="http://schemas.microsoft.com/office/word/2010/wordprocessingInk" xmlns:wne="http://schemas.microsoft.com/office/word/2006/wordml" xmlns:wps="http://schemas.microsoft.com/office/word/2010/wordprocessingShape" mc:Ignorable="w14 w15 w16se w16cid w16 w16cex w16sdtdh wp14">
   <w:footnote w:type="separator" w:id="-1">
     <w:p>
       <w:r>
@@ -7542,7 +8870,7 @@
 </file>
 
 <file path=word/numbering.xml><?xml version="1.0" encoding="utf-8"?>
-<w:numbering xmlns:wpc="http://schemas.microsoft.com/office/word/2010/wordprocessingCanvas" xmlns:cx="http://schemas.microsoft.com/office/drawing/2014/chartex" xmlns:cx1="http://schemas.microsoft.com/office/drawing/2015/9/8/chartex" xmlns:cx2="http://schemas.microsoft.com/office/drawing/2015/10/21/chartex" xmlns:cx3="http://schemas.microsoft.com/office/drawing/2016/5/9/chartex" xmlns:cx4="http://schemas.microsoft.com/office/drawing/2016/5/10/chartex" xmlns:cx5="http://schemas.microsoft.com/office/drawing/2016/5/11/chartex" xmlns:cx6="http://schemas.microsoft.com/office/drawing/2016/5/12/chartex" xmlns:cx7="http://schemas.microsoft.com/office/drawing/2016/5/13/chartex" xmlns:cx8="http://schemas.microsoft.com/office/drawing/2016/5/14/chartex" xmlns:mc="http://schemas.openxmlformats.org/markup-compatibility/2006" xmlns:aink="http://schemas.microsoft.com/office/drawing/2016/ink" xmlns:am3d="http://schemas.microsoft.com/office/drawing/2017/model3d" xmlns:o="urn:schemas-microsoft-com:office:office" xmlns:oel="http://schemas.microsoft.com/office/2019/extlst" xmlns:r="http://schemas.openxmlformats.org/officeDocument/2006/relationships" xmlns:m="http://schemas.openxmlformats.org/officeDocument/2006/math" xmlns:v="urn:schemas-microsoft-com:vml" xmlns:wp14="http://schemas.microsoft.com/office/word/2010/wordprocessingDrawing" xmlns:wp="http://schemas.openxmlformats.org/drawingml/2006/wordprocessingDrawing" xmlns:w10="urn:schemas-microsoft-com:office:word" xmlns:w="http://schemas.openxmlformats.org/wordprocessingml/2006/main" xmlns:w14="http://schemas.microsoft.com/office/word/2010/wordml" xmlns:w15="http://schemas.microsoft.com/office/word/2012/wordml" xmlns:w16cex="http://schemas.microsoft.com/office/word/2018/wordml/cex" xmlns:w16cid="http://schemas.microsoft.com/office/word/2016/wordml/cid" xmlns:w16="http://schemas.microsoft.com/office/word/2018/wordml" xmlns:w16sdtdh="http://schemas.microsoft.com/office/word/2020/wordml/sdtdatahash" xmlns:w16se="http://schemas.microsoft.com/office/word/2015/wordml/symex" xmlns:wpg="http://schemas.microsoft.com/office/word/2010/wordprocessingGroup" xmlns:wpi="http://schemas.microsoft.com/office/word/2010/wordprocessingInk" xmlns:wne="http://schemas.microsoft.com/office/word/2006/wordml" xmlns:wps="http://schemas.microsoft.com/office/word/2010/wordprocessingShape" mc:Ignorable="w14 w15 w16se w16cid w16 w16cex w16sdtdh wp14">
+<w:numbering xmlns:wpc="http://schemas.microsoft.com/office/word/2010/wordprocessingCanvas" xmlns:cx="http://schemas.microsoft.com/office/drawing/2014/chartex" xmlns:cx1="http://schemas.microsoft.com/office/drawing/2015/9/8/chartex" xmlns:cx2="http://schemas.microsoft.com/office/drawing/2015/10/21/chartex" xmlns:cx3="http://schemas.microsoft.com/office/drawing/2016/5/9/chartex" xmlns:cx4="http://schemas.microsoft.com/office/drawing/2016/5/10/chartex" xmlns:cx5="http://schemas.microsoft.com/office/drawing/2016/5/11/chartex" xmlns:cx6="http://schemas.microsoft.com/office/drawing/2016/5/12/chartex" xmlns:cx7="http://schemas.microsoft.com/office/drawing/2016/5/13/chartex" xmlns:cx8="http://schemas.microsoft.com/office/drawing/2016/5/14/chartex" xmlns:mc="http://schemas.openxmlformats.org/markup-compatibility/2006" xmlns:aink="http://schemas.microsoft.com/office/drawing/2016/ink" xmlns:am3d="http://schemas.microsoft.com/office/drawing/2017/model3d" xmlns:o="urn:schemas-microsoft-com:office:office" xmlns:oel="http://schemas.microsoft.com/office/2019/extlst" xmlns:r="http://schemas.openxmlformats.org/officeDocument/2006/relationships" xmlns:m="http://schemas.openxmlformats.org/officeDocument/2006/math" xmlns:v="urn:schemas-microsoft-com:vml" xmlns:wp14="http://schemas.microsoft.com/office/word/2010/wordprocessingDrawing" xmlns:wp="http://schemas.openxmlformats.org/drawingml/2006/wordprocessingDrawing" xmlns:w10="urn:schemas-microsoft-com:office:word" xmlns:w="http://schemas.openxmlformats.org/wordprocessingml/2006/main" xmlns:w14="http://schemas.microsoft.com/office/word/2010/wordml" xmlns:w15="http://schemas.microsoft.com/office/word/2012/wordml" xmlns:w16cex="http://schemas.microsoft.com/office/word/2018/wordml/cex" xmlns:w16cid="http://schemas.microsoft.com/office/word/2016/wordml/cid" xmlns:w16="http://schemas.microsoft.com/office/word/2018/wordml" xmlns:w16du="http://schemas.microsoft.com/office/word/2023/wordml/word16du" xmlns:w16sdtdh="http://schemas.microsoft.com/office/word/2020/wordml/sdtdatahash" xmlns:w16se="http://schemas.microsoft.com/office/word/2015/wordml/symex" xmlns:wpg="http://schemas.microsoft.com/office/word/2010/wordprocessingGroup" xmlns:wpi="http://schemas.microsoft.com/office/word/2010/wordprocessingInk" xmlns:wne="http://schemas.microsoft.com/office/word/2006/wordml" xmlns:wps="http://schemas.microsoft.com/office/word/2010/wordprocessingShape" mc:Ignorable="w14 w15 w16se w16cid w16 w16cex w16sdtdh wp14">
   <w:abstractNum w:abstractNumId="0" w15:restartNumberingAfterBreak="0">
     <w:nsid w:val="04A31665"/>
     <w:multiLevelType w:val="hybridMultilevel"/>

</xml_diff>

<commit_message>
Adding some git notes
</commit_message>
<xml_diff>
--- a/09 Other tecnology/32 Git summary V02.docx
+++ b/09 Other tecnology/32 Git summary V02.docx
@@ -1,6 +1,6 @@
 
 <file path=word/document.xml><?xml version="1.0" encoding="utf-8"?>
-<w:document xmlns:wpc="http://schemas.microsoft.com/office/word/2010/wordprocessingCanvas" xmlns:cx="http://schemas.microsoft.com/office/drawing/2014/chartex" xmlns:cx1="http://schemas.microsoft.com/office/drawing/2015/9/8/chartex" xmlns:cx2="http://schemas.microsoft.com/office/drawing/2015/10/21/chartex" xmlns:cx3="http://schemas.microsoft.com/office/drawing/2016/5/9/chartex" xmlns:cx4="http://schemas.microsoft.com/office/drawing/2016/5/10/chartex" xmlns:cx5="http://schemas.microsoft.com/office/drawing/2016/5/11/chartex" xmlns:cx6="http://schemas.microsoft.com/office/drawing/2016/5/12/chartex" xmlns:cx7="http://schemas.microsoft.com/office/drawing/2016/5/13/chartex" xmlns:cx8="http://schemas.microsoft.com/office/drawing/2016/5/14/chartex" xmlns:mc="http://schemas.openxmlformats.org/markup-compatibility/2006" xmlns:aink="http://schemas.microsoft.com/office/drawing/2016/ink" xmlns:am3d="http://schemas.microsoft.com/office/drawing/2017/model3d" xmlns:o="urn:schemas-microsoft-com:office:office" xmlns:oel="http://schemas.microsoft.com/office/2019/extlst" xmlns:r="http://schemas.openxmlformats.org/officeDocument/2006/relationships" xmlns:m="http://schemas.openxmlformats.org/officeDocument/2006/math" xmlns:v="urn:schemas-microsoft-com:vml" xmlns:wp14="http://schemas.microsoft.com/office/word/2010/wordprocessingDrawing" xmlns:wp="http://schemas.openxmlformats.org/drawingml/2006/wordprocessingDrawing" xmlns:w10="urn:schemas-microsoft-com:office:word" xmlns:w="http://schemas.openxmlformats.org/wordprocessingml/2006/main" xmlns:w14="http://schemas.microsoft.com/office/word/2010/wordml" xmlns:w15="http://schemas.microsoft.com/office/word/2012/wordml" xmlns:w16cex="http://schemas.microsoft.com/office/word/2018/wordml/cex" xmlns:w16cid="http://schemas.microsoft.com/office/word/2016/wordml/cid" xmlns:w16="http://schemas.microsoft.com/office/word/2018/wordml" xmlns:w16du="http://schemas.microsoft.com/office/word/2023/wordml/word16du" xmlns:w16sdtdh="http://schemas.microsoft.com/office/word/2020/wordml/sdtdatahash" xmlns:w16se="http://schemas.microsoft.com/office/word/2015/wordml/symex" xmlns:wpg="http://schemas.microsoft.com/office/word/2010/wordprocessingGroup" xmlns:wpi="http://schemas.microsoft.com/office/word/2010/wordprocessingInk" xmlns:wne="http://schemas.microsoft.com/office/word/2006/wordml" xmlns:wps="http://schemas.microsoft.com/office/word/2010/wordprocessingShape" mc:Ignorable="w14 w15 w16se w16cid w16 w16cex w16sdtdh wp14">
+<w:document xmlns:wpc="http://schemas.microsoft.com/office/word/2010/wordprocessingCanvas" xmlns:cx="http://schemas.microsoft.com/office/drawing/2014/chartex" xmlns:cx1="http://schemas.microsoft.com/office/drawing/2015/9/8/chartex" xmlns:cx2="http://schemas.microsoft.com/office/drawing/2015/10/21/chartex" xmlns:cx3="http://schemas.microsoft.com/office/drawing/2016/5/9/chartex" xmlns:cx4="http://schemas.microsoft.com/office/drawing/2016/5/10/chartex" xmlns:cx5="http://schemas.microsoft.com/office/drawing/2016/5/11/chartex" xmlns:cx6="http://schemas.microsoft.com/office/drawing/2016/5/12/chartex" xmlns:cx7="http://schemas.microsoft.com/office/drawing/2016/5/13/chartex" xmlns:cx8="http://schemas.microsoft.com/office/drawing/2016/5/14/chartex" xmlns:mc="http://schemas.openxmlformats.org/markup-compatibility/2006" xmlns:aink="http://schemas.microsoft.com/office/drawing/2016/ink" xmlns:am3d="http://schemas.microsoft.com/office/drawing/2017/model3d" xmlns:o="urn:schemas-microsoft-com:office:office" xmlns:oel="http://schemas.microsoft.com/office/2019/extlst" xmlns:r="http://schemas.openxmlformats.org/officeDocument/2006/relationships" xmlns:m="http://schemas.openxmlformats.org/officeDocument/2006/math" xmlns:v="urn:schemas-microsoft-com:vml" xmlns:wp14="http://schemas.microsoft.com/office/word/2010/wordprocessingDrawing" xmlns:wp="http://schemas.openxmlformats.org/drawingml/2006/wordprocessingDrawing" xmlns:w10="urn:schemas-microsoft-com:office:word" xmlns:w="http://schemas.openxmlformats.org/wordprocessingml/2006/main" xmlns:w14="http://schemas.microsoft.com/office/word/2010/wordml" xmlns:w15="http://schemas.microsoft.com/office/word/2012/wordml" xmlns:w16cex="http://schemas.microsoft.com/office/word/2018/wordml/cex" xmlns:w16cid="http://schemas.microsoft.com/office/word/2016/wordml/cid" xmlns:w16="http://schemas.microsoft.com/office/word/2018/wordml" xmlns:w16sdtdh="http://schemas.microsoft.com/office/word/2020/wordml/sdtdatahash" xmlns:w16se="http://schemas.microsoft.com/office/word/2015/wordml/symex" xmlns:wpg="http://schemas.microsoft.com/office/word/2010/wordprocessingGroup" xmlns:wpi="http://schemas.microsoft.com/office/word/2010/wordprocessingInk" xmlns:wne="http://schemas.microsoft.com/office/word/2006/wordml" xmlns:wps="http://schemas.microsoft.com/office/word/2010/wordprocessingShape" mc:Ignorable="w14 w15 w16se w16cid w16 w16cex w16sdtdh wp14">
   <w:body>
     <w:p>
       <w:pPr>
@@ -6605,6 +6605,94 @@
       </w:pPr>
       <w:r>
         <w:rPr>
+          <w:b/>
+          <w:bCs/>
+        </w:rPr>
+        <w:t>git merge --abort</w:t>
+      </w:r>
+      <w:r>
+        <w:rPr>
+          <w:b/>
+          <w:bCs/>
+        </w:rPr>
+        <w:t>:</w:t>
+      </w:r>
+      <w:r>
+        <w:t xml:space="preserve"> S</w:t>
+      </w:r>
+      <w:r>
+        <w:t>top</w:t>
+      </w:r>
+      <w:r>
+        <w:t>s</w:t>
+      </w:r>
+      <w:r>
+        <w:t xml:space="preserve"> the </w:t>
+      </w:r>
+      <w:proofErr w:type="gramStart"/>
+      <w:r>
+        <w:t>merge</w:t>
+      </w:r>
+      <w:proofErr w:type="gramEnd"/>
+      <w:r>
+        <w:t xml:space="preserve"> process and return your branch to the state it was in before you started the merge.</w:t>
+      </w:r>
+    </w:p>
+    <w:p>
+      <w:pPr>
+        <w:pStyle w:val="BodyText"/>
+      </w:pPr>
+      <w:r>
+        <w:rPr>
+          <w:b/>
+          <w:bCs/>
+        </w:rPr>
+        <w:t xml:space="preserve">git merge -X theirs </w:t>
+      </w:r>
+      <w:proofErr w:type="spellStart"/>
+      <w:r>
+        <w:rPr>
+          <w:b/>
+          <w:bCs/>
+        </w:rPr>
+        <w:t>new_branch</w:t>
+      </w:r>
+      <w:proofErr w:type="spellEnd"/>
+      <w:r>
+        <w:rPr>
+          <w:b/>
+          <w:bCs/>
+        </w:rPr>
+        <w:t>:</w:t>
+      </w:r>
+      <w:r>
+        <w:t xml:space="preserve"> </w:t>
+      </w:r>
+      <w:r>
+        <w:t xml:space="preserve">If there are any conflicts, keep the changes from </w:t>
+      </w:r>
+      <w:proofErr w:type="spellStart"/>
+      <w:r>
+        <w:t>new_</w:t>
+      </w:r>
+      <w:proofErr w:type="gramStart"/>
+      <w:r>
+        <w:t>branch</w:t>
+      </w:r>
+      <w:proofErr w:type="spellEnd"/>
+      <w:proofErr w:type="gramEnd"/>
+    </w:p>
+    <w:p>
+      <w:pPr>
+        <w:pStyle w:val="BodyText"/>
+      </w:pPr>
+    </w:p>
+    <w:p>
+      <w:pPr>
+        <w:pStyle w:val="BodyText"/>
+      </w:pPr>
+      <w:r>
+        <w:rPr>
           <w:noProof/>
         </w:rPr>
         <w:drawing>
@@ -8832,7 +8920,7 @@
 </file>
 
 <file path=word/endnotes.xml><?xml version="1.0" encoding="utf-8"?>
-<w:endnotes xmlns:wpc="http://schemas.microsoft.com/office/word/2010/wordprocessingCanvas" xmlns:cx="http://schemas.microsoft.com/office/drawing/2014/chartex" xmlns:cx1="http://schemas.microsoft.com/office/drawing/2015/9/8/chartex" xmlns:cx2="http://schemas.microsoft.com/office/drawing/2015/10/21/chartex" xmlns:cx3="http://schemas.microsoft.com/office/drawing/2016/5/9/chartex" xmlns:cx4="http://schemas.microsoft.com/office/drawing/2016/5/10/chartex" xmlns:cx5="http://schemas.microsoft.com/office/drawing/2016/5/11/chartex" xmlns:cx6="http://schemas.microsoft.com/office/drawing/2016/5/12/chartex" xmlns:cx7="http://schemas.microsoft.com/office/drawing/2016/5/13/chartex" xmlns:cx8="http://schemas.microsoft.com/office/drawing/2016/5/14/chartex" xmlns:mc="http://schemas.openxmlformats.org/markup-compatibility/2006" xmlns:aink="http://schemas.microsoft.com/office/drawing/2016/ink" xmlns:am3d="http://schemas.microsoft.com/office/drawing/2017/model3d" xmlns:o="urn:schemas-microsoft-com:office:office" xmlns:oel="http://schemas.microsoft.com/office/2019/extlst" xmlns:r="http://schemas.openxmlformats.org/officeDocument/2006/relationships" xmlns:m="http://schemas.openxmlformats.org/officeDocument/2006/math" xmlns:v="urn:schemas-microsoft-com:vml" xmlns:wp14="http://schemas.microsoft.com/office/word/2010/wordprocessingDrawing" xmlns:wp="http://schemas.openxmlformats.org/drawingml/2006/wordprocessingDrawing" xmlns:w10="urn:schemas-microsoft-com:office:word" xmlns:w="http://schemas.openxmlformats.org/wordprocessingml/2006/main" xmlns:w14="http://schemas.microsoft.com/office/word/2010/wordml" xmlns:w15="http://schemas.microsoft.com/office/word/2012/wordml" xmlns:w16cex="http://schemas.microsoft.com/office/word/2018/wordml/cex" xmlns:w16cid="http://schemas.microsoft.com/office/word/2016/wordml/cid" xmlns:w16="http://schemas.microsoft.com/office/word/2018/wordml" xmlns:w16du="http://schemas.microsoft.com/office/word/2023/wordml/word16du" xmlns:w16sdtdh="http://schemas.microsoft.com/office/word/2020/wordml/sdtdatahash" xmlns:w16se="http://schemas.microsoft.com/office/word/2015/wordml/symex" xmlns:wpg="http://schemas.microsoft.com/office/word/2010/wordprocessingGroup" xmlns:wpi="http://schemas.microsoft.com/office/word/2010/wordprocessingInk" xmlns:wne="http://schemas.microsoft.com/office/word/2006/wordml" xmlns:wps="http://schemas.microsoft.com/office/word/2010/wordprocessingShape" mc:Ignorable="w14 w15 w16se w16cid w16 w16cex w16sdtdh wp14">
+<w:endnotes xmlns:wpc="http://schemas.microsoft.com/office/word/2010/wordprocessingCanvas" xmlns:cx="http://schemas.microsoft.com/office/drawing/2014/chartex" xmlns:cx1="http://schemas.microsoft.com/office/drawing/2015/9/8/chartex" xmlns:cx2="http://schemas.microsoft.com/office/drawing/2015/10/21/chartex" xmlns:cx3="http://schemas.microsoft.com/office/drawing/2016/5/9/chartex" xmlns:cx4="http://schemas.microsoft.com/office/drawing/2016/5/10/chartex" xmlns:cx5="http://schemas.microsoft.com/office/drawing/2016/5/11/chartex" xmlns:cx6="http://schemas.microsoft.com/office/drawing/2016/5/12/chartex" xmlns:cx7="http://schemas.microsoft.com/office/drawing/2016/5/13/chartex" xmlns:cx8="http://schemas.microsoft.com/office/drawing/2016/5/14/chartex" xmlns:mc="http://schemas.openxmlformats.org/markup-compatibility/2006" xmlns:aink="http://schemas.microsoft.com/office/drawing/2016/ink" xmlns:am3d="http://schemas.microsoft.com/office/drawing/2017/model3d" xmlns:o="urn:schemas-microsoft-com:office:office" xmlns:oel="http://schemas.microsoft.com/office/2019/extlst" xmlns:r="http://schemas.openxmlformats.org/officeDocument/2006/relationships" xmlns:m="http://schemas.openxmlformats.org/officeDocument/2006/math" xmlns:v="urn:schemas-microsoft-com:vml" xmlns:wp14="http://schemas.microsoft.com/office/word/2010/wordprocessingDrawing" xmlns:wp="http://schemas.openxmlformats.org/drawingml/2006/wordprocessingDrawing" xmlns:w10="urn:schemas-microsoft-com:office:word" xmlns:w="http://schemas.openxmlformats.org/wordprocessingml/2006/main" xmlns:w14="http://schemas.microsoft.com/office/word/2010/wordml" xmlns:w15="http://schemas.microsoft.com/office/word/2012/wordml" xmlns:w16cex="http://schemas.microsoft.com/office/word/2018/wordml/cex" xmlns:w16cid="http://schemas.microsoft.com/office/word/2016/wordml/cid" xmlns:w16="http://schemas.microsoft.com/office/word/2018/wordml" xmlns:w16sdtdh="http://schemas.microsoft.com/office/word/2020/wordml/sdtdatahash" xmlns:w16se="http://schemas.microsoft.com/office/word/2015/wordml/symex" xmlns:wpg="http://schemas.microsoft.com/office/word/2010/wordprocessingGroup" xmlns:wpi="http://schemas.microsoft.com/office/word/2010/wordprocessingInk" xmlns:wne="http://schemas.microsoft.com/office/word/2006/wordml" xmlns:wps="http://schemas.microsoft.com/office/word/2010/wordprocessingShape" mc:Ignorable="w14 w15 w16se w16cid w16 w16cex w16sdtdh wp14">
   <w:endnote w:type="separator" w:id="-1">
     <w:p>
       <w:r>
@@ -8851,7 +8939,7 @@
 </file>
 
 <file path=word/footnotes.xml><?xml version="1.0" encoding="utf-8"?>
-<w:footnotes xmlns:wpc="http://schemas.microsoft.com/office/word/2010/wordprocessingCanvas" xmlns:cx="http://schemas.microsoft.com/office/drawing/2014/chartex" xmlns:cx1="http://schemas.microsoft.com/office/drawing/2015/9/8/chartex" xmlns:cx2="http://schemas.microsoft.com/office/drawing/2015/10/21/chartex" xmlns:cx3="http://schemas.microsoft.com/office/drawing/2016/5/9/chartex" xmlns:cx4="http://schemas.microsoft.com/office/drawing/2016/5/10/chartex" xmlns:cx5="http://schemas.microsoft.com/office/drawing/2016/5/11/chartex" xmlns:cx6="http://schemas.microsoft.com/office/drawing/2016/5/12/chartex" xmlns:cx7="http://schemas.microsoft.com/office/drawing/2016/5/13/chartex" xmlns:cx8="http://schemas.microsoft.com/office/drawing/2016/5/14/chartex" xmlns:mc="http://schemas.openxmlformats.org/markup-compatibility/2006" xmlns:aink="http://schemas.microsoft.com/office/drawing/2016/ink" xmlns:am3d="http://schemas.microsoft.com/office/drawing/2017/model3d" xmlns:o="urn:schemas-microsoft-com:office:office" xmlns:oel="http://schemas.microsoft.com/office/2019/extlst" xmlns:r="http://schemas.openxmlformats.org/officeDocument/2006/relationships" xmlns:m="http://schemas.openxmlformats.org/officeDocument/2006/math" xmlns:v="urn:schemas-microsoft-com:vml" xmlns:wp14="http://schemas.microsoft.com/office/word/2010/wordprocessingDrawing" xmlns:wp="http://schemas.openxmlformats.org/drawingml/2006/wordprocessingDrawing" xmlns:w10="urn:schemas-microsoft-com:office:word" xmlns:w="http://schemas.openxmlformats.org/wordprocessingml/2006/main" xmlns:w14="http://schemas.microsoft.com/office/word/2010/wordml" xmlns:w15="http://schemas.microsoft.com/office/word/2012/wordml" xmlns:w16cex="http://schemas.microsoft.com/office/word/2018/wordml/cex" xmlns:w16cid="http://schemas.microsoft.com/office/word/2016/wordml/cid" xmlns:w16="http://schemas.microsoft.com/office/word/2018/wordml" xmlns:w16du="http://schemas.microsoft.com/office/word/2023/wordml/word16du" xmlns:w16sdtdh="http://schemas.microsoft.com/office/word/2020/wordml/sdtdatahash" xmlns:w16se="http://schemas.microsoft.com/office/word/2015/wordml/symex" xmlns:wpg="http://schemas.microsoft.com/office/word/2010/wordprocessingGroup" xmlns:wpi="http://schemas.microsoft.com/office/word/2010/wordprocessingInk" xmlns:wne="http://schemas.microsoft.com/office/word/2006/wordml" xmlns:wps="http://schemas.microsoft.com/office/word/2010/wordprocessingShape" mc:Ignorable="w14 w15 w16se w16cid w16 w16cex w16sdtdh wp14">
+<w:footnotes xmlns:wpc="http://schemas.microsoft.com/office/word/2010/wordprocessingCanvas" xmlns:cx="http://schemas.microsoft.com/office/drawing/2014/chartex" xmlns:cx1="http://schemas.microsoft.com/office/drawing/2015/9/8/chartex" xmlns:cx2="http://schemas.microsoft.com/office/drawing/2015/10/21/chartex" xmlns:cx3="http://schemas.microsoft.com/office/drawing/2016/5/9/chartex" xmlns:cx4="http://schemas.microsoft.com/office/drawing/2016/5/10/chartex" xmlns:cx5="http://schemas.microsoft.com/office/drawing/2016/5/11/chartex" xmlns:cx6="http://schemas.microsoft.com/office/drawing/2016/5/12/chartex" xmlns:cx7="http://schemas.microsoft.com/office/drawing/2016/5/13/chartex" xmlns:cx8="http://schemas.microsoft.com/office/drawing/2016/5/14/chartex" xmlns:mc="http://schemas.openxmlformats.org/markup-compatibility/2006" xmlns:aink="http://schemas.microsoft.com/office/drawing/2016/ink" xmlns:am3d="http://schemas.microsoft.com/office/drawing/2017/model3d" xmlns:o="urn:schemas-microsoft-com:office:office" xmlns:oel="http://schemas.microsoft.com/office/2019/extlst" xmlns:r="http://schemas.openxmlformats.org/officeDocument/2006/relationships" xmlns:m="http://schemas.openxmlformats.org/officeDocument/2006/math" xmlns:v="urn:schemas-microsoft-com:vml" xmlns:wp14="http://schemas.microsoft.com/office/word/2010/wordprocessingDrawing" xmlns:wp="http://schemas.openxmlformats.org/drawingml/2006/wordprocessingDrawing" xmlns:w10="urn:schemas-microsoft-com:office:word" xmlns:w="http://schemas.openxmlformats.org/wordprocessingml/2006/main" xmlns:w14="http://schemas.microsoft.com/office/word/2010/wordml" xmlns:w15="http://schemas.microsoft.com/office/word/2012/wordml" xmlns:w16cex="http://schemas.microsoft.com/office/word/2018/wordml/cex" xmlns:w16cid="http://schemas.microsoft.com/office/word/2016/wordml/cid" xmlns:w16="http://schemas.microsoft.com/office/word/2018/wordml" xmlns:w16sdtdh="http://schemas.microsoft.com/office/word/2020/wordml/sdtdatahash" xmlns:w16se="http://schemas.microsoft.com/office/word/2015/wordml/symex" xmlns:wpg="http://schemas.microsoft.com/office/word/2010/wordprocessingGroup" xmlns:wpi="http://schemas.microsoft.com/office/word/2010/wordprocessingInk" xmlns:wne="http://schemas.microsoft.com/office/word/2006/wordml" xmlns:wps="http://schemas.microsoft.com/office/word/2010/wordprocessingShape" mc:Ignorable="w14 w15 w16se w16cid w16 w16cex w16sdtdh wp14">
   <w:footnote w:type="separator" w:id="-1">
     <w:p>
       <w:r>
@@ -8870,7 +8958,7 @@
 </file>
 
 <file path=word/numbering.xml><?xml version="1.0" encoding="utf-8"?>
-<w:numbering xmlns:wpc="http://schemas.microsoft.com/office/word/2010/wordprocessingCanvas" xmlns:cx="http://schemas.microsoft.com/office/drawing/2014/chartex" xmlns:cx1="http://schemas.microsoft.com/office/drawing/2015/9/8/chartex" xmlns:cx2="http://schemas.microsoft.com/office/drawing/2015/10/21/chartex" xmlns:cx3="http://schemas.microsoft.com/office/drawing/2016/5/9/chartex" xmlns:cx4="http://schemas.microsoft.com/office/drawing/2016/5/10/chartex" xmlns:cx5="http://schemas.microsoft.com/office/drawing/2016/5/11/chartex" xmlns:cx6="http://schemas.microsoft.com/office/drawing/2016/5/12/chartex" xmlns:cx7="http://schemas.microsoft.com/office/drawing/2016/5/13/chartex" xmlns:cx8="http://schemas.microsoft.com/office/drawing/2016/5/14/chartex" xmlns:mc="http://schemas.openxmlformats.org/markup-compatibility/2006" xmlns:aink="http://schemas.microsoft.com/office/drawing/2016/ink" xmlns:am3d="http://schemas.microsoft.com/office/drawing/2017/model3d" xmlns:o="urn:schemas-microsoft-com:office:office" xmlns:oel="http://schemas.microsoft.com/office/2019/extlst" xmlns:r="http://schemas.openxmlformats.org/officeDocument/2006/relationships" xmlns:m="http://schemas.openxmlformats.org/officeDocument/2006/math" xmlns:v="urn:schemas-microsoft-com:vml" xmlns:wp14="http://schemas.microsoft.com/office/word/2010/wordprocessingDrawing" xmlns:wp="http://schemas.openxmlformats.org/drawingml/2006/wordprocessingDrawing" xmlns:w10="urn:schemas-microsoft-com:office:word" xmlns:w="http://schemas.openxmlformats.org/wordprocessingml/2006/main" xmlns:w14="http://schemas.microsoft.com/office/word/2010/wordml" xmlns:w15="http://schemas.microsoft.com/office/word/2012/wordml" xmlns:w16cex="http://schemas.microsoft.com/office/word/2018/wordml/cex" xmlns:w16cid="http://schemas.microsoft.com/office/word/2016/wordml/cid" xmlns:w16="http://schemas.microsoft.com/office/word/2018/wordml" xmlns:w16du="http://schemas.microsoft.com/office/word/2023/wordml/word16du" xmlns:w16sdtdh="http://schemas.microsoft.com/office/word/2020/wordml/sdtdatahash" xmlns:w16se="http://schemas.microsoft.com/office/word/2015/wordml/symex" xmlns:wpg="http://schemas.microsoft.com/office/word/2010/wordprocessingGroup" xmlns:wpi="http://schemas.microsoft.com/office/word/2010/wordprocessingInk" xmlns:wne="http://schemas.microsoft.com/office/word/2006/wordml" xmlns:wps="http://schemas.microsoft.com/office/word/2010/wordprocessingShape" mc:Ignorable="w14 w15 w16se w16cid w16 w16cex w16sdtdh wp14">
+<w:numbering xmlns:wpc="http://schemas.microsoft.com/office/word/2010/wordprocessingCanvas" xmlns:cx="http://schemas.microsoft.com/office/drawing/2014/chartex" xmlns:cx1="http://schemas.microsoft.com/office/drawing/2015/9/8/chartex" xmlns:cx2="http://schemas.microsoft.com/office/drawing/2015/10/21/chartex" xmlns:cx3="http://schemas.microsoft.com/office/drawing/2016/5/9/chartex" xmlns:cx4="http://schemas.microsoft.com/office/drawing/2016/5/10/chartex" xmlns:cx5="http://schemas.microsoft.com/office/drawing/2016/5/11/chartex" xmlns:cx6="http://schemas.microsoft.com/office/drawing/2016/5/12/chartex" xmlns:cx7="http://schemas.microsoft.com/office/drawing/2016/5/13/chartex" xmlns:cx8="http://schemas.microsoft.com/office/drawing/2016/5/14/chartex" xmlns:mc="http://schemas.openxmlformats.org/markup-compatibility/2006" xmlns:aink="http://schemas.microsoft.com/office/drawing/2016/ink" xmlns:am3d="http://schemas.microsoft.com/office/drawing/2017/model3d" xmlns:o="urn:schemas-microsoft-com:office:office" xmlns:oel="http://schemas.microsoft.com/office/2019/extlst" xmlns:r="http://schemas.openxmlformats.org/officeDocument/2006/relationships" xmlns:m="http://schemas.openxmlformats.org/officeDocument/2006/math" xmlns:v="urn:schemas-microsoft-com:vml" xmlns:wp14="http://schemas.microsoft.com/office/word/2010/wordprocessingDrawing" xmlns:wp="http://schemas.openxmlformats.org/drawingml/2006/wordprocessingDrawing" xmlns:w10="urn:schemas-microsoft-com:office:word" xmlns:w="http://schemas.openxmlformats.org/wordprocessingml/2006/main" xmlns:w14="http://schemas.microsoft.com/office/word/2010/wordml" xmlns:w15="http://schemas.microsoft.com/office/word/2012/wordml" xmlns:w16cex="http://schemas.microsoft.com/office/word/2018/wordml/cex" xmlns:w16cid="http://schemas.microsoft.com/office/word/2016/wordml/cid" xmlns:w16="http://schemas.microsoft.com/office/word/2018/wordml" xmlns:w16sdtdh="http://schemas.microsoft.com/office/word/2020/wordml/sdtdatahash" xmlns:w16se="http://schemas.microsoft.com/office/word/2015/wordml/symex" xmlns:wpg="http://schemas.microsoft.com/office/word/2010/wordprocessingGroup" xmlns:wpi="http://schemas.microsoft.com/office/word/2010/wordprocessingInk" xmlns:wne="http://schemas.microsoft.com/office/word/2006/wordml" xmlns:wps="http://schemas.microsoft.com/office/word/2010/wordprocessingShape" mc:Ignorable="w14 w15 w16se w16cid w16 w16cex w16sdtdh wp14">
   <w:abstractNum w:abstractNumId="0" w15:restartNumberingAfterBreak="0">
     <w:nsid w:val="04A31665"/>
     <w:multiLevelType w:val="hybridMultilevel"/>

</xml_diff>

<commit_message>
Starting chapther 3 Summary
</commit_message>
<xml_diff>
--- a/09 Other tecnology/32 Git summary V02.docx
+++ b/09 Other tecnology/32 Git summary V02.docx
@@ -518,22 +518,44 @@
         <w:t>git config --global user.name</w:t>
       </w:r>
       <w:r>
+        <w:t xml:space="preserve"> &lt;”username”&gt;: </w:t>
+      </w:r>
+      <w:r>
+        <w:rPr>
+          <w:b w:val="0"/>
+          <w:bCs/>
+        </w:rPr>
+        <w:t>Changes our username.</w:t>
+      </w:r>
+    </w:p>
+    <w:p>
+      <w:pPr>
+        <w:pStyle w:val="robot"/>
+        <w:rPr>
+          <w:b w:val="0"/>
+          <w:bCs/>
+        </w:rPr>
+      </w:pPr>
+      <w:r>
+        <w:t xml:space="preserve">git config --global </w:t>
+      </w:r>
+      <w:proofErr w:type="spellStart"/>
+      <w:r>
+        <w:t>user.email</w:t>
+      </w:r>
+      <w:proofErr w:type="spellEnd"/>
+      <w:r>
         <w:t xml:space="preserve"> </w:t>
       </w:r>
-      <w:proofErr w:type="gramStart"/>
-      <w:r>
-        <w:t>&lt;”username</w:t>
-      </w:r>
-      <w:proofErr w:type="gramEnd"/>
-      <w:r>
-        <w:t xml:space="preserve">”&gt;: </w:t>
+      <w:r>
+        <w:t xml:space="preserve">&lt;user@email.com&gt;: </w:t>
       </w:r>
       <w:r>
         <w:rPr>
           <w:b w:val="0"/>
           <w:bCs/>
         </w:rPr>
-        <w:t>Changes our username.</w:t>
+        <w:t>Changes our user email.</w:t>
       </w:r>
     </w:p>
     <w:p>
@@ -548,24 +570,37 @@
         <w:t xml:space="preserve">git config --global </w:t>
       </w:r>
       <w:proofErr w:type="spellStart"/>
-      <w:proofErr w:type="gramStart"/>
-      <w:r>
-        <w:t>user.email</w:t>
+      <w:r>
+        <w:t>core.editor</w:t>
       </w:r>
       <w:proofErr w:type="spellEnd"/>
-      <w:proofErr w:type="gramEnd"/>
       <w:r>
         <w:t xml:space="preserve"> </w:t>
       </w:r>
       <w:r>
-        <w:t xml:space="preserve">&lt;user@email.com&gt;: </w:t>
+        <w:t xml:space="preserve">&lt;notepad or </w:t>
+      </w:r>
+      <w:proofErr w:type="spellStart"/>
+      <w:r>
+        <w:t>text_editor</w:t>
+      </w:r>
+      <w:proofErr w:type="spellEnd"/>
+      <w:r>
+        <w:t>&gt;:</w:t>
       </w:r>
       <w:r>
         <w:rPr>
           <w:b w:val="0"/>
           <w:bCs/>
         </w:rPr>
-        <w:t>Changes our user email.</w:t>
+        <w:t xml:space="preserve"> </w:t>
+      </w:r>
+      <w:r>
+        <w:rPr>
+          <w:b w:val="0"/>
+          <w:bCs/>
+        </w:rPr>
+        <w:t>Changes our text editor for commits.</w:t>
       </w:r>
     </w:p>
     <w:p>
@@ -580,123 +615,64 @@
         <w:t xml:space="preserve">git config --global </w:t>
       </w:r>
       <w:proofErr w:type="spellStart"/>
-      <w:proofErr w:type="gramStart"/>
-      <w:r>
-        <w:t>core.editor</w:t>
+      <w:r>
+        <w:t>init.defaultBranch</w:t>
       </w:r>
       <w:proofErr w:type="spellEnd"/>
-      <w:proofErr w:type="gramEnd"/>
-      <w:r>
-        <w:t xml:space="preserve"> </w:t>
-      </w:r>
-      <w:r>
-        <w:t xml:space="preserve">&lt;notepad or </w:t>
+      <w:r>
+        <w:t xml:space="preserve"> main</w:t>
+      </w:r>
+      <w:r>
+        <w:t xml:space="preserve">: </w:t>
+      </w:r>
+      <w:r>
+        <w:rPr>
+          <w:b w:val="0"/>
+          <w:bCs/>
+        </w:rPr>
+        <w:t>Changes the name of the production branch.</w:t>
+      </w:r>
+    </w:p>
+    <w:p>
+      <w:pPr>
+        <w:pStyle w:val="robot"/>
+        <w:rPr>
+          <w:b w:val="0"/>
+          <w:bCs/>
+        </w:rPr>
+      </w:pPr>
+    </w:p>
+    <w:p>
+      <w:pPr>
+        <w:pStyle w:val="Heading3"/>
+      </w:pPr>
+      <w:r>
+        <w:t xml:space="preserve">Listing files we don’t need to </w:t>
+      </w:r>
+      <w:r>
+        <w:t>track</w:t>
+      </w:r>
+    </w:p>
+    <w:p>
+      <w:pPr>
+        <w:pStyle w:val="BodyText"/>
+      </w:pPr>
+      <w:r>
+        <w:rPr>
+          <w:b/>
+          <w:bCs/>
+        </w:rPr>
+        <w:t>.</w:t>
       </w:r>
       <w:proofErr w:type="spellStart"/>
       <w:r>
-        <w:t>text_editor</w:t>
+        <w:rPr>
+          <w:b/>
+          <w:bCs/>
+        </w:rPr>
+        <w:t>gitignore</w:t>
       </w:r>
       <w:proofErr w:type="spellEnd"/>
-      <w:r>
-        <w:t>&gt;:</w:t>
-      </w:r>
-      <w:r>
-        <w:rPr>
-          <w:b w:val="0"/>
-          <w:bCs/>
-        </w:rPr>
-        <w:t xml:space="preserve"> </w:t>
-      </w:r>
-      <w:r>
-        <w:rPr>
-          <w:b w:val="0"/>
-          <w:bCs/>
-        </w:rPr>
-        <w:t>Changes our text editor for commits.</w:t>
-      </w:r>
-    </w:p>
-    <w:p>
-      <w:pPr>
-        <w:pStyle w:val="robot"/>
-        <w:rPr>
-          <w:b w:val="0"/>
-          <w:bCs/>
-        </w:rPr>
-      </w:pPr>
-      <w:r>
-        <w:t xml:space="preserve">git config --global </w:t>
-      </w:r>
-      <w:proofErr w:type="spellStart"/>
-      <w:proofErr w:type="gramStart"/>
-      <w:r>
-        <w:t>init.defaultBranch</w:t>
-      </w:r>
-      <w:proofErr w:type="spellEnd"/>
-      <w:proofErr w:type="gramEnd"/>
-      <w:r>
-        <w:t xml:space="preserve"> main</w:t>
-      </w:r>
-      <w:r>
-        <w:t xml:space="preserve">: </w:t>
-      </w:r>
-      <w:r>
-        <w:rPr>
-          <w:b w:val="0"/>
-          <w:bCs/>
-        </w:rPr>
-        <w:t>Changes the name of the production branch.</w:t>
-      </w:r>
-    </w:p>
-    <w:p>
-      <w:pPr>
-        <w:pStyle w:val="robot"/>
-        <w:rPr>
-          <w:b w:val="0"/>
-          <w:bCs/>
-        </w:rPr>
-      </w:pPr>
-    </w:p>
-    <w:p>
-      <w:pPr>
-        <w:pStyle w:val="Heading3"/>
-      </w:pPr>
-      <w:r>
-        <w:t xml:space="preserve">Listing </w:t>
-      </w:r>
-      <w:proofErr w:type="gramStart"/>
-      <w:r>
-        <w:t>files</w:t>
-      </w:r>
-      <w:proofErr w:type="gramEnd"/>
-      <w:r>
-        <w:t xml:space="preserve"> we don’t need to </w:t>
-      </w:r>
-      <w:r>
-        <w:t>track</w:t>
-      </w:r>
-    </w:p>
-    <w:p>
-      <w:pPr>
-        <w:pStyle w:val="BodyText"/>
-      </w:pPr>
-      <w:proofErr w:type="gramStart"/>
-      <w:r>
-        <w:rPr>
-          <w:b/>
-          <w:bCs/>
-        </w:rPr>
-        <w:t>.</w:t>
-      </w:r>
-      <w:proofErr w:type="spellStart"/>
-      <w:r>
-        <w:rPr>
-          <w:b/>
-          <w:bCs/>
-        </w:rPr>
-        <w:t>gitignore</w:t>
-      </w:r>
-      <w:proofErr w:type="spellEnd"/>
-      <w:proofErr w:type="gramEnd"/>
       <w:r>
         <w:rPr>
           <w:b/>
@@ -888,13 +864,8 @@
               <w:jc w:val="center"/>
             </w:pPr>
             <w:r>
-              <w:t>/</w:t>
-            </w:r>
-            <w:proofErr w:type="gramStart"/>
-            <w:r>
-              <w:t>pattern</w:t>
-            </w:r>
-            <w:proofErr w:type="gramEnd"/>
+              <w:t>/pattern</w:t>
+            </w:r>
           </w:p>
         </w:tc>
         <w:tc>
@@ -1015,11 +986,9 @@
               <w:pStyle w:val="robot"/>
               <w:jc w:val="center"/>
             </w:pPr>
-            <w:proofErr w:type="gramStart"/>
             <w:r>
               <w:t>!pattern</w:t>
             </w:r>
-            <w:proofErr w:type="gramEnd"/>
           </w:p>
         </w:tc>
         <w:tc>
@@ -1072,21 +1041,7 @@
               <w:rPr>
                 <w:lang w:val="es-DO"/>
               </w:rPr>
-              <w:t>a/**/</w:t>
-            </w:r>
-            <w:proofErr w:type="gramStart"/>
-            <w:r>
-              <w:rPr>
-                <w:lang w:val="es-DO"/>
-              </w:rPr>
-              <w:t>z  -</w:t>
-            </w:r>
-            <w:proofErr w:type="gramEnd"/>
-            <w:r>
-              <w:rPr>
-                <w:lang w:val="es-DO"/>
-              </w:rPr>
-              <w:t>&gt; a/z, a/b/z, a/b/c/z</w:t>
+              <w:t>a/**/z  -&gt; a/z, a/b/z, a/b/c/z</w:t>
             </w:r>
           </w:p>
         </w:tc>
@@ -1186,15 +1141,7 @@
               <w:t xml:space="preserve">1. </w:t>
             </w:r>
             <w:r>
-              <w:t xml:space="preserve">Create a new folder to </w:t>
-            </w:r>
-            <w:proofErr w:type="gramStart"/>
-            <w:r>
-              <w:t>use it</w:t>
-            </w:r>
-            <w:proofErr w:type="gramEnd"/>
-            <w:r>
-              <w:t xml:space="preserve"> in the project</w:t>
+              <w:t>Create a new folder to use it in the project</w:t>
             </w:r>
             <w:r>
               <w:t xml:space="preserve"> and set it as working directory.</w:t>
@@ -1530,13 +1477,8 @@
         <w:t xml:space="preserve">file’s </w:t>
       </w:r>
       <w:r>
-        <w:t xml:space="preserve">modification </w:t>
-      </w:r>
-      <w:proofErr w:type="gramStart"/>
-      <w:r>
-        <w:t>status</w:t>
-      </w:r>
-      <w:proofErr w:type="gramEnd"/>
+        <w:t>modification status</w:t>
+      </w:r>
     </w:p>
     <w:p>
       <w:pPr>
@@ -1880,13 +1822,8 @@
         <w:pStyle w:val="Heading3"/>
       </w:pPr>
       <w:r>
-        <w:t xml:space="preserve">Check </w:t>
-      </w:r>
-      <w:proofErr w:type="gramStart"/>
-      <w:r>
-        <w:t>changes</w:t>
-      </w:r>
-      <w:proofErr w:type="gramEnd"/>
+        <w:t>Check changes</w:t>
+      </w:r>
     </w:p>
     <w:tbl>
       <w:tblPr>
@@ -1953,13 +1890,8 @@
               <w:pStyle w:val="BodyText"/>
             </w:pPr>
             <w:r>
-              <w:t xml:space="preserve">From line 58, 13 lines have been </w:t>
-            </w:r>
-            <w:proofErr w:type="gramStart"/>
-            <w:r>
-              <w:t>removed</w:t>
-            </w:r>
-            <w:proofErr w:type="gramEnd"/>
+              <w:t>From line 58, 13 lines have been removed</w:t>
+            </w:r>
           </w:p>
           <w:p>
             <w:pPr>
@@ -2104,15 +2036,7 @@
               <w:t xml:space="preserve">git diff </w:t>
             </w:r>
             <w:r>
-              <w:t>&lt;hash1</w:t>
-            </w:r>
-            <w:proofErr w:type="gramStart"/>
-            <w:r>
-              <w:t>&gt;..</w:t>
-            </w:r>
-            <w:proofErr w:type="gramEnd"/>
-            <w:r>
-              <w:t>&lt;hash2&gt;</w:t>
+              <w:t>&lt;hash1&gt;..&lt;hash2&gt;</w:t>
             </w:r>
           </w:p>
         </w:tc>
@@ -2555,13 +2479,8 @@
         <w:t>Commit</w:t>
       </w:r>
       <w:r>
-        <w:t xml:space="preserve"> </w:t>
-      </w:r>
-      <w:proofErr w:type="gramStart"/>
-      <w:r>
-        <w:t>changes</w:t>
-      </w:r>
-      <w:proofErr w:type="gramEnd"/>
+        <w:t xml:space="preserve"> changes</w:t>
+      </w:r>
     </w:p>
     <w:p>
       <w:r>
@@ -2622,15 +2541,7 @@
         <w:t>Commits all tracked fi</w:t>
       </w:r>
       <w:r>
-        <w:t xml:space="preserve">les no matter if </w:t>
-      </w:r>
-      <w:proofErr w:type="gramStart"/>
-      <w:r>
-        <w:t>there</w:t>
-      </w:r>
-      <w:proofErr w:type="gramEnd"/>
-      <w:r>
-        <w:t xml:space="preserve"> were staged before.</w:t>
+        <w:t>les no matter if there were staged before.</w:t>
       </w:r>
     </w:p>
     <w:p>
@@ -2729,23 +2640,7 @@
           <w:b/>
           <w:bCs/>
         </w:rPr>
-        <w:t>git tag -a &lt;v</w:t>
-      </w:r>
-      <w:proofErr w:type="gramStart"/>
-      <w:r>
-        <w:rPr>
-          <w:b/>
-          <w:bCs/>
-        </w:rPr>
-        <w:t>#.#</w:t>
-      </w:r>
-      <w:proofErr w:type="gramEnd"/>
-      <w:r>
-        <w:rPr>
-          <w:b/>
-          <w:bCs/>
-        </w:rPr>
-        <w:t>&gt;</w:t>
+        <w:t>git tag -a &lt;v#.#&gt;</w:t>
       </w:r>
       <w:r>
         <w:rPr>
@@ -2784,15 +2679,7 @@
         <w:t xml:space="preserve"> associated with our last commit</w:t>
       </w:r>
       <w:r>
-        <w:t xml:space="preserve"> with a note in the command line. It </w:t>
-      </w:r>
-      <w:proofErr w:type="gramStart"/>
-      <w:r>
-        <w:t>saves:</w:t>
-      </w:r>
-      <w:proofErr w:type="gramEnd"/>
-      <w:r>
-        <w:t xml:space="preserve"> tagger name, tagger email, tag date and tagging message. It can be signed and verified with GNU Privacy Guard (GPG)</w:t>
+        <w:t xml:space="preserve"> with a note in the command line. It saves: tagger name, tagger email, tag date and tagging message. It can be signed and verified with GNU Privacy Guard (GPG)</w:t>
       </w:r>
       <w:r>
         <w:t>.</w:t>
@@ -2814,23 +2701,7 @@
           <w:b/>
           <w:bCs/>
         </w:rPr>
-        <w:t>tag -d &lt;v</w:t>
-      </w:r>
-      <w:proofErr w:type="gramStart"/>
-      <w:r>
-        <w:rPr>
-          <w:b/>
-          <w:bCs/>
-        </w:rPr>
-        <w:t>#.#</w:t>
-      </w:r>
-      <w:proofErr w:type="gramEnd"/>
-      <w:r>
-        <w:rPr>
-          <w:b/>
-          <w:bCs/>
-        </w:rPr>
-        <w:t xml:space="preserve">&gt;: </w:t>
+        <w:t xml:space="preserve">tag -d &lt;v#.#&gt;: </w:t>
       </w:r>
       <w:r>
         <w:t>Removes a tag in my local repository.</w:t>
@@ -2867,23 +2738,7 @@
           <w:b/>
           <w:bCs/>
         </w:rPr>
-        <w:t>&lt;v</w:t>
-      </w:r>
-      <w:proofErr w:type="gramStart"/>
-      <w:r>
-        <w:rPr>
-          <w:b/>
-          <w:bCs/>
-        </w:rPr>
-        <w:t>#.#</w:t>
-      </w:r>
-      <w:proofErr w:type="gramEnd"/>
-      <w:r>
-        <w:rPr>
-          <w:b/>
-          <w:bCs/>
-        </w:rPr>
-        <w:t>&gt;</w:t>
+        <w:t>&lt;v#.#&gt;</w:t>
       </w:r>
       <w:r>
         <w:rPr>
@@ -2919,15 +2774,7 @@
         <w:t xml:space="preserve">git push &lt;remote&gt; --follow-tags: </w:t>
       </w:r>
       <w:r>
-        <w:t xml:space="preserve">Transfers all </w:t>
-      </w:r>
-      <w:proofErr w:type="gramStart"/>
-      <w:r>
-        <w:t>annunciated</w:t>
-      </w:r>
-      <w:proofErr w:type="gramEnd"/>
-      <w:r>
-        <w:t xml:space="preserve"> tags to the remote server.</w:t>
+        <w:t>Transfers all annunciated tags to the remote server.</w:t>
       </w:r>
     </w:p>
     <w:p>
@@ -2964,23 +2811,7 @@
           <w:b/>
           <w:bCs/>
         </w:rPr>
-        <w:t>tag &lt;remote&gt; -delete &lt;v</w:t>
-      </w:r>
-      <w:proofErr w:type="gramStart"/>
-      <w:r>
-        <w:rPr>
-          <w:b/>
-          <w:bCs/>
-        </w:rPr>
-        <w:t>#.#</w:t>
-      </w:r>
-      <w:proofErr w:type="gramEnd"/>
-      <w:r>
-        <w:rPr>
-          <w:b/>
-          <w:bCs/>
-        </w:rPr>
-        <w:t xml:space="preserve">&gt;: </w:t>
+        <w:t xml:space="preserve">tag &lt;remote&gt; -delete &lt;v#.#&gt;: </w:t>
       </w:r>
       <w:r>
         <w:t>Removes the tag from remote server.</w:t>
@@ -3165,21 +2996,12 @@
       <w:pPr>
         <w:pStyle w:val="BodyText"/>
       </w:pPr>
-      <w:proofErr w:type="gramStart"/>
-      <w:r>
-        <w:rPr>
-          <w:b/>
-          <w:bCs/>
-        </w:rPr>
-        <w:t>git</w:t>
-      </w:r>
-      <w:proofErr w:type="gramEnd"/>
-      <w:r>
-        <w:rPr>
-          <w:b/>
-          <w:bCs/>
-        </w:rPr>
-        <w:t xml:space="preserve"> annotate &lt;file&gt;: </w:t>
+      <w:r>
+        <w:rPr>
+          <w:b/>
+          <w:bCs/>
+        </w:rPr>
+        <w:t xml:space="preserve">git annotate &lt;file&gt;: </w:t>
       </w:r>
       <w:r>
         <w:t>Shows who made the last change to each line of a file and when</w:t>
@@ -3345,13 +3167,8 @@
               </w:numPr>
             </w:pPr>
             <w:r>
-              <w:t xml:space="preserve">Press the space bar to go down a </w:t>
-            </w:r>
-            <w:proofErr w:type="gramStart"/>
-            <w:r>
-              <w:t>page</w:t>
-            </w:r>
-            <w:proofErr w:type="gramEnd"/>
+              <w:t>Press the space bar to go down a page</w:t>
+            </w:r>
           </w:p>
           <w:p>
             <w:pPr>
@@ -3782,13 +3599,8 @@
               <w:t>P</w:t>
             </w:r>
             <w:r>
-              <w:t xml:space="preserve">rints out the history of your commits, showing where your branch pointers </w:t>
-            </w:r>
-            <w:proofErr w:type="gramStart"/>
-            <w:r>
-              <w:t>are</w:t>
-            </w:r>
-            <w:proofErr w:type="gramEnd"/>
+              <w:t>rints out the history of your commits, showing where your branch pointers are</w:t>
+            </w:r>
           </w:p>
           <w:p>
             <w:r>
@@ -4258,7 +4070,6 @@
         </w:rPr>
         <w:t>git log --since=</w:t>
       </w:r>
-      <w:proofErr w:type="gramStart"/>
       <w:r>
         <w:rPr>
           <w:rFonts w:ascii="c3a051" w:hAnsi="c3a051"/>
@@ -4268,7 +4079,6 @@
         </w:rPr>
         <w:t>2.weeks</w:t>
       </w:r>
-      <w:proofErr w:type="gramEnd"/>
       <w:r>
         <w:rPr>
           <w:b/>
@@ -4347,7 +4157,6 @@
         </w:rPr>
         <w:t>=</w:t>
       </w:r>
-      <w:proofErr w:type="gramStart"/>
       <w:r>
         <w:rPr>
           <w:rFonts w:ascii="c3a051" w:hAnsi="c3a051"/>
@@ -4357,7 +4166,6 @@
         </w:rPr>
         <w:t>2.weeks</w:t>
       </w:r>
-      <w:proofErr w:type="gramEnd"/>
       <w:r>
         <w:rPr>
           <w:b/>
@@ -4451,13 +4259,8 @@
         <w:t xml:space="preserve">. </w:t>
       </w:r>
       <w:r>
-        <w:t xml:space="preserve">You can specify more than one </w:t>
-      </w:r>
-      <w:proofErr w:type="gramStart"/>
-      <w:r>
-        <w:t>instance</w:t>
-      </w:r>
-      <w:proofErr w:type="gramEnd"/>
+        <w:t>You can specify more than one instance</w:t>
+      </w:r>
     </w:p>
     <w:p>
       <w:pPr>
@@ -4528,15 +4331,7 @@
         <w:ind w:firstLine="709"/>
       </w:pPr>
       <w:r>
-        <w:t xml:space="preserve">git log --grep camp --grep </w:t>
-      </w:r>
-      <w:proofErr w:type="gramStart"/>
-      <w:r>
-        <w:t>data  --</w:t>
-      </w:r>
-      <w:proofErr w:type="gramEnd"/>
-      <w:r>
-        <w:t>all-match</w:t>
+        <w:t>git log --grep camp --grep data  --all-match</w:t>
       </w:r>
     </w:p>
     <w:p>
@@ -4959,15 +4754,7 @@
               <w:pStyle w:val="BodyText"/>
             </w:pPr>
             <w:r>
-              <w:t>%</w:t>
-            </w:r>
-            <w:proofErr w:type="gramStart"/>
-            <w:r>
-              <w:t>an</w:t>
-            </w:r>
-            <w:proofErr w:type="gramEnd"/>
-            <w:r>
-              <w:t xml:space="preserve"> </w:t>
+              <w:t xml:space="preserve">%an </w:t>
             </w:r>
           </w:p>
         </w:tc>
@@ -5253,15 +5040,7 @@
         <w:pStyle w:val="Heading2"/>
       </w:pPr>
       <w:r>
-        <w:t xml:space="preserve">Removing, </w:t>
-      </w:r>
-      <w:proofErr w:type="gramStart"/>
-      <w:r>
-        <w:t>moving</w:t>
-      </w:r>
-      <w:proofErr w:type="gramEnd"/>
-      <w:r>
-        <w:t xml:space="preserve"> and renaming files</w:t>
+        <w:t>Removing, moving and renaming files</w:t>
       </w:r>
     </w:p>
     <w:p>
@@ -5292,15 +5071,7 @@
         <w:t xml:space="preserve"> Removes t</w:t>
       </w:r>
       <w:r>
-        <w:t xml:space="preserve">he file from my local computer and </w:t>
-      </w:r>
-      <w:proofErr w:type="gramStart"/>
-      <w:r>
-        <w:t>add</w:t>
-      </w:r>
-      <w:proofErr w:type="gramEnd"/>
-      <w:r>
-        <w:t xml:space="preserve"> that change to the staging area</w:t>
+        <w:t>he file from my local computer and add that change to the staging area</w:t>
       </w:r>
       <w:r>
         <w:t xml:space="preserve"> if the file is committed.</w:t>
@@ -5440,23 +5211,7 @@
           <w:b/>
           <w:bCs/>
         </w:rPr>
-        <w:t xml:space="preserve">git </w:t>
-      </w:r>
-      <w:proofErr w:type="gramStart"/>
-      <w:r>
-        <w:rPr>
-          <w:b/>
-          <w:bCs/>
-        </w:rPr>
-        <w:t>clean -n</w:t>
-      </w:r>
-      <w:proofErr w:type="gramEnd"/>
-      <w:r>
-        <w:rPr>
-          <w:b/>
-          <w:bCs/>
-        </w:rPr>
-        <w:t xml:space="preserve">: </w:t>
+        <w:t xml:space="preserve">git clean -n: </w:t>
       </w:r>
       <w:r>
         <w:t>Lists untracked files.</w:t>
@@ -5468,17 +5223,8 @@
           <w:b/>
           <w:bCs/>
         </w:rPr>
-        <w:t xml:space="preserve">git </w:t>
-      </w:r>
-      <w:proofErr w:type="gramStart"/>
-      <w:r>
-        <w:rPr>
-          <w:b/>
-          <w:bCs/>
-        </w:rPr>
-        <w:t>clean -f</w:t>
-      </w:r>
-      <w:proofErr w:type="gramEnd"/>
+        <w:t>git clean -f</w:t>
+      </w:r>
       <w:r>
         <w:rPr>
           <w:b/>
@@ -5628,21 +5374,12 @@
       <w:pPr>
         <w:pStyle w:val="BodyText"/>
       </w:pPr>
-      <w:proofErr w:type="gramStart"/>
-      <w:r>
-        <w:rPr>
-          <w:b/>
-          <w:bCs/>
-        </w:rPr>
-        <w:t>git</w:t>
-      </w:r>
-      <w:proofErr w:type="gramEnd"/>
-      <w:r>
-        <w:rPr>
-          <w:b/>
-          <w:bCs/>
-        </w:rPr>
-        <w:t xml:space="preserve"> rebase -</w:t>
+      <w:r>
+        <w:rPr>
+          <w:b/>
+          <w:bCs/>
+        </w:rPr>
+        <w:t>git rebase -</w:t>
       </w:r>
       <w:proofErr w:type="spellStart"/>
       <w:r>
@@ -5709,13 +5446,8 @@
         <w:t>R</w:t>
       </w:r>
       <w:r>
-        <w:t xml:space="preserve">estore an old version of a </w:t>
-      </w:r>
-      <w:proofErr w:type="gramStart"/>
-      <w:r>
-        <w:t>file</w:t>
-      </w:r>
-      <w:proofErr w:type="gramEnd"/>
+        <w:t>estore an old version of a file</w:t>
+      </w:r>
     </w:p>
     <w:p>
       <w:pPr>
@@ -5790,21 +5522,12 @@
           <w:bCs/>
         </w:rPr>
       </w:pPr>
-      <w:proofErr w:type="gramStart"/>
-      <w:r>
-        <w:rPr>
-          <w:b/>
-          <w:bCs/>
-        </w:rPr>
-        <w:t>git</w:t>
-      </w:r>
-      <w:proofErr w:type="gramEnd"/>
-      <w:r>
-        <w:rPr>
-          <w:b/>
-          <w:bCs/>
-        </w:rPr>
-        <w:t xml:space="preserve"> restore &lt;file&gt;</w:t>
+      <w:r>
+        <w:rPr>
+          <w:b/>
+          <w:bCs/>
+        </w:rPr>
+        <w:t>git restore &lt;file&gt;</w:t>
       </w:r>
       <w:r>
         <w:rPr>
@@ -5830,36 +5553,60 @@
         <w:pStyle w:val="Heading3"/>
       </w:pPr>
       <w:r>
+        <w:t>Erasing last commit from current branch</w:t>
+      </w:r>
+    </w:p>
+    <w:p>
+      <w:pPr>
+        <w:pStyle w:val="BodyText"/>
+        <w:rPr>
+          <w:b/>
+          <w:bCs/>
+        </w:rPr>
+      </w:pPr>
+      <w:r>
+        <w:rPr>
+          <w:rFonts w:ascii="Segoe UI" w:hAnsi="Segoe UI" w:cs="Segoe UI"/>
+          <w:b/>
+          <w:bCs/>
+          <w:color w:val="1F2328"/>
+          <w:shd w:val="clear" w:color="auto" w:fill="FFFFFF"/>
+        </w:rPr>
+        <w:t>git reset --hard HEAD~</w:t>
+      </w:r>
+      <w:r>
+        <w:rPr>
+          <w:rFonts w:ascii="Segoe UI" w:hAnsi="Segoe UI" w:cs="Segoe UI"/>
+          <w:b/>
+          <w:bCs/>
+          <w:color w:val="1F2328"/>
+          <w:shd w:val="clear" w:color="auto" w:fill="FFFFFF"/>
+        </w:rPr>
+        <w:t>1</w:t>
+      </w:r>
+    </w:p>
+    <w:p>
+      <w:pPr>
+        <w:pStyle w:val="Heading3"/>
+      </w:pPr>
+      <w:r>
+        <w:lastRenderedPageBreak/>
         <w:t>U</w:t>
       </w:r>
       <w:r>
-        <w:t xml:space="preserve">ndo changes to staged </w:t>
-      </w:r>
-      <w:proofErr w:type="gramStart"/>
-      <w:r>
-        <w:t>files</w:t>
-      </w:r>
-      <w:proofErr w:type="gramEnd"/>
-    </w:p>
-    <w:p>
-      <w:pPr>
-        <w:pStyle w:val="BodyText"/>
-      </w:pPr>
-      <w:proofErr w:type="gramStart"/>
-      <w:r>
-        <w:rPr>
-          <w:b/>
-          <w:bCs/>
-        </w:rPr>
-        <w:t>git</w:t>
-      </w:r>
-      <w:proofErr w:type="gramEnd"/>
-      <w:r>
-        <w:rPr>
-          <w:b/>
-          <w:bCs/>
-        </w:rPr>
-        <w:t xml:space="preserve"> restore --staged &lt;file&gt;</w:t>
+        <w:t>ndo changes to staged files</w:t>
+      </w:r>
+    </w:p>
+    <w:p>
+      <w:pPr>
+        <w:pStyle w:val="BodyText"/>
+      </w:pPr>
+      <w:r>
+        <w:rPr>
+          <w:b/>
+          <w:bCs/>
+        </w:rPr>
+        <w:t>git restore --staged &lt;file&gt;</w:t>
       </w:r>
       <w:r>
         <w:rPr>
@@ -5886,15 +5633,7 @@
         <w:pStyle w:val="Heading3"/>
       </w:pPr>
       <w:r>
-        <w:t xml:space="preserve">Taking </w:t>
-      </w:r>
-      <w:proofErr w:type="gramStart"/>
-      <w:r>
-        <w:t>our</w:t>
-      </w:r>
-      <w:proofErr w:type="gramEnd"/>
-      <w:r>
-        <w:t xml:space="preserve"> of staging area</w:t>
+        <w:t>Taking our of staging area</w:t>
       </w:r>
     </w:p>
     <w:p>
@@ -5948,13 +5687,8 @@
         <w:t xml:space="preserve"> changes</w:t>
       </w:r>
       <w:r>
-        <w:t xml:space="preserve"> according to one </w:t>
-      </w:r>
-      <w:proofErr w:type="gramStart"/>
-      <w:r>
-        <w:t>commit</w:t>
-      </w:r>
-      <w:proofErr w:type="gramEnd"/>
+        <w:t xml:space="preserve"> according to one commit</w:t>
+      </w:r>
     </w:p>
     <w:p>
       <w:pPr>
@@ -6019,23 +5753,7 @@
           <w:b/>
           <w:bCs/>
         </w:rPr>
-        <w:t xml:space="preserve">git config --global </w:t>
-      </w:r>
-      <w:proofErr w:type="gramStart"/>
-      <w:r>
-        <w:rPr>
-          <w:b/>
-          <w:bCs/>
-        </w:rPr>
-        <w:t>alias.&lt;</w:t>
-      </w:r>
-      <w:proofErr w:type="gramEnd"/>
-      <w:r>
-        <w:rPr>
-          <w:b/>
-          <w:bCs/>
-        </w:rPr>
-        <w:t>function&gt; ‘code’</w:t>
+        <w:t>git config --global alias.&lt;function&gt; ‘code’</w:t>
       </w:r>
     </w:p>
     <w:p>
@@ -6055,12 +5773,10 @@
         <w:t xml:space="preserve">global </w:t>
       </w:r>
       <w:proofErr w:type="spellStart"/>
-      <w:proofErr w:type="gramStart"/>
       <w:r>
         <w:t>alias.unstage</w:t>
       </w:r>
       <w:proofErr w:type="spellEnd"/>
-      <w:proofErr w:type="gramEnd"/>
       <w:r>
         <w:t xml:space="preserve"> ‘reset HEAD --'</w:t>
       </w:r>
@@ -6080,7 +5796,6 @@
         <w:t xml:space="preserve">global </w:t>
       </w:r>
       <w:proofErr w:type="spellStart"/>
-      <w:proofErr w:type="gramStart"/>
       <w:r>
         <w:t>alias.</w:t>
       </w:r>
@@ -6088,7 +5803,6 @@
         <w:t>last</w:t>
       </w:r>
       <w:proofErr w:type="spellEnd"/>
-      <w:proofErr w:type="gramEnd"/>
       <w:r>
         <w:t xml:space="preserve"> ‘log -1 HEAD'</w:t>
       </w:r>
@@ -6115,9 +5829,9 @@
           <w:bCs/>
           <w:sz w:val="24"/>
         </w:rPr>
-        <w:t xml:space="preserve">It saves the alias on </w:t>
-      </w:r>
-      <w:proofErr w:type="gramStart"/>
+        <w:t>It saves the alias on the .</w:t>
+      </w:r>
+      <w:proofErr w:type="spellStart"/>
       <w:r>
         <w:rPr>
           <w:rFonts w:ascii="Liberation Serif" w:hAnsi="Liberation Serif" w:cs="Liberation Serif"/>
@@ -6125,9 +5839,9 @@
           <w:bCs/>
           <w:sz w:val="24"/>
         </w:rPr>
-        <w:t>the .</w:t>
-      </w:r>
-      <w:proofErr w:type="spellStart"/>
+        <w:t>gitconfig</w:t>
+      </w:r>
+      <w:proofErr w:type="spellEnd"/>
       <w:r>
         <w:rPr>
           <w:rFonts w:ascii="Liberation Serif" w:hAnsi="Liberation Serif" w:cs="Liberation Serif"/>
@@ -6135,29 +5849,18 @@
           <w:bCs/>
           <w:sz w:val="24"/>
         </w:rPr>
-        <w:t>gitconfig</w:t>
-      </w:r>
-      <w:proofErr w:type="spellEnd"/>
-      <w:proofErr w:type="gramEnd"/>
-      <w:r>
+        <w:t xml:space="preserve"> file and we can see them by typing.</w:t>
+      </w:r>
+    </w:p>
+    <w:p>
+      <w:pPr>
+        <w:pStyle w:val="robot"/>
         <w:rPr>
           <w:rFonts w:ascii="Liberation Serif" w:hAnsi="Liberation Serif" w:cs="Liberation Serif"/>
           <w:b w:val="0"/>
           <w:bCs/>
           <w:sz w:val="24"/>
         </w:rPr>
-        <w:t xml:space="preserve"> file and we can see them by typing.</w:t>
-      </w:r>
-    </w:p>
-    <w:p>
-      <w:pPr>
-        <w:pStyle w:val="robot"/>
-        <w:rPr>
-          <w:rFonts w:ascii="Liberation Serif" w:hAnsi="Liberation Serif" w:cs="Liberation Serif"/>
-          <w:b w:val="0"/>
-          <w:bCs/>
-          <w:sz w:val="24"/>
-        </w:rPr>
       </w:pPr>
     </w:p>
     <w:p>
@@ -6407,23 +6110,7 @@
           <w:b/>
           <w:bCs/>
         </w:rPr>
-        <w:t>git diff branch-</w:t>
-      </w:r>
-      <w:proofErr w:type="gramStart"/>
-      <w:r>
-        <w:rPr>
-          <w:b/>
-          <w:bCs/>
-        </w:rPr>
-        <w:t>1..</w:t>
-      </w:r>
-      <w:proofErr w:type="gramEnd"/>
-      <w:r>
-        <w:rPr>
-          <w:b/>
-          <w:bCs/>
-        </w:rPr>
-        <w:t>branch-2:</w:t>
+        <w:t>git diff branch-1..branch-2:</w:t>
       </w:r>
       <w:r>
         <w:rPr>
@@ -6450,7 +6137,6 @@
         <w:pStyle w:val="Heading3"/>
       </w:pPr>
       <w:r>
-        <w:lastRenderedPageBreak/>
         <w:t>Merging branches</w:t>
       </w:r>
     </w:p>
@@ -6562,23 +6248,7 @@
         <w:t xml:space="preserve"> Add the named branch to your current branch.</w:t>
       </w:r>
       <w:r>
-        <w:t xml:space="preserve"> When we are working in </w:t>
-      </w:r>
-      <w:proofErr w:type="gramStart"/>
-      <w:r>
-        <w:t>branch</w:t>
-      </w:r>
-      <w:proofErr w:type="gramEnd"/>
-      <w:r>
-        <w:t xml:space="preserve"> and some make a change in master we should merge </w:t>
-      </w:r>
-      <w:proofErr w:type="gramStart"/>
-      <w:r>
-        <w:t>in</w:t>
-      </w:r>
-      <w:proofErr w:type="gramEnd"/>
-      <w:r>
-        <w:t xml:space="preserve"> our current branch before continuing working.</w:t>
+        <w:t xml:space="preserve"> When we are working in branch and some make a change in master we should merge in our current branch before continuing working.</w:t>
       </w:r>
     </w:p>
     <w:p>
@@ -6608,8 +6278,41 @@
           <w:b/>
           <w:bCs/>
         </w:rPr>
-        <w:t>git merge --abort</w:t>
-      </w:r>
+        <w:t>git merge --abort:</w:t>
+      </w:r>
+      <w:r>
+        <w:t xml:space="preserve"> S</w:t>
+      </w:r>
+      <w:r>
+        <w:t>top</w:t>
+      </w:r>
+      <w:r>
+        <w:t>s</w:t>
+      </w:r>
+      <w:r>
+        <w:t xml:space="preserve"> the merge process and return your branch to the state it was in before you started the merge.</w:t>
+      </w:r>
+    </w:p>
+    <w:p>
+      <w:pPr>
+        <w:pStyle w:val="BodyText"/>
+      </w:pPr>
+      <w:r>
+        <w:rPr>
+          <w:b/>
+          <w:bCs/>
+        </w:rPr>
+        <w:t xml:space="preserve">git merge -X theirs </w:t>
+      </w:r>
+      <w:proofErr w:type="spellStart"/>
+      <w:r>
+        <w:rPr>
+          <w:b/>
+          <w:bCs/>
+        </w:rPr>
+        <w:t>new_branch</w:t>
+      </w:r>
+      <w:proofErr w:type="spellEnd"/>
       <w:r>
         <w:rPr>
           <w:b/>
@@ -6618,69 +6321,16 @@
         <w:t>:</w:t>
       </w:r>
       <w:r>
-        <w:t xml:space="preserve"> S</w:t>
-      </w:r>
-      <w:r>
-        <w:t>top</w:t>
-      </w:r>
-      <w:r>
-        <w:t>s</w:t>
-      </w:r>
-      <w:r>
-        <w:t xml:space="preserve"> the </w:t>
-      </w:r>
-      <w:proofErr w:type="gramStart"/>
-      <w:r>
-        <w:t>merge</w:t>
-      </w:r>
-      <w:proofErr w:type="gramEnd"/>
-      <w:r>
-        <w:t xml:space="preserve"> process and return your branch to the state it was in before you started the merge.</w:t>
-      </w:r>
-    </w:p>
-    <w:p>
-      <w:pPr>
-        <w:pStyle w:val="BodyText"/>
-      </w:pPr>
-      <w:r>
-        <w:rPr>
-          <w:b/>
-          <w:bCs/>
-        </w:rPr>
-        <w:t xml:space="preserve">git merge -X theirs </w:t>
+        <w:t xml:space="preserve"> </w:t>
+      </w:r>
+      <w:r>
+        <w:t xml:space="preserve">If there are any conflicts, keep the changes from </w:t>
       </w:r>
       <w:proofErr w:type="spellStart"/>
       <w:r>
-        <w:rPr>
-          <w:b/>
-          <w:bCs/>
-        </w:rPr>
         <w:t>new_branch</w:t>
       </w:r>
       <w:proofErr w:type="spellEnd"/>
-      <w:r>
-        <w:rPr>
-          <w:b/>
-          <w:bCs/>
-        </w:rPr>
-        <w:t>:</w:t>
-      </w:r>
-      <w:r>
-        <w:t xml:space="preserve"> </w:t>
-      </w:r>
-      <w:r>
-        <w:t xml:space="preserve">If there are any conflicts, keep the changes from </w:t>
-      </w:r>
-      <w:proofErr w:type="spellStart"/>
-      <w:r>
-        <w:t>new_</w:t>
-      </w:r>
-      <w:proofErr w:type="gramStart"/>
-      <w:r>
-        <w:t>branch</w:t>
-      </w:r>
-      <w:proofErr w:type="spellEnd"/>
-      <w:proofErr w:type="gramEnd"/>
     </w:p>
     <w:p>
       <w:pPr>
@@ -6908,7 +6558,6 @@
         <w:rPr>
           <w:noProof/>
         </w:rPr>
-        <w:lastRenderedPageBreak/>
         <w:drawing>
           <wp:inline distT="0" distB="0" distL="0" distR="0" wp14:anchorId="4AE42286" wp14:editId="697E4AF8">
             <wp:extent cx="6332220" cy="3583305"/>
@@ -6956,13 +6605,8 @@
         <w:pStyle w:val="Heading3"/>
       </w:pPr>
       <w:r>
-        <w:t xml:space="preserve">Delete a </w:t>
-      </w:r>
-      <w:proofErr w:type="gramStart"/>
-      <w:r>
-        <w:t>branch</w:t>
-      </w:r>
-      <w:proofErr w:type="gramEnd"/>
+        <w:t>Delete a branch</w:t>
+      </w:r>
     </w:p>
     <w:p>
       <w:pPr>
@@ -6992,15 +6636,7 @@
         <w:t>&gt;:</w:t>
       </w:r>
       <w:r>
-        <w:t xml:space="preserve"> After merging a branch into </w:t>
-      </w:r>
-      <w:proofErr w:type="gramStart"/>
-      <w:r>
-        <w:t>other</w:t>
-      </w:r>
-      <w:proofErr w:type="gramEnd"/>
-      <w:r>
-        <w:t xml:space="preserve"> we can delete that branch. If we don’t do it, we would be duplicating the information in our git.</w:t>
+        <w:t xml:space="preserve"> After merging a branch into other we can delete that branch. If we don’t do it, we would be duplicating the information in our git.</w:t>
       </w:r>
     </w:p>
     <w:p>
@@ -7358,6 +6994,7 @@
           <w:b/>
           <w:bCs/>
         </w:rPr>
+        <w:lastRenderedPageBreak/>
         <w:t xml:space="preserve">[-v]: </w:t>
       </w:r>
       <w:r>
@@ -7377,7 +7014,6 @@
           <w:b/>
           <w:bCs/>
         </w:rPr>
-        <w:lastRenderedPageBreak/>
         <w:t>[</w:t>
       </w:r>
       <w:r>
@@ -7417,15 +7053,7 @@
       </w:r>
       <w:proofErr w:type="spellEnd"/>
       <w:r>
-        <w:t xml:space="preserve"> argument. </w:t>
-      </w:r>
-      <w:proofErr w:type="gramStart"/>
-      <w:r>
-        <w:t>So</w:t>
-      </w:r>
-      <w:proofErr w:type="gramEnd"/>
-      <w:r>
-        <w:t xml:space="preserve"> you can delete the branch without the *.</w:t>
+        <w:t xml:space="preserve"> argument. So you can delete the branch without the *.</w:t>
       </w:r>
     </w:p>
     <w:p>
@@ -7455,13 +7083,8 @@
         <w:t xml:space="preserve">: </w:t>
       </w:r>
       <w:r>
-        <w:t xml:space="preserve">Show rename branch </w:t>
-      </w:r>
-      <w:proofErr w:type="gramStart"/>
-      <w:r>
-        <w:t>changes</w:t>
-      </w:r>
-      <w:proofErr w:type="gramEnd"/>
+        <w:t>Show rename branch changes</w:t>
+      </w:r>
     </w:p>
     <w:p>
       <w:pPr>
@@ -7529,14 +7152,12 @@
           <w:numId w:val="23"/>
         </w:numPr>
       </w:pPr>
-      <w:proofErr w:type="gramStart"/>
       <w:r>
         <w:rPr>
           <w:color w:val="FF5050"/>
         </w:rPr>
         <w:t>iss53</w:t>
       </w:r>
-      <w:proofErr w:type="gramEnd"/>
       <w:r>
         <w:t xml:space="preserve"> branch is tracking </w:t>
       </w:r>
@@ -7593,7 +7214,6 @@
         </w:numPr>
       </w:pPr>
       <w:proofErr w:type="spellStart"/>
-      <w:proofErr w:type="gramStart"/>
       <w:r>
         <w:rPr>
           <w:color w:val="FF0000"/>
@@ -7601,7 +7221,6 @@
         <w:t>serverfix</w:t>
       </w:r>
       <w:proofErr w:type="spellEnd"/>
-      <w:proofErr w:type="gramEnd"/>
       <w:r>
         <w:rPr>
           <w:color w:val="FF0000"/>
@@ -7675,14 +7294,12 @@
           <w:numId w:val="23"/>
         </w:numPr>
       </w:pPr>
-      <w:proofErr w:type="gramStart"/>
       <w:r>
         <w:rPr>
           <w:color w:val="FF0000"/>
         </w:rPr>
         <w:t>testing</w:t>
       </w:r>
-      <w:proofErr w:type="gramEnd"/>
       <w:r>
         <w:t xml:space="preserve"> branch is not tracking any</w:t>
       </w:r>
@@ -7733,13 +7350,8 @@
         </w:numPr>
       </w:pPr>
       <w:r>
-        <w:t xml:space="preserve">Do not rename branches that are still in use by other </w:t>
-      </w:r>
-      <w:proofErr w:type="gramStart"/>
-      <w:r>
-        <w:t>collaborators</w:t>
-      </w:r>
-      <w:proofErr w:type="gramEnd"/>
+        <w:t>Do not rename branches that are still in use by other collaborators</w:t>
+      </w:r>
     </w:p>
     <w:p>
       <w:pPr>
@@ -7750,13 +7362,8 @@
         </w:numPr>
       </w:pPr>
       <w:r>
-        <w:t>Do not rename a branch like master/main/</w:t>
-      </w:r>
-      <w:proofErr w:type="gramStart"/>
-      <w:r>
-        <w:t>mainline</w:t>
-      </w:r>
-      <w:proofErr w:type="gramEnd"/>
+        <w:t>Do not rename a branch like master/main/mainline</w:t>
+      </w:r>
     </w:p>
     <w:p>
       <w:pPr>
@@ -7820,30 +7427,14 @@
           <w:b/>
           <w:bCs/>
         </w:rPr>
-        <w:t>&lt;remote</w:t>
-      </w:r>
-      <w:proofErr w:type="gramStart"/>
-      <w:r>
-        <w:rPr>
-          <w:b/>
-          <w:bCs/>
-        </w:rPr>
-        <w:t xml:space="preserve">&gt; </w:t>
-      </w:r>
-      <w:r>
-        <w:rPr>
-          <w:b/>
-          <w:bCs/>
-        </w:rPr>
-        <w:t xml:space="preserve"> --</w:t>
-      </w:r>
-      <w:proofErr w:type="gramEnd"/>
-      <w:r>
-        <w:rPr>
-          <w:b/>
-          <w:bCs/>
-        </w:rPr>
-        <w:t xml:space="preserve">delete </w:t>
+        <w:t xml:space="preserve">&lt;remote&gt; </w:t>
+      </w:r>
+      <w:r>
+        <w:rPr>
+          <w:b/>
+          <w:bCs/>
+        </w:rPr>
+        <w:t xml:space="preserve"> --delete </w:t>
       </w:r>
       <w:r>
         <w:rPr>
@@ -7872,15 +7463,7 @@
         <w:pStyle w:val="BodyText"/>
       </w:pPr>
       <w:r>
-        <w:t xml:space="preserve">To let </w:t>
-      </w:r>
-      <w:proofErr w:type="gramStart"/>
-      <w:r>
-        <w:t>others</w:t>
-      </w:r>
-      <w:proofErr w:type="gramEnd"/>
-      <w:r>
-        <w:t xml:space="preserve"> see the corrected branch on the remote.</w:t>
+        <w:t>To let others see the corrected branch on the remote.</w:t>
       </w:r>
     </w:p>
     <w:p>
@@ -8008,6 +7591,7 @@
           <w:b/>
           <w:bCs/>
         </w:rPr>
+        <w:lastRenderedPageBreak/>
         <w:t xml:space="preserve">git </w:t>
       </w:r>
       <w:proofErr w:type="spellStart"/>
@@ -8214,23 +7798,7 @@
           <w:b/>
           <w:bCs/>
         </w:rPr>
-        <w:t>git remote rm &lt;</w:t>
-      </w:r>
-      <w:proofErr w:type="gramStart"/>
-      <w:r>
-        <w:rPr>
-          <w:b/>
-          <w:bCs/>
-        </w:rPr>
-        <w:t>remote-name</w:t>
-      </w:r>
-      <w:proofErr w:type="gramEnd"/>
-      <w:r>
-        <w:rPr>
-          <w:b/>
-          <w:bCs/>
-        </w:rPr>
-        <w:t xml:space="preserve">&gt;: </w:t>
+        <w:t xml:space="preserve">git remote rm &lt;remote-name&gt;: </w:t>
       </w:r>
       <w:r>
         <w:t>Removes all tracking branches and configuration settings associated with that remote.</w:t>
@@ -8283,23 +7851,7 @@
           <w:b/>
           <w:bCs/>
         </w:rPr>
-        <w:t>v</w:t>
-      </w:r>
-      <w:proofErr w:type="gramStart"/>
-      <w:r>
-        <w:rPr>
-          <w:b/>
-          <w:bCs/>
-        </w:rPr>
-        <w:t>#.#</w:t>
-      </w:r>
-      <w:proofErr w:type="gramEnd"/>
-      <w:r>
-        <w:rPr>
-          <w:b/>
-          <w:bCs/>
-        </w:rPr>
-        <w:t xml:space="preserve">&gt;: </w:t>
+        <w:t xml:space="preserve">v#.#&gt;: </w:t>
       </w:r>
       <w:r>
         <w:t xml:space="preserve"> Removes a tag from a remove directory.</w:t>
@@ -8539,6 +8091,7 @@
           <w:b/>
           <w:bCs/>
         </w:rPr>
+        <w:lastRenderedPageBreak/>
         <w:t>git pull</w:t>
       </w:r>
       <w:r>
@@ -8607,11 +8160,9 @@
           <w:b/>
           <w:bCs/>
         </w:rPr>
-        <w:lastRenderedPageBreak/>
         <w:t xml:space="preserve">git config --global </w:t>
       </w:r>
       <w:proofErr w:type="spellStart"/>
-      <w:proofErr w:type="gramStart"/>
       <w:r>
         <w:rPr>
           <w:b/>
@@ -8620,7 +8171,6 @@
         <w:t>pull.rebase</w:t>
       </w:r>
       <w:proofErr w:type="spellEnd"/>
-      <w:proofErr w:type="gramEnd"/>
       <w:r>
         <w:rPr>
           <w:b/>
@@ -8675,23 +8225,7 @@
           <w:b/>
           <w:bCs/>
         </w:rPr>
-        <w:t xml:space="preserve"> [v</w:t>
-      </w:r>
-      <w:proofErr w:type="gramStart"/>
-      <w:r>
-        <w:rPr>
-          <w:b/>
-          <w:bCs/>
-        </w:rPr>
-        <w:t>#.#</w:t>
-      </w:r>
-      <w:proofErr w:type="gramEnd"/>
-      <w:r>
-        <w:rPr>
-          <w:b/>
-          <w:bCs/>
-        </w:rPr>
-        <w:t xml:space="preserve"> | --tags | </w:t>
+        <w:t xml:space="preserve"> [v#.# | --tags | </w:t>
       </w:r>
       <w:r>
         <w:rPr>
@@ -8745,15 +8279,7 @@
         <w:t xml:space="preserve"> </w:t>
       </w:r>
       <w:r>
-        <w:t xml:space="preserve">Takes our last commit and </w:t>
-      </w:r>
-      <w:proofErr w:type="gramStart"/>
-      <w:r>
-        <w:t>put</w:t>
-      </w:r>
-      <w:proofErr w:type="gramEnd"/>
-      <w:r>
-        <w:t xml:space="preserve"> it in a remote repository or a tag specified. --tags will push all tags and --follow-tags will transfer just announced tags.</w:t>
+        <w:t>Takes our last commit and put it in a remote repository or a tag specified. --tags will push all tags and --follow-tags will transfer just announced tags.</w:t>
       </w:r>
     </w:p>
     <w:p>
@@ -8856,15 +8382,7 @@
         <w:t>Push a new branch with a different name</w:t>
       </w:r>
       <w:r>
-        <w:t xml:space="preserve"> by </w:t>
-      </w:r>
-      <w:proofErr w:type="gramStart"/>
-      <w:r>
-        <w:t>keeping</w:t>
-      </w:r>
-      <w:proofErr w:type="gramEnd"/>
-      <w:r>
-        <w:t xml:space="preserve"> </w:t>
+        <w:t xml:space="preserve"> by keeping </w:t>
       </w:r>
     </w:p>
     <w:p>

</xml_diff>